<commit_message>
mise à jour du cahier de bord
</commit_message>
<xml_diff>
--- a/docs/CahierBord.docx
+++ b/docs/CahierBord.docx
@@ -1,6 +1,6 @@
 
 <file path=word/document.xml><?xml version="1.0" encoding="utf-8"?>
-<w:document xmlns:wpc="http://schemas.microsoft.com/office/word/2010/wordprocessingCanvas" xmlns:mc="http://schemas.openxmlformats.org/markup-compatibility/2006" xmlns:o="urn:schemas-microsoft-com:office:office" xmlns:r="http://schemas.openxmlformats.org/officeDocument/2006/relationships" xmlns:m="http://schemas.openxmlformats.org/officeDocument/2006/math" xmlns:v="urn:schemas-microsoft-com:vml" xmlns:wp14="http://schemas.microsoft.com/office/word/2010/wordprocessingDrawing" xmlns:wp="http://schemas.openxmlformats.org/drawingml/2006/wordprocessingDrawing" xmlns:w10="urn:schemas-microsoft-com:office:word" xmlns:w="http://schemas.openxmlformats.org/wordprocessingml/2006/main" xmlns:w14="http://schemas.microsoft.com/office/word/2010/wordml" xmlns:wpg="http://schemas.microsoft.com/office/word/2010/wordprocessingGroup" xmlns:wpi="http://schemas.microsoft.com/office/word/2010/wordprocessingInk" xmlns:wne="http://schemas.microsoft.com/office/word/2006/wordml" xmlns:wps="http://schemas.microsoft.com/office/word/2010/wordprocessingShape" mc:Ignorable="w14 wp14">
+<w:document xmlns:wpc="http://schemas.microsoft.com/office/word/2010/wordprocessingCanvas" xmlns:mc="http://schemas.openxmlformats.org/markup-compatibility/2006" xmlns:o="urn:schemas-microsoft-com:office:office" xmlns:r="http://schemas.openxmlformats.org/officeDocument/2006/relationships" xmlns:m="http://schemas.openxmlformats.org/officeDocument/2006/math" xmlns:v="urn:schemas-microsoft-com:vml" xmlns:wp14="http://schemas.microsoft.com/office/word/2010/wordprocessingDrawing" xmlns:wp="http://schemas.openxmlformats.org/drawingml/2006/wordprocessingDrawing" xmlns:w10="urn:schemas-microsoft-com:office:word" xmlns:w="http://schemas.openxmlformats.org/wordprocessingml/2006/main" xmlns:w14="http://schemas.microsoft.com/office/word/2010/wordml" xmlns:w15="http://schemas.microsoft.com/office/word/2012/wordml" xmlns:wpg="http://schemas.microsoft.com/office/word/2010/wordprocessingGroup" xmlns:wpi="http://schemas.microsoft.com/office/word/2010/wordprocessingInk" xmlns:wne="http://schemas.microsoft.com/office/word/2006/wordml" xmlns:wps="http://schemas.microsoft.com/office/word/2010/wordprocessingShape" mc:Ignorable="w14 w15 wp14">
   <w:body>
     <w:p>
       <w:pPr>
@@ -173,7 +173,7 @@
           </mc:Choice>
           <mc:Fallback>
             <w:pict>
-              <v:shapetype id="_x0000_t202" coordsize="21600,21600" o:spt="202" path="m,l,21600r21600,l21600,xe">
+              <v:shapetype w14:anchorId="62B927B0" id="_x0000_t202" coordsize="21600,21600" o:spt="202" path="m,l,21600r21600,l21600,xe">
                 <v:stroke joinstyle="miter"/>
                 <v:path gradientshapeok="t" o:connecttype="rect"/>
               </v:shapetype>
@@ -528,8 +528,6 @@
               <w:fldChar w:fldCharType="end"/>
             </w:r>
           </w:hyperlink>
-          <w:bookmarkStart w:id="0" w:name="_GoBack"/>
-          <w:bookmarkEnd w:id="0"/>
         </w:p>
         <w:p>
           <w:pPr>
@@ -2950,21 +2948,21 @@
       <w:pPr>
         <w:pStyle w:val="Titre1"/>
       </w:pPr>
-      <w:bookmarkStart w:id="1" w:name="_Toc403547684"/>
+      <w:bookmarkStart w:id="0" w:name="_Toc403547684"/>
       <w:r>
         <w:t>Etape 1</w:t>
       </w:r>
+      <w:bookmarkEnd w:id="0"/>
+    </w:p>
+    <w:p>
+      <w:pPr>
+        <w:pStyle w:val="Titre2"/>
+      </w:pPr>
+      <w:bookmarkStart w:id="1" w:name="_Toc403547685"/>
+      <w:r>
+        <w:t>Description détaillé</w:t>
+      </w:r>
       <w:bookmarkEnd w:id="1"/>
-    </w:p>
-    <w:p>
-      <w:pPr>
-        <w:pStyle w:val="Titre2"/>
-      </w:pPr>
-      <w:bookmarkStart w:id="2" w:name="_Toc403547685"/>
-      <w:r>
-        <w:t>Description détaillé</w:t>
-      </w:r>
-      <w:bookmarkEnd w:id="2"/>
       <w:r>
         <w:t xml:space="preserve"> </w:t>
       </w:r>
@@ -3285,11 +3283,11 @@
       <w:pPr>
         <w:pStyle w:val="Titre2"/>
       </w:pPr>
-      <w:bookmarkStart w:id="3" w:name="_Toc403547686"/>
+      <w:bookmarkStart w:id="2" w:name="_Toc403547686"/>
       <w:r>
         <w:t>Rôles</w:t>
       </w:r>
-      <w:bookmarkEnd w:id="3"/>
+      <w:bookmarkEnd w:id="2"/>
       <w:r>
         <w:t> </w:t>
       </w:r>
@@ -3363,29 +3361,29 @@
       <w:pPr>
         <w:pStyle w:val="Titre2"/>
       </w:pPr>
-      <w:bookmarkStart w:id="4" w:name="_Toc403547687"/>
+      <w:bookmarkStart w:id="3" w:name="_Toc403547687"/>
       <w:r>
         <w:t>Semaine 1</w:t>
       </w:r>
+      <w:bookmarkEnd w:id="3"/>
+    </w:p>
+    <w:p>
+      <w:pPr>
+        <w:pStyle w:val="Titre3"/>
+      </w:pPr>
+      <w:bookmarkStart w:id="4" w:name="_Toc403547688"/>
+      <w:proofErr w:type="gramStart"/>
+      <w:r>
+        <w:t>Recherche</w:t>
+      </w:r>
+      <w:r>
+        <w:t>s</w:t>
+      </w:r>
+      <w:proofErr w:type="gramEnd"/>
+      <w:r>
+        <w:t> :</w:t>
+      </w:r>
       <w:bookmarkEnd w:id="4"/>
-    </w:p>
-    <w:p>
-      <w:pPr>
-        <w:pStyle w:val="Titre3"/>
-      </w:pPr>
-      <w:bookmarkStart w:id="5" w:name="_Toc403547688"/>
-      <w:proofErr w:type="gramStart"/>
-      <w:r>
-        <w:t>Recherche</w:t>
-      </w:r>
-      <w:r>
-        <w:t>s</w:t>
-      </w:r>
-      <w:proofErr w:type="gramEnd"/>
-      <w:r>
-        <w:t> :</w:t>
-      </w:r>
-      <w:bookmarkEnd w:id="5"/>
     </w:p>
     <w:p>
       <w:pPr>
@@ -3421,11 +3419,11 @@
       <w:pPr>
         <w:pStyle w:val="Titre3"/>
       </w:pPr>
-      <w:bookmarkStart w:id="6" w:name="_Toc403547689"/>
+      <w:bookmarkStart w:id="5" w:name="_Toc403547689"/>
       <w:r>
         <w:t>Travail effectué :</w:t>
       </w:r>
-      <w:bookmarkEnd w:id="6"/>
+      <w:bookmarkEnd w:id="5"/>
       <w:r>
         <w:t xml:space="preserve"> </w:t>
       </w:r>
@@ -3489,7 +3487,7 @@
       <w:pPr>
         <w:pStyle w:val="Titre3"/>
       </w:pPr>
-      <w:bookmarkStart w:id="7" w:name="_Toc403547690"/>
+      <w:bookmarkStart w:id="6" w:name="_Toc403547690"/>
       <w:r>
         <w:t>Bilan</w:t>
       </w:r>
@@ -3499,7 +3497,7 @@
       <w:r>
         <w:t> :</w:t>
       </w:r>
-      <w:bookmarkEnd w:id="7"/>
+      <w:bookmarkEnd w:id="6"/>
     </w:p>
     <w:p>
       <w:pPr>
@@ -3561,21 +3559,21 @@
       <w:pPr>
         <w:pStyle w:val="Titre2"/>
       </w:pPr>
-      <w:bookmarkStart w:id="8" w:name="_Toc403547691"/>
+      <w:bookmarkStart w:id="7" w:name="_Toc403547691"/>
       <w:r>
         <w:t>Semaine 2</w:t>
       </w:r>
+      <w:bookmarkEnd w:id="7"/>
+    </w:p>
+    <w:p>
+      <w:pPr>
+        <w:pStyle w:val="Titre3"/>
+      </w:pPr>
+      <w:bookmarkStart w:id="8" w:name="_Toc403547692"/>
+      <w:r>
+        <w:t>Travail effectué :</w:t>
+      </w:r>
       <w:bookmarkEnd w:id="8"/>
-    </w:p>
-    <w:p>
-      <w:pPr>
-        <w:pStyle w:val="Titre3"/>
-      </w:pPr>
-      <w:bookmarkStart w:id="9" w:name="_Toc403547692"/>
-      <w:r>
-        <w:t>Travail effectué :</w:t>
-      </w:r>
-      <w:bookmarkEnd w:id="9"/>
     </w:p>
     <w:p>
       <w:pPr>
@@ -3622,11 +3620,11 @@
       <w:pPr>
         <w:pStyle w:val="Titre3"/>
       </w:pPr>
-      <w:bookmarkStart w:id="10" w:name="_Toc403547693"/>
+      <w:bookmarkStart w:id="9" w:name="_Toc403547693"/>
       <w:r>
         <w:t>Bilan visite professeur :</w:t>
       </w:r>
-      <w:bookmarkEnd w:id="10"/>
+      <w:bookmarkEnd w:id="9"/>
     </w:p>
     <w:p>
       <w:pPr>
@@ -3726,66 +3724,66 @@
       <w:pPr>
         <w:pStyle w:val="Titre1"/>
       </w:pPr>
-      <w:bookmarkStart w:id="11" w:name="_Toc403547694"/>
+      <w:bookmarkStart w:id="10" w:name="_Toc403547694"/>
       <w:r>
         <w:lastRenderedPageBreak/>
         <w:t>Etape 2</w:t>
       </w:r>
+      <w:bookmarkEnd w:id="10"/>
+    </w:p>
+    <w:p>
+      <w:pPr>
+        <w:pStyle w:val="Titre2"/>
+      </w:pPr>
+      <w:bookmarkStart w:id="11" w:name="_Toc403547695"/>
+      <w:r>
+        <w:t>Description détaillée</w:t>
+      </w:r>
       <w:bookmarkEnd w:id="11"/>
+      <w:r>
+        <w:t> </w:t>
+      </w:r>
+    </w:p>
+    <w:p>
+      <w:r>
+        <w:t xml:space="preserve">Implémenter un </w:t>
+      </w:r>
+      <w:proofErr w:type="spellStart"/>
+      <w:r>
+        <w:t>kernel</w:t>
+      </w:r>
+      <w:proofErr w:type="spellEnd"/>
+      <w:r>
+        <w:t xml:space="preserve"> en C plutôt qu’en assembleur.</w:t>
+      </w:r>
+    </w:p>
+    <w:p>
+      <w:r>
+        <w:t>Développement du code de base permettant d’afficher du texte à l’écran, de lire des caractères frappés au clavier et de lire/écrire des secteurs sur le disque.</w:t>
+      </w:r>
+    </w:p>
+    <w:p>
+      <w:r>
+        <w:t>Puis mettre en place un mécanisme permettant de réaliser des appels systèmes.</w:t>
+      </w:r>
+    </w:p>
+    <w:p>
+      <w:r>
+        <w:t>Finalement, implémenter des appels systèmes de base.</w:t>
+      </w:r>
+      <w:r>
+        <w:tab/>
+      </w:r>
     </w:p>
     <w:p>
       <w:pPr>
         <w:pStyle w:val="Titre2"/>
       </w:pPr>
-      <w:bookmarkStart w:id="12" w:name="_Toc403547695"/>
-      <w:r>
-        <w:t>Description détaillée</w:t>
+      <w:bookmarkStart w:id="12" w:name="_Toc403547696"/>
+      <w:r>
+        <w:t>Rôles</w:t>
       </w:r>
       <w:bookmarkEnd w:id="12"/>
-      <w:r>
-        <w:t> </w:t>
-      </w:r>
-    </w:p>
-    <w:p>
-      <w:r>
-        <w:t xml:space="preserve">Implémenter un </w:t>
-      </w:r>
-      <w:proofErr w:type="spellStart"/>
-      <w:r>
-        <w:t>kernel</w:t>
-      </w:r>
-      <w:proofErr w:type="spellEnd"/>
-      <w:r>
-        <w:t xml:space="preserve"> en C plutôt qu’en assembleur.</w:t>
-      </w:r>
-    </w:p>
-    <w:p>
-      <w:r>
-        <w:t>Développement du code de base permettant d’afficher du texte à l’écran, de lire des caractères frappés au clavier et de lire/écrire des secteurs sur le disque.</w:t>
-      </w:r>
-    </w:p>
-    <w:p>
-      <w:r>
-        <w:t>Puis mettre en place un mécanisme permettant de réaliser des appels systèmes.</w:t>
-      </w:r>
-    </w:p>
-    <w:p>
-      <w:r>
-        <w:t>Finalement, implémenter des appels systèmes de base.</w:t>
-      </w:r>
-      <w:r>
-        <w:tab/>
-      </w:r>
-    </w:p>
-    <w:p>
-      <w:pPr>
-        <w:pStyle w:val="Titre2"/>
-      </w:pPr>
-      <w:bookmarkStart w:id="13" w:name="_Toc403547696"/>
-      <w:r>
-        <w:t>Rôles</w:t>
-      </w:r>
-      <w:bookmarkEnd w:id="13"/>
     </w:p>
     <w:p>
       <w:pPr>
@@ -3898,7 +3896,7 @@
       <w:pPr>
         <w:pStyle w:val="Titre2"/>
       </w:pPr>
-      <w:bookmarkStart w:id="14" w:name="_Toc403547697"/>
+      <w:bookmarkStart w:id="13" w:name="_Toc403547697"/>
       <w:r>
         <w:rPr>
           <w:rStyle w:val="Titre2Car"/>
@@ -3910,32 +3908,32 @@
       <w:r>
         <w:t xml:space="preserve"> 1</w:t>
       </w:r>
+      <w:bookmarkEnd w:id="13"/>
+      <w:r>
+        <w:t> </w:t>
+      </w:r>
+    </w:p>
+    <w:p>
+      <w:pPr>
+        <w:pStyle w:val="Titre3"/>
+      </w:pPr>
+      <w:bookmarkStart w:id="14" w:name="_Toc403547698"/>
+      <w:r>
+        <w:t xml:space="preserve">Modification </w:t>
+      </w:r>
+      <w:proofErr w:type="spellStart"/>
+      <w:r>
+        <w:t>bootloader</w:t>
+      </w:r>
+      <w:proofErr w:type="spellEnd"/>
+      <w:r>
+        <w:t xml:space="preserve"> et </w:t>
+      </w:r>
+      <w:proofErr w:type="spellStart"/>
+      <w:r>
+        <w:t>stack</w:t>
+      </w:r>
       <w:bookmarkEnd w:id="14"/>
-      <w:r>
-        <w:t> </w:t>
-      </w:r>
-    </w:p>
-    <w:p>
-      <w:pPr>
-        <w:pStyle w:val="Titre3"/>
-      </w:pPr>
-      <w:bookmarkStart w:id="15" w:name="_Toc403547698"/>
-      <w:r>
-        <w:t xml:space="preserve">Modification </w:t>
-      </w:r>
-      <w:proofErr w:type="spellStart"/>
-      <w:r>
-        <w:t>bootloader</w:t>
-      </w:r>
-      <w:proofErr w:type="spellEnd"/>
-      <w:r>
-        <w:t xml:space="preserve"> et </w:t>
-      </w:r>
-      <w:proofErr w:type="spellStart"/>
-      <w:r>
-        <w:t>stack</w:t>
-      </w:r>
-      <w:bookmarkEnd w:id="15"/>
       <w:proofErr w:type="spellEnd"/>
       <w:r>
         <w:t> </w:t>
@@ -3995,7 +3993,7 @@
       <w:pPr>
         <w:pStyle w:val="Titre3"/>
       </w:pPr>
-      <w:bookmarkStart w:id="16" w:name="_Toc403547699"/>
+      <w:bookmarkStart w:id="15" w:name="_Toc403547699"/>
       <w:proofErr w:type="spellStart"/>
       <w:r>
         <w:t>Kernel</w:t>
@@ -4007,7 +4005,7 @@
       <w:r>
         <w:t>appels systèmes</w:t>
       </w:r>
-      <w:bookmarkEnd w:id="16"/>
+      <w:bookmarkEnd w:id="15"/>
       <w:r>
         <w:t> </w:t>
       </w:r>
@@ -4083,11 +4081,11 @@
       <w:pPr>
         <w:pStyle w:val="Titre3"/>
       </w:pPr>
-      <w:bookmarkStart w:id="17" w:name="_Toc403547700"/>
+      <w:bookmarkStart w:id="16" w:name="_Toc403547700"/>
       <w:r>
         <w:t>Fonctions d'entrée/sortie</w:t>
       </w:r>
-      <w:bookmarkEnd w:id="17"/>
+      <w:bookmarkEnd w:id="16"/>
     </w:p>
     <w:p>
       <w:pPr>
@@ -4135,7 +4133,7 @@
       <w:pPr>
         <w:pStyle w:val="Titre3"/>
       </w:pPr>
-      <w:bookmarkStart w:id="18" w:name="_Toc403547701"/>
+      <w:bookmarkStart w:id="17" w:name="_Toc403547701"/>
       <w:r>
         <w:lastRenderedPageBreak/>
         <w:t>Fonctions de l</w:t>
@@ -4143,7 +4141,7 @@
       <w:r>
         <w:t>ecture/écriture d'un secteur</w:t>
       </w:r>
-      <w:bookmarkEnd w:id="18"/>
+      <w:bookmarkEnd w:id="17"/>
     </w:p>
     <w:p>
       <w:pPr>
@@ -4239,11 +4237,11 @@
       <w:pPr>
         <w:pStyle w:val="Titre3"/>
       </w:pPr>
-      <w:bookmarkStart w:id="19" w:name="_Toc403547702"/>
+      <w:bookmarkStart w:id="18" w:name="_Toc403547702"/>
       <w:r>
         <w:t>Questions</w:t>
       </w:r>
-      <w:bookmarkEnd w:id="19"/>
+      <w:bookmarkEnd w:id="18"/>
     </w:p>
     <w:p>
       <w:pPr>
@@ -4304,11 +4302,11 @@
       <w:pPr>
         <w:pStyle w:val="Titre3"/>
       </w:pPr>
-      <w:bookmarkStart w:id="20" w:name="_Toc403547703"/>
+      <w:bookmarkStart w:id="19" w:name="_Toc403547703"/>
       <w:r>
         <w:t>Bilan visite professeur</w:t>
       </w:r>
-      <w:bookmarkEnd w:id="20"/>
+      <w:bookmarkEnd w:id="19"/>
       <w:r>
         <w:t> </w:t>
       </w:r>
@@ -4361,7 +4359,7 @@
       <w:pPr>
         <w:pStyle w:val="Titre2"/>
       </w:pPr>
-      <w:bookmarkStart w:id="21" w:name="_Toc403547704"/>
+      <w:bookmarkStart w:id="20" w:name="_Toc403547704"/>
       <w:r>
         <w:rPr>
           <w:rStyle w:val="Titre2Car"/>
@@ -4373,109 +4371,109 @@
       <w:r>
         <w:t xml:space="preserve"> 2</w:t>
       </w:r>
+      <w:bookmarkEnd w:id="20"/>
+    </w:p>
+    <w:p>
+      <w:pPr>
+        <w:pStyle w:val="Titre3"/>
+      </w:pPr>
+      <w:bookmarkStart w:id="21" w:name="_Toc403547705"/>
+      <w:proofErr w:type="spellStart"/>
+      <w:r>
+        <w:t>Kernel</w:t>
+      </w:r>
+      <w:proofErr w:type="spellEnd"/>
+      <w:r>
+        <w:t xml:space="preserve"> en C, interruption et </w:t>
+      </w:r>
+      <w:r>
+        <w:t>appels systèmes</w:t>
+      </w:r>
       <w:bookmarkEnd w:id="21"/>
+      <w:r>
+        <w:t> </w:t>
+      </w:r>
+    </w:p>
+    <w:p>
+      <w:pPr>
+        <w:pStyle w:val="Paragraphedeliste"/>
+      </w:pPr>
+      <w:r>
+        <w:t xml:space="preserve">Nous avons codé nos fonctions d’entrée/sorties ainsi que les fonctions de </w:t>
+      </w:r>
+      <w:r>
+        <w:t>secteurs.</w:t>
+      </w:r>
+    </w:p>
+    <w:p>
+      <w:pPr>
+        <w:pStyle w:val="Paragraphedeliste"/>
+      </w:pPr>
+      <w:r>
+        <w:t>Mais nous avons quelques problèmes que nous n’arrivons pas à résoudre.</w:t>
+      </w:r>
     </w:p>
     <w:p>
       <w:pPr>
         <w:pStyle w:val="Titre3"/>
       </w:pPr>
-      <w:bookmarkStart w:id="22" w:name="_Toc403547705"/>
+      <w:bookmarkStart w:id="22" w:name="_Toc403547706"/>
+      <w:r>
+        <w:t>Infos</w:t>
+      </w:r>
+      <w:bookmarkEnd w:id="22"/>
+    </w:p>
+    <w:p>
+      <w:pPr>
+        <w:pStyle w:val="Paragraphedeliste"/>
+      </w:pPr>
+      <w:r>
+        <w:t xml:space="preserve">.global : </w:t>
+      </w:r>
+      <w:r>
+        <w:t>permet de voir en dehors de l’assembleur.</w:t>
+      </w:r>
+    </w:p>
+    <w:p>
+      <w:pPr>
+        <w:pStyle w:val="Paragraphedeliste"/>
+      </w:pPr>
+      <w:r>
+        <w:t>.</w:t>
+      </w:r>
       <w:proofErr w:type="spellStart"/>
       <w:r>
-        <w:t>Kernel</w:t>
+        <w:t>extern</w:t>
       </w:r>
       <w:proofErr w:type="spellEnd"/>
       <w:r>
-        <w:t xml:space="preserve"> en C, interruption et </w:t>
-      </w:r>
-      <w:r>
-        <w:t>appels systèmes</w:t>
-      </w:r>
-      <w:bookmarkEnd w:id="22"/>
-      <w:r>
-        <w:t> </w:t>
-      </w:r>
-    </w:p>
-    <w:p>
-      <w:pPr>
-        <w:pStyle w:val="Paragraphedeliste"/>
-      </w:pPr>
-      <w:r>
-        <w:t xml:space="preserve">Nous avons codé nos fonctions d’entrée/sorties ainsi que les fonctions de </w:t>
-      </w:r>
-      <w:r>
-        <w:t>secteurs.</w:t>
-      </w:r>
-    </w:p>
-    <w:p>
-      <w:pPr>
-        <w:pStyle w:val="Paragraphedeliste"/>
-      </w:pPr>
-      <w:r>
-        <w:t>Mais nous avons quelques problèmes que nous n’arrivons pas à résoudre.</w:t>
+        <w:t> : permet d’appeler</w:t>
+      </w:r>
+      <w:r>
+        <w:t xml:space="preserve"> les fonctions</w:t>
+      </w:r>
+      <w:r>
+        <w:t xml:space="preserve"> en extern</w:t>
+      </w:r>
+      <w:r>
+        <w:t>e</w:t>
+      </w:r>
+      <w:r>
+        <w:t xml:space="preserve"> dans le code c.</w:t>
       </w:r>
     </w:p>
     <w:p>
       <w:pPr>
         <w:pStyle w:val="Titre3"/>
       </w:pPr>
-      <w:bookmarkStart w:id="23" w:name="_Toc403547706"/>
-      <w:r>
-        <w:t>Infos</w:t>
+      <w:bookmarkStart w:id="23" w:name="_Toc403547707"/>
+      <w:r>
+        <w:t>Problèmes</w:t>
+      </w:r>
+      <w:r>
+        <w:t xml:space="preserve"> rencontré</w:t>
       </w:r>
       <w:bookmarkEnd w:id="23"/>
-    </w:p>
-    <w:p>
-      <w:pPr>
-        <w:pStyle w:val="Paragraphedeliste"/>
-      </w:pPr>
-      <w:r>
-        <w:t xml:space="preserve">.global : </w:t>
-      </w:r>
-      <w:r>
-        <w:t>permet de voir en dehors de l’assembleur.</w:t>
-      </w:r>
-    </w:p>
-    <w:p>
-      <w:pPr>
-        <w:pStyle w:val="Paragraphedeliste"/>
-      </w:pPr>
-      <w:r>
-        <w:t>.</w:t>
-      </w:r>
-      <w:proofErr w:type="spellStart"/>
-      <w:r>
-        <w:t>extern</w:t>
-      </w:r>
-      <w:proofErr w:type="spellEnd"/>
-      <w:r>
-        <w:t> : permet d’appeler</w:t>
-      </w:r>
-      <w:r>
-        <w:t xml:space="preserve"> les fonctions</w:t>
-      </w:r>
-      <w:r>
-        <w:t xml:space="preserve"> en extern</w:t>
-      </w:r>
-      <w:r>
-        <w:t>e</w:t>
-      </w:r>
-      <w:r>
-        <w:t xml:space="preserve"> dans le code c.</w:t>
-      </w:r>
-    </w:p>
-    <w:p>
-      <w:pPr>
-        <w:pStyle w:val="Titre3"/>
-      </w:pPr>
-      <w:bookmarkStart w:id="24" w:name="_Toc403547707"/>
-      <w:r>
-        <w:t>Problèmes</w:t>
-      </w:r>
-      <w:r>
-        <w:t xml:space="preserve"> rencontré</w:t>
-      </w:r>
-      <w:bookmarkEnd w:id="24"/>
     </w:p>
     <w:p>
       <w:pPr>
@@ -4572,12 +4570,12 @@
       <w:pPr>
         <w:pStyle w:val="Titre3"/>
       </w:pPr>
-      <w:bookmarkStart w:id="25" w:name="_Toc403547708"/>
+      <w:bookmarkStart w:id="24" w:name="_Toc403547708"/>
       <w:r>
         <w:lastRenderedPageBreak/>
         <w:t>Questions</w:t>
       </w:r>
-      <w:bookmarkEnd w:id="25"/>
+      <w:bookmarkEnd w:id="24"/>
     </w:p>
     <w:p>
       <w:pPr>
@@ -4666,11 +4664,11 @@
       <w:pPr>
         <w:pStyle w:val="Titre3"/>
       </w:pPr>
-      <w:bookmarkStart w:id="26" w:name="_Toc403547709"/>
+      <w:bookmarkStart w:id="25" w:name="_Toc403547709"/>
       <w:r>
         <w:t>Bilan visite professeur</w:t>
       </w:r>
-      <w:bookmarkEnd w:id="26"/>
+      <w:bookmarkEnd w:id="25"/>
       <w:r>
         <w:t> </w:t>
       </w:r>
@@ -4740,22 +4738,22 @@
       <w:pPr>
         <w:pStyle w:val="Titre1"/>
       </w:pPr>
-      <w:bookmarkStart w:id="27" w:name="_Toc403547710"/>
+      <w:bookmarkStart w:id="26" w:name="_Toc403547710"/>
       <w:r>
         <w:lastRenderedPageBreak/>
         <w:t>Etape 3</w:t>
       </w:r>
+      <w:bookmarkEnd w:id="26"/>
+    </w:p>
+    <w:p>
+      <w:pPr>
+        <w:pStyle w:val="Titre2"/>
+      </w:pPr>
+      <w:bookmarkStart w:id="27" w:name="_Toc403547711"/>
+      <w:r>
+        <w:t>Description détaillée</w:t>
+      </w:r>
       <w:bookmarkEnd w:id="27"/>
-    </w:p>
-    <w:p>
-      <w:pPr>
-        <w:pStyle w:val="Titre2"/>
-      </w:pPr>
-      <w:bookmarkStart w:id="28" w:name="_Toc403547711"/>
-      <w:r>
-        <w:t>Description détaillée</w:t>
-      </w:r>
-      <w:bookmarkEnd w:id="28"/>
       <w:r>
         <w:t> </w:t>
       </w:r>
@@ -4791,13 +4789,11 @@
       </w:r>
       <w:proofErr w:type="spellEnd"/>
       <w:r>
-        <w:t xml:space="preserve"> d’ajouter des fichiers, lister </w:t>
-      </w:r>
-      <w:proofErr w:type="gramStart"/>
-      <w:r>
-        <w:t>les fichier</w:t>
-      </w:r>
-      <w:proofErr w:type="gramEnd"/>
+        <w:t xml:space="preserve"> d’ajouter des fichiers, lister les fichier</w:t>
+      </w:r>
+      <w:r>
+        <w:t>s</w:t>
+      </w:r>
       <w:r>
         <w:t xml:space="preserve"> et supprimer des fichiers.</w:t>
       </w:r>
@@ -4816,13 +4812,11 @@
       </w:r>
       <w:proofErr w:type="spellEnd"/>
       <w:r>
-        <w:t xml:space="preserve"> cahier </w:t>
-      </w:r>
-      <w:proofErr w:type="gramStart"/>
-      <w:r>
-        <w:t>des charge</w:t>
-      </w:r>
-      <w:proofErr w:type="gramEnd"/>
+        <w:t xml:space="preserve"> cahier des charge</w:t>
+      </w:r>
+      <w:r>
+        <w:t>s</w:t>
+      </w:r>
       <w:r>
         <w:t xml:space="preserve"> étape 3)</w:t>
       </w:r>
@@ -4831,11 +4825,11 @@
       <w:pPr>
         <w:pStyle w:val="Titre2"/>
       </w:pPr>
-      <w:bookmarkStart w:id="29" w:name="_Toc403547712"/>
+      <w:bookmarkStart w:id="28" w:name="_Toc403547712"/>
       <w:r>
         <w:t>Rôles</w:t>
       </w:r>
-      <w:bookmarkEnd w:id="29"/>
+      <w:bookmarkEnd w:id="28"/>
     </w:p>
     <w:p>
       <w:r>
@@ -4858,21 +4852,21 @@
       <w:pPr>
         <w:pStyle w:val="Titre2"/>
       </w:pPr>
-      <w:bookmarkStart w:id="30" w:name="_Toc403547713"/>
+      <w:bookmarkStart w:id="29" w:name="_Toc403547713"/>
       <w:r>
         <w:t>Semaine 1</w:t>
       </w:r>
+      <w:bookmarkEnd w:id="29"/>
+    </w:p>
+    <w:p>
+      <w:pPr>
+        <w:pStyle w:val="Titre3"/>
+      </w:pPr>
+      <w:bookmarkStart w:id="30" w:name="_Toc403547714"/>
+      <w:r>
+        <w:t>Description structure système de fichier</w:t>
+      </w:r>
       <w:bookmarkEnd w:id="30"/>
-    </w:p>
-    <w:p>
-      <w:pPr>
-        <w:pStyle w:val="Titre3"/>
-      </w:pPr>
-      <w:bookmarkStart w:id="31" w:name="_Toc403547714"/>
-      <w:r>
-        <w:t>Description structure système de fichier</w:t>
-      </w:r>
-      <w:bookmarkEnd w:id="31"/>
     </w:p>
     <w:tbl>
       <w:tblPr>
@@ -5522,29 +5516,55 @@
       <w:pPr>
         <w:pStyle w:val="Titre3"/>
       </w:pPr>
-      <w:bookmarkStart w:id="32" w:name="_Toc403547715"/>
+      <w:bookmarkStart w:id="31" w:name="_Toc403547715"/>
       <w:r>
         <w:t>Implémentation structure du système</w:t>
       </w:r>
+      <w:bookmarkEnd w:id="31"/>
+    </w:p>
+    <w:p>
+      <w:pPr>
+        <w:pStyle w:val="Paragraphedeliste"/>
+      </w:pPr>
+      <w:bookmarkStart w:id="32" w:name="_Toc403547716"/>
+      <w:r>
+        <w:t xml:space="preserve">Création d’un fichier header contenant la structure </w:t>
+      </w:r>
+      <w:proofErr w:type="spellStart"/>
+      <w:r>
+        <w:t>declarée</w:t>
+      </w:r>
+      <w:proofErr w:type="spellEnd"/>
+      <w:r>
+        <w:t xml:space="preserve"> ci-dessus.</w:t>
+      </w:r>
+    </w:p>
+    <w:p>
+      <w:pPr>
+        <w:pStyle w:val="Paragraphedeliste"/>
+      </w:pPr>
+      <w:r>
+        <w:t>Remplissage des valeurs par défaut du système de fichier. (</w:t>
+      </w:r>
+      <w:proofErr w:type="spellStart"/>
+      <w:proofErr w:type="gramStart"/>
+      <w:r>
+        <w:t>sfscreate</w:t>
+      </w:r>
+      <w:proofErr w:type="spellEnd"/>
+      <w:proofErr w:type="gramEnd"/>
+      <w:r>
+        <w:t>)</w:t>
+      </w:r>
+    </w:p>
+    <w:p>
+      <w:pPr>
+        <w:pStyle w:val="Titre3"/>
+      </w:pPr>
+      <w:r>
+        <w:t>Ajouter un fichier au système</w:t>
+      </w:r>
       <w:bookmarkEnd w:id="32"/>
-    </w:p>
-    <w:p>
-      <w:pPr>
-        <w:pStyle w:val="Paragraphedeliste"/>
-      </w:pPr>
-      <w:r>
-        <w:t>A vous de mettre à jour</w:t>
-      </w:r>
-    </w:p>
-    <w:p>
-      <w:pPr>
-        <w:pStyle w:val="Titre3"/>
-      </w:pPr>
-      <w:bookmarkStart w:id="33" w:name="_Toc403547716"/>
-      <w:r>
-        <w:t>Ajouter un fichier au système</w:t>
-      </w:r>
-      <w:bookmarkEnd w:id="33"/>
       <w:r>
         <w:t xml:space="preserve"> </w:t>
       </w:r>
@@ -5643,26 +5663,69 @@
       <w:pPr>
         <w:pStyle w:val="Titre3"/>
       </w:pPr>
-      <w:bookmarkStart w:id="34" w:name="_Toc403547717"/>
+      <w:bookmarkStart w:id="33" w:name="_Toc403547717"/>
       <w:r>
         <w:lastRenderedPageBreak/>
         <w:t>Lister les fichiers du système</w:t>
       </w:r>
+      <w:bookmarkEnd w:id="33"/>
+    </w:p>
+    <w:p>
+      <w:pPr>
+        <w:ind w:left="708"/>
+      </w:pPr>
+      <w:r>
+        <w:t xml:space="preserve">J’ai codé </w:t>
+      </w:r>
+      <w:r>
+        <w:t xml:space="preserve">une fonction c qui permet de parcourir les structures du système de fichier et d’afficher les infos des </w:t>
+      </w:r>
+      <w:proofErr w:type="spellStart"/>
+      <w:r>
+        <w:t>FileEntries</w:t>
+      </w:r>
+      <w:proofErr w:type="spellEnd"/>
+      <w:r>
+        <w:t>.</w:t>
+      </w:r>
+    </w:p>
+    <w:p>
+      <w:pPr>
+        <w:pStyle w:val="Titre3"/>
+      </w:pPr>
+      <w:bookmarkStart w:id="34" w:name="_Toc403547718"/>
+      <w:r>
+        <w:t>Supprimer un fichier du système</w:t>
+      </w:r>
       <w:bookmarkEnd w:id="34"/>
     </w:p>
     <w:p>
       <w:pPr>
-        <w:ind w:left="708"/>
-      </w:pPr>
-      <w:r>
-        <w:t xml:space="preserve">J’ai codé </w:t>
-      </w:r>
-      <w:r>
-        <w:t xml:space="preserve">une fonction c qui permet de parcourir les structures du système de fichier et d’afficher les infos des </w:t>
+        <w:pStyle w:val="Paragraphedeliste"/>
+      </w:pPr>
+      <w:bookmarkStart w:id="35" w:name="_Toc403547719"/>
+      <w:r>
+        <w:t xml:space="preserve">Nous modifions le bitmap correspondant en le mettant à 0. Et nous mettons un 0 au début du nom du fichier pour indiquer qu’il est </w:t>
+      </w:r>
+      <w:proofErr w:type="gramStart"/>
+      <w:r>
+        <w:t>supprimer</w:t>
+      </w:r>
+      <w:proofErr w:type="gramEnd"/>
+      <w:r>
+        <w:t>.</w:t>
+      </w:r>
+    </w:p>
+    <w:p>
+      <w:pPr>
+        <w:pStyle w:val="Paragraphedeliste"/>
+      </w:pPr>
+      <w:r>
+        <w:t xml:space="preserve">Nous ne touchons pas au </w:t>
       </w:r>
       <w:proofErr w:type="spellStart"/>
       <w:r>
-        <w:t>FileEntries</w:t>
+        <w:t>fileContent</w:t>
       </w:r>
       <w:proofErr w:type="spellEnd"/>
       <w:r>
@@ -5673,29 +5736,10 @@
       <w:pPr>
         <w:pStyle w:val="Titre3"/>
       </w:pPr>
-      <w:bookmarkStart w:id="35" w:name="_Toc403547718"/>
-      <w:r>
-        <w:t>Supprimer un fichier du système</w:t>
+      <w:r>
+        <w:t>Questions</w:t>
       </w:r>
       <w:bookmarkEnd w:id="35"/>
-    </w:p>
-    <w:p>
-      <w:pPr>
-        <w:pStyle w:val="Paragraphedeliste"/>
-      </w:pPr>
-      <w:r>
-        <w:t>A vous de mettre à jour</w:t>
-      </w:r>
-    </w:p>
-    <w:p>
-      <w:pPr>
-        <w:pStyle w:val="Titre3"/>
-      </w:pPr>
-      <w:bookmarkStart w:id="36" w:name="_Toc403547719"/>
-      <w:r>
-        <w:t>Questions</w:t>
-      </w:r>
-      <w:bookmarkEnd w:id="36"/>
     </w:p>
     <w:p>
       <w:pPr>
@@ -5721,19 +5765,246 @@
       <w:pPr>
         <w:pStyle w:val="Titre3"/>
       </w:pPr>
-      <w:bookmarkStart w:id="37" w:name="_Toc403547720"/>
+      <w:bookmarkStart w:id="36" w:name="_Toc403547720"/>
       <w:r>
         <w:t>Bilan visite professeur</w:t>
       </w:r>
+      <w:bookmarkEnd w:id="36"/>
+      <w:r>
+        <w:t> </w:t>
+      </w:r>
+    </w:p>
+    <w:p>
+      <w:pPr>
+        <w:pStyle w:val="Paragraphedeliste"/>
+        <w:numPr>
+          <w:ilvl w:val="0"/>
+          <w:numId w:val="16"/>
+        </w:numPr>
+      </w:pPr>
+      <w:r>
+        <w:t>Faire complètement marcher l’étape 2</w:t>
+      </w:r>
+    </w:p>
+    <w:p>
+      <w:pPr>
+        <w:pStyle w:val="Paragraphedeliste"/>
+        <w:numPr>
+          <w:ilvl w:val="0"/>
+          <w:numId w:val="16"/>
+        </w:numPr>
+      </w:pPr>
+      <w:r>
+        <w:t>Restructurer nos dossiers</w:t>
+      </w:r>
+    </w:p>
+    <w:p>
+      <w:pPr>
+        <w:pStyle w:val="Paragraphedeliste"/>
+        <w:numPr>
+          <w:ilvl w:val="0"/>
+          <w:numId w:val="16"/>
+        </w:numPr>
+      </w:pPr>
+      <w:r>
+        <w:t>Commenter nos codes</w:t>
+      </w:r>
+    </w:p>
+    <w:p>
+      <w:pPr>
+        <w:pStyle w:val="Paragraphedeliste"/>
+        <w:numPr>
+          <w:ilvl w:val="0"/>
+          <w:numId w:val="16"/>
+        </w:numPr>
+      </w:pPr>
+      <w:r>
+        <w:t xml:space="preserve">Prendre son </w:t>
+      </w:r>
+      <w:proofErr w:type="spellStart"/>
+      <w:r>
+        <w:t>bootloader</w:t>
+      </w:r>
+      <w:proofErr w:type="spellEnd"/>
+      <w:r>
+        <w:t xml:space="preserve"> </w:t>
+      </w:r>
+    </w:p>
+    <w:p>
+      <w:pPr>
+        <w:pStyle w:val="Titre2"/>
+      </w:pPr>
+      <w:r>
+        <w:t>Semaine 2</w:t>
+      </w:r>
+    </w:p>
+    <w:p>
+      <w:pPr>
+        <w:pStyle w:val="Titre3"/>
+      </w:pPr>
+      <w:r>
+        <w:t>Fonctions de l</w:t>
+      </w:r>
+      <w:r>
+        <w:t>ecture/écriture d'un secteur</w:t>
+      </w:r>
+    </w:p>
+    <w:p>
+      <w:pPr>
+        <w:pStyle w:val="Paragraphedeliste"/>
+      </w:pPr>
+      <w:r>
+        <w:t>Nous avons réussi à faire fonctionner la lecture et l’écriture d’un ou plusieurs secteurs avec l’interruption 42.</w:t>
+      </w:r>
+    </w:p>
+    <w:p>
+      <w:pPr>
+        <w:pStyle w:val="Paragraphedeliste"/>
+      </w:pPr>
+      <w:r>
+        <w:t xml:space="preserve">Nous avions un problème avec la lecture, </w:t>
+      </w:r>
+      <w:r>
+        <w:t>n</w:t>
+      </w:r>
+      <w:r>
+        <w:t xml:space="preserve">ous passions l’adresse du </w:t>
+      </w:r>
+      <w:proofErr w:type="spellStart"/>
+      <w:r>
+        <w:t>buffeur</w:t>
+      </w:r>
+      <w:proofErr w:type="spellEnd"/>
+      <w:r>
+        <w:t xml:space="preserve"> dans la structure, donc il ne savait pas quand s’arrêter de lire. En enlevant le &amp;, nous sommes capable de nous arrêter de lire et de effectuer d’autres interruptions après.</w:t>
+      </w:r>
+    </w:p>
+    <w:p>
+      <w:pPr>
+        <w:pStyle w:val="Titre3"/>
+      </w:pPr>
+      <w:r>
+        <w:t xml:space="preserve">Fonctions du </w:t>
+      </w:r>
+      <w:r>
+        <w:t>système de fichier</w:t>
+      </w:r>
+    </w:p>
+    <w:p>
+      <w:pPr>
+        <w:pStyle w:val="Paragraphedeliste"/>
+      </w:pPr>
+      <w:r>
+        <w:t xml:space="preserve">Pour le bitmap, </w:t>
+      </w:r>
+      <w:proofErr w:type="gramStart"/>
+      <w:r>
+        <w:t>nous avions</w:t>
+      </w:r>
+      <w:proofErr w:type="gramEnd"/>
+      <w:r>
+        <w:t xml:space="preserve"> pas remplit les bit de chaque bitmap donc nous avions modifié ceci.</w:t>
+      </w:r>
+    </w:p>
+    <w:p>
+      <w:pPr>
+        <w:pStyle w:val="Paragraphedeliste"/>
+      </w:pPr>
+      <w:r>
+        <w:t>Ce qui entraine d’adapter tous nos codes.</w:t>
+      </w:r>
+    </w:p>
+    <w:p>
+      <w:pPr>
+        <w:pStyle w:val="Titre3"/>
+      </w:pPr>
+      <w:r>
+        <w:t>Bilan visite professeur </w:t>
+      </w:r>
+    </w:p>
+    <w:p>
+      <w:pPr>
+        <w:pStyle w:val="Paragraphedeliste"/>
+        <w:numPr>
+          <w:ilvl w:val="0"/>
+          <w:numId w:val="16"/>
+        </w:numPr>
+      </w:pPr>
+      <w:r>
+        <w:t>Délai de l’étape 3 repoussé d’une semaine</w:t>
+      </w:r>
+    </w:p>
+    <w:p>
+      <w:pPr>
+        <w:pStyle w:val="Paragraphedeliste"/>
+        <w:numPr>
+          <w:ilvl w:val="0"/>
+          <w:numId w:val="16"/>
+        </w:numPr>
+      </w:pPr>
+      <w:r>
+        <w:t>Faire fonctionner l’étape 3</w:t>
+      </w:r>
+    </w:p>
+    <w:p>
+      <w:pPr>
+        <w:pStyle w:val="Titre2"/>
+      </w:pPr>
+      <w:r>
+        <w:t>Semaine 3</w:t>
+      </w:r>
+    </w:p>
+    <w:p>
+      <w:pPr>
+        <w:pStyle w:val="Titre3"/>
+      </w:pPr>
+      <w:r>
+        <w:t>Fonctions du système de fichier</w:t>
+      </w:r>
+    </w:p>
+    <w:p>
+      <w:pPr>
+        <w:pStyle w:val="Paragraphedeliste"/>
+      </w:pPr>
+      <w:r>
+        <w:t>Adaptation de nos fonctions pour utiliser les bits du bitmap au lieu d’un bitmap.</w:t>
+      </w:r>
+    </w:p>
+    <w:p>
+      <w:pPr>
+        <w:pStyle w:val="Paragraphedeliste"/>
+      </w:pPr>
+      <w:r>
+        <w:t>Mise en commun de nos fonctions.</w:t>
+      </w:r>
+    </w:p>
+    <w:p>
+      <w:pPr>
+        <w:pStyle w:val="Paragraphedeliste"/>
+      </w:pPr>
+      <w:r>
+        <w:t>Création de l’image contenant le système de fichiers.</w:t>
+      </w:r>
+    </w:p>
+    <w:p>
+      <w:pPr>
+        <w:pStyle w:val="Titre3"/>
+      </w:pPr>
+      <w:r>
+        <w:lastRenderedPageBreak/>
+        <w:t>Bilan visite professeur </w:t>
+      </w:r>
+    </w:p>
+    <w:p>
+      <w:pPr>
+        <w:pStyle w:val="Titre2"/>
+      </w:pPr>
+      <w:bookmarkStart w:id="37" w:name="_GoBack"/>
       <w:bookmarkEnd w:id="37"/>
-      <w:r>
-        <w:t> </w:t>
-      </w:r>
-    </w:p>
-    <w:p/>
+    </w:p>
     <w:sectPr>
-      <w:headerReference w:type="default" r:id="rId9"/>
-      <w:footerReference w:type="default" r:id="rId10"/>
+      <w:headerReference w:type="default" r:id="rId8"/>
+      <w:footerReference w:type="default" r:id="rId9"/>
       <w:pgSz w:w="11906" w:h="16838"/>
       <w:pgMar w:top="1417" w:right="1417" w:bottom="1417" w:left="1417" w:header="708" w:footer="708" w:gutter="0"/>
       <w:cols w:space="708"/>
@@ -5744,7 +6015,7 @@
 </file>
 
 <file path=word/endnotes.xml><?xml version="1.0" encoding="utf-8"?>
-<w:endnotes xmlns:wpc="http://schemas.microsoft.com/office/word/2010/wordprocessingCanvas" xmlns:mc="http://schemas.openxmlformats.org/markup-compatibility/2006" xmlns:o="urn:schemas-microsoft-com:office:office" xmlns:r="http://schemas.openxmlformats.org/officeDocument/2006/relationships" xmlns:m="http://schemas.openxmlformats.org/officeDocument/2006/math" xmlns:v="urn:schemas-microsoft-com:vml" xmlns:wp14="http://schemas.microsoft.com/office/word/2010/wordprocessingDrawing" xmlns:wp="http://schemas.openxmlformats.org/drawingml/2006/wordprocessingDrawing" xmlns:w10="urn:schemas-microsoft-com:office:word" xmlns:w="http://schemas.openxmlformats.org/wordprocessingml/2006/main" xmlns:w14="http://schemas.microsoft.com/office/word/2010/wordml" xmlns:wpg="http://schemas.microsoft.com/office/word/2010/wordprocessingGroup" xmlns:wpi="http://schemas.microsoft.com/office/word/2010/wordprocessingInk" xmlns:wne="http://schemas.microsoft.com/office/word/2006/wordml" xmlns:wps="http://schemas.microsoft.com/office/word/2010/wordprocessingShape" mc:Ignorable="w14 wp14">
+<w:endnotes xmlns:wpc="http://schemas.microsoft.com/office/word/2010/wordprocessingCanvas" xmlns:mc="http://schemas.openxmlformats.org/markup-compatibility/2006" xmlns:o="urn:schemas-microsoft-com:office:office" xmlns:r="http://schemas.openxmlformats.org/officeDocument/2006/relationships" xmlns:m="http://schemas.openxmlformats.org/officeDocument/2006/math" xmlns:v="urn:schemas-microsoft-com:vml" xmlns:wp14="http://schemas.microsoft.com/office/word/2010/wordprocessingDrawing" xmlns:wp="http://schemas.openxmlformats.org/drawingml/2006/wordprocessingDrawing" xmlns:w10="urn:schemas-microsoft-com:office:word" xmlns:w="http://schemas.openxmlformats.org/wordprocessingml/2006/main" xmlns:w14="http://schemas.microsoft.com/office/word/2010/wordml" xmlns:w15="http://schemas.microsoft.com/office/word/2012/wordml" xmlns:wpg="http://schemas.microsoft.com/office/word/2010/wordprocessingGroup" xmlns:wpi="http://schemas.microsoft.com/office/word/2010/wordprocessingInk" xmlns:wne="http://schemas.microsoft.com/office/word/2006/wordml" xmlns:wps="http://schemas.microsoft.com/office/word/2010/wordprocessingShape" mc:Ignorable="w14 w15 wp14">
   <w:endnote w:type="separator" w:id="-1">
     <w:p>
       <w:pPr>
@@ -5769,7 +6040,7 @@
 </file>
 
 <file path=word/footer1.xml><?xml version="1.0" encoding="utf-8"?>
-<w:ftr xmlns:wpc="http://schemas.microsoft.com/office/word/2010/wordprocessingCanvas" xmlns:mc="http://schemas.openxmlformats.org/markup-compatibility/2006" xmlns:o="urn:schemas-microsoft-com:office:office" xmlns:r="http://schemas.openxmlformats.org/officeDocument/2006/relationships" xmlns:m="http://schemas.openxmlformats.org/officeDocument/2006/math" xmlns:v="urn:schemas-microsoft-com:vml" xmlns:wp14="http://schemas.microsoft.com/office/word/2010/wordprocessingDrawing" xmlns:wp="http://schemas.openxmlformats.org/drawingml/2006/wordprocessingDrawing" xmlns:w10="urn:schemas-microsoft-com:office:word" xmlns:w="http://schemas.openxmlformats.org/wordprocessingml/2006/main" xmlns:w14="http://schemas.microsoft.com/office/word/2010/wordml" xmlns:wpg="http://schemas.microsoft.com/office/word/2010/wordprocessingGroup" xmlns:wpi="http://schemas.microsoft.com/office/word/2010/wordprocessingInk" xmlns:wne="http://schemas.microsoft.com/office/word/2006/wordml" xmlns:wps="http://schemas.microsoft.com/office/word/2010/wordprocessingShape" mc:Ignorable="w14 wp14">
+<w:ftr xmlns:wpc="http://schemas.microsoft.com/office/word/2010/wordprocessingCanvas" xmlns:mc="http://schemas.openxmlformats.org/markup-compatibility/2006" xmlns:o="urn:schemas-microsoft-com:office:office" xmlns:r="http://schemas.openxmlformats.org/officeDocument/2006/relationships" xmlns:m="http://schemas.openxmlformats.org/officeDocument/2006/math" xmlns:v="urn:schemas-microsoft-com:vml" xmlns:wp14="http://schemas.microsoft.com/office/word/2010/wordprocessingDrawing" xmlns:wp="http://schemas.openxmlformats.org/drawingml/2006/wordprocessingDrawing" xmlns:w10="urn:schemas-microsoft-com:office:word" xmlns:w="http://schemas.openxmlformats.org/wordprocessingml/2006/main" xmlns:w14="http://schemas.microsoft.com/office/word/2010/wordml" xmlns:w15="http://schemas.microsoft.com/office/word/2012/wordml" xmlns:wpg="http://schemas.microsoft.com/office/word/2010/wordprocessingGroup" xmlns:wpi="http://schemas.microsoft.com/office/word/2010/wordprocessingInk" xmlns:wne="http://schemas.microsoft.com/office/word/2006/wordml" xmlns:wps="http://schemas.microsoft.com/office/word/2010/wordprocessingShape" mc:Ignorable="w14 w15 wp14">
   <w:sdt>
     <w:sdtPr>
       <w:id w:val="-1778405569"/>
@@ -5799,7 +6070,7 @@
             <w:noProof/>
             <w:lang w:val="fr-FR"/>
           </w:rPr>
-          <w:t>9</w:t>
+          <w:t>11</w:t>
         </w:r>
         <w:r>
           <w:fldChar w:fldCharType="end"/>
@@ -5816,7 +6087,7 @@
 </file>
 
 <file path=word/footnotes.xml><?xml version="1.0" encoding="utf-8"?>
-<w:footnotes xmlns:wpc="http://schemas.microsoft.com/office/word/2010/wordprocessingCanvas" xmlns:mc="http://schemas.openxmlformats.org/markup-compatibility/2006" xmlns:o="urn:schemas-microsoft-com:office:office" xmlns:r="http://schemas.openxmlformats.org/officeDocument/2006/relationships" xmlns:m="http://schemas.openxmlformats.org/officeDocument/2006/math" xmlns:v="urn:schemas-microsoft-com:vml" xmlns:wp14="http://schemas.microsoft.com/office/word/2010/wordprocessingDrawing" xmlns:wp="http://schemas.openxmlformats.org/drawingml/2006/wordprocessingDrawing" xmlns:w10="urn:schemas-microsoft-com:office:word" xmlns:w="http://schemas.openxmlformats.org/wordprocessingml/2006/main" xmlns:w14="http://schemas.microsoft.com/office/word/2010/wordml" xmlns:wpg="http://schemas.microsoft.com/office/word/2010/wordprocessingGroup" xmlns:wpi="http://schemas.microsoft.com/office/word/2010/wordprocessingInk" xmlns:wne="http://schemas.microsoft.com/office/word/2006/wordml" xmlns:wps="http://schemas.microsoft.com/office/word/2010/wordprocessingShape" mc:Ignorable="w14 wp14">
+<w:footnotes xmlns:wpc="http://schemas.microsoft.com/office/word/2010/wordprocessingCanvas" xmlns:mc="http://schemas.openxmlformats.org/markup-compatibility/2006" xmlns:o="urn:schemas-microsoft-com:office:office" xmlns:r="http://schemas.openxmlformats.org/officeDocument/2006/relationships" xmlns:m="http://schemas.openxmlformats.org/officeDocument/2006/math" xmlns:v="urn:schemas-microsoft-com:vml" xmlns:wp14="http://schemas.microsoft.com/office/word/2010/wordprocessingDrawing" xmlns:wp="http://schemas.openxmlformats.org/drawingml/2006/wordprocessingDrawing" xmlns:w10="urn:schemas-microsoft-com:office:word" xmlns:w="http://schemas.openxmlformats.org/wordprocessingml/2006/main" xmlns:w14="http://schemas.microsoft.com/office/word/2010/wordml" xmlns:w15="http://schemas.microsoft.com/office/word/2012/wordml" xmlns:wpg="http://schemas.microsoft.com/office/word/2010/wordprocessingGroup" xmlns:wpi="http://schemas.microsoft.com/office/word/2010/wordprocessingInk" xmlns:wne="http://schemas.microsoft.com/office/word/2006/wordml" xmlns:wps="http://schemas.microsoft.com/office/word/2010/wordprocessingShape" mc:Ignorable="w14 w15 wp14">
   <w:footnote w:type="separator" w:id="-1">
     <w:p>
       <w:pPr>
@@ -5927,7 +6198,7 @@
 </file>
 
 <file path=word/header1.xml><?xml version="1.0" encoding="utf-8"?>
-<w:hdr xmlns:wpc="http://schemas.microsoft.com/office/word/2010/wordprocessingCanvas" xmlns:mc="http://schemas.openxmlformats.org/markup-compatibility/2006" xmlns:o="urn:schemas-microsoft-com:office:office" xmlns:r="http://schemas.openxmlformats.org/officeDocument/2006/relationships" xmlns:m="http://schemas.openxmlformats.org/officeDocument/2006/math" xmlns:v="urn:schemas-microsoft-com:vml" xmlns:wp14="http://schemas.microsoft.com/office/word/2010/wordprocessingDrawing" xmlns:wp="http://schemas.openxmlformats.org/drawingml/2006/wordprocessingDrawing" xmlns:w10="urn:schemas-microsoft-com:office:word" xmlns:w="http://schemas.openxmlformats.org/wordprocessingml/2006/main" xmlns:w14="http://schemas.microsoft.com/office/word/2010/wordml" xmlns:wpg="http://schemas.microsoft.com/office/word/2010/wordprocessingGroup" xmlns:wpi="http://schemas.microsoft.com/office/word/2010/wordprocessingInk" xmlns:wne="http://schemas.microsoft.com/office/word/2006/wordml" xmlns:wps="http://schemas.microsoft.com/office/word/2010/wordprocessingShape" mc:Ignorable="w14 wp14">
+<w:hdr xmlns:wpc="http://schemas.microsoft.com/office/word/2010/wordprocessingCanvas" xmlns:mc="http://schemas.openxmlformats.org/markup-compatibility/2006" xmlns:o="urn:schemas-microsoft-com:office:office" xmlns:r="http://schemas.openxmlformats.org/officeDocument/2006/relationships" xmlns:m="http://schemas.openxmlformats.org/officeDocument/2006/math" xmlns:v="urn:schemas-microsoft-com:vml" xmlns:wp14="http://schemas.microsoft.com/office/word/2010/wordprocessingDrawing" xmlns:wp="http://schemas.openxmlformats.org/drawingml/2006/wordprocessingDrawing" xmlns:w10="urn:schemas-microsoft-com:office:word" xmlns:w="http://schemas.openxmlformats.org/wordprocessingml/2006/main" xmlns:w14="http://schemas.microsoft.com/office/word/2010/wordml" xmlns:w15="http://schemas.microsoft.com/office/word/2012/wordml" xmlns:wpg="http://schemas.microsoft.com/office/word/2010/wordprocessingGroup" xmlns:wpi="http://schemas.microsoft.com/office/word/2010/wordprocessingInk" xmlns:wne="http://schemas.microsoft.com/office/word/2006/wordml" xmlns:wps="http://schemas.microsoft.com/office/word/2010/wordprocessingShape" mc:Ignorable="w14 w15 wp14">
   <w:p>
     <w:pPr>
       <w:pStyle w:val="En-tte"/>
@@ -5952,11 +6223,11 @@
 </file>
 
 <file path=word/numbering.xml><?xml version="1.0" encoding="utf-8"?>
-<w:numbering xmlns:wpc="http://schemas.microsoft.com/office/word/2010/wordprocessingCanvas" xmlns:mc="http://schemas.openxmlformats.org/markup-compatibility/2006" xmlns:o="urn:schemas-microsoft-com:office:office" xmlns:r="http://schemas.openxmlformats.org/officeDocument/2006/relationships" xmlns:m="http://schemas.openxmlformats.org/officeDocument/2006/math" xmlns:v="urn:schemas-microsoft-com:vml" xmlns:wp14="http://schemas.microsoft.com/office/word/2010/wordprocessingDrawing" xmlns:wp="http://schemas.openxmlformats.org/drawingml/2006/wordprocessingDrawing" xmlns:w10="urn:schemas-microsoft-com:office:word" xmlns:w="http://schemas.openxmlformats.org/wordprocessingml/2006/main" xmlns:w14="http://schemas.microsoft.com/office/word/2010/wordml" xmlns:wpg="http://schemas.microsoft.com/office/word/2010/wordprocessingGroup" xmlns:wpi="http://schemas.microsoft.com/office/word/2010/wordprocessingInk" xmlns:wne="http://schemas.microsoft.com/office/word/2006/wordml" xmlns:wps="http://schemas.microsoft.com/office/word/2010/wordprocessingShape" mc:Ignorable="w14 wp14">
+<w:numbering xmlns:wpc="http://schemas.microsoft.com/office/word/2010/wordprocessingCanvas" xmlns:mc="http://schemas.openxmlformats.org/markup-compatibility/2006" xmlns:o="urn:schemas-microsoft-com:office:office" xmlns:r="http://schemas.openxmlformats.org/officeDocument/2006/relationships" xmlns:m="http://schemas.openxmlformats.org/officeDocument/2006/math" xmlns:v="urn:schemas-microsoft-com:vml" xmlns:wp14="http://schemas.microsoft.com/office/word/2010/wordprocessingDrawing" xmlns:wp="http://schemas.openxmlformats.org/drawingml/2006/wordprocessingDrawing" xmlns:w10="urn:schemas-microsoft-com:office:word" xmlns:w="http://schemas.openxmlformats.org/wordprocessingml/2006/main" xmlns:w14="http://schemas.microsoft.com/office/word/2010/wordml" xmlns:w15="http://schemas.microsoft.com/office/word/2012/wordml" xmlns:wpg="http://schemas.microsoft.com/office/word/2010/wordprocessingGroup" xmlns:wpi="http://schemas.microsoft.com/office/word/2010/wordprocessingInk" xmlns:wne="http://schemas.microsoft.com/office/word/2006/wordml" xmlns:wps="http://schemas.microsoft.com/office/word/2010/wordprocessingShape" mc:Ignorable="w14 w15 wp14">
   <w:abstractNum w:abstractNumId="0">
     <w:nsid w:val="2C2D7645"/>
     <w:multiLevelType w:val="hybridMultilevel"/>
-    <w:tmpl w:val="214846D8"/>
+    <w:tmpl w:val="6C6CD342"/>
     <w:lvl w:ilvl="0" w:tplc="100C0001">
       <w:start w:val="1"/>
       <w:numFmt w:val="bullet"/>
@@ -7813,7 +8084,7 @@
 </file>
 
 <file path=word/styles.xml><?xml version="1.0" encoding="utf-8"?>
-<w:styles xmlns:mc="http://schemas.openxmlformats.org/markup-compatibility/2006" xmlns:r="http://schemas.openxmlformats.org/officeDocument/2006/relationships" xmlns:w="http://schemas.openxmlformats.org/wordprocessingml/2006/main" xmlns:w14="http://schemas.microsoft.com/office/word/2010/wordml" mc:Ignorable="w14">
+<w:styles xmlns:mc="http://schemas.openxmlformats.org/markup-compatibility/2006" xmlns:r="http://schemas.openxmlformats.org/officeDocument/2006/relationships" xmlns:w="http://schemas.openxmlformats.org/wordprocessingml/2006/main" xmlns:w14="http://schemas.microsoft.com/office/word/2010/wordml" xmlns:w15="http://schemas.microsoft.com/office/word/2012/wordml" mc:Ignorable="w14 w15">
   <w:docDefaults>
     <w:rPrDefault>
       <w:rPr>
@@ -7829,144 +8100,378 @@
       </w:pPr>
     </w:pPrDefault>
   </w:docDefaults>
-  <w:latentStyles w:defLockedState="0" w:defUIPriority="99" w:defSemiHidden="1" w:defUnhideWhenUsed="1" w:defQFormat="0" w:count="267">
-    <w:lsdException w:name="Normal" w:semiHidden="0" w:uiPriority="0" w:unhideWhenUsed="0" w:qFormat="1"/>
-    <w:lsdException w:name="heading 1" w:semiHidden="0" w:uiPriority="9" w:unhideWhenUsed="0" w:qFormat="1"/>
-    <w:lsdException w:name="heading 2" w:uiPriority="9" w:qFormat="1"/>
-    <w:lsdException w:name="heading 3" w:uiPriority="9" w:qFormat="1"/>
-    <w:lsdException w:name="heading 4" w:uiPriority="9" w:qFormat="1"/>
-    <w:lsdException w:name="heading 5" w:uiPriority="9" w:qFormat="1"/>
-    <w:lsdException w:name="heading 6" w:uiPriority="9" w:qFormat="1"/>
-    <w:lsdException w:name="heading 7" w:uiPriority="9" w:qFormat="1"/>
-    <w:lsdException w:name="heading 8" w:uiPriority="9" w:qFormat="1"/>
-    <w:lsdException w:name="heading 9" w:uiPriority="9" w:qFormat="1"/>
-    <w:lsdException w:name="toc 1" w:uiPriority="39"/>
-    <w:lsdException w:name="toc 2" w:uiPriority="39"/>
-    <w:lsdException w:name="toc 3" w:uiPriority="39"/>
-    <w:lsdException w:name="toc 4" w:uiPriority="39"/>
-    <w:lsdException w:name="toc 5" w:uiPriority="39"/>
-    <w:lsdException w:name="toc 6" w:uiPriority="39"/>
-    <w:lsdException w:name="toc 7" w:uiPriority="39"/>
-    <w:lsdException w:name="toc 8" w:uiPriority="39"/>
-    <w:lsdException w:name="toc 9" w:uiPriority="39"/>
-    <w:lsdException w:name="caption" w:uiPriority="35" w:qFormat="1"/>
-    <w:lsdException w:name="Title" w:semiHidden="0" w:uiPriority="10" w:unhideWhenUsed="0" w:qFormat="1"/>
-    <w:lsdException w:name="Default Paragraph Font" w:uiPriority="1"/>
-    <w:lsdException w:name="Subtitle" w:semiHidden="0" w:uiPriority="11" w:unhideWhenUsed="0" w:qFormat="1"/>
-    <w:lsdException w:name="Strong" w:semiHidden="0" w:uiPriority="22" w:unhideWhenUsed="0" w:qFormat="1"/>
-    <w:lsdException w:name="Emphasis" w:semiHidden="0" w:uiPriority="20" w:unhideWhenUsed="0" w:qFormat="1"/>
-    <w:lsdException w:name="Table Grid" w:semiHidden="0" w:uiPriority="59" w:unhideWhenUsed="0"/>
-    <w:lsdException w:name="Placeholder Text" w:unhideWhenUsed="0"/>
-    <w:lsdException w:name="No Spacing" w:semiHidden="0" w:uiPriority="1" w:unhideWhenUsed="0" w:qFormat="1"/>
-    <w:lsdException w:name="Light Shading" w:semiHidden="0" w:uiPriority="60" w:unhideWhenUsed="0"/>
-    <w:lsdException w:name="Light List" w:semiHidden="0" w:uiPriority="61" w:unhideWhenUsed="0"/>
-    <w:lsdException w:name="Light Grid" w:semiHidden="0" w:uiPriority="62" w:unhideWhenUsed="0"/>
-    <w:lsdException w:name="Medium Shading 1" w:semiHidden="0" w:uiPriority="63" w:unhideWhenUsed="0"/>
-    <w:lsdException w:name="Medium Shading 2" w:semiHidden="0" w:uiPriority="64" w:unhideWhenUsed="0"/>
-    <w:lsdException w:name="Medium List 1" w:semiHidden="0" w:uiPriority="65" w:unhideWhenUsed="0"/>
-    <w:lsdException w:name="Medium List 2" w:semiHidden="0" w:uiPriority="66" w:unhideWhenUsed="0"/>
-    <w:lsdException w:name="Medium Grid 1" w:semiHidden="0" w:uiPriority="67" w:unhideWhenUsed="0"/>
-    <w:lsdException w:name="Medium Grid 2" w:semiHidden="0" w:uiPriority="68" w:unhideWhenUsed="0"/>
-    <w:lsdException w:name="Medium Grid 3" w:semiHidden="0" w:uiPriority="69" w:unhideWhenUsed="0"/>
-    <w:lsdException w:name="Dark List" w:semiHidden="0" w:uiPriority="70" w:unhideWhenUsed="0"/>
-    <w:lsdException w:name="Colorful Shading" w:semiHidden="0" w:uiPriority="71" w:unhideWhenUsed="0"/>
-    <w:lsdException w:name="Colorful List" w:semiHidden="0" w:uiPriority="72" w:unhideWhenUsed="0"/>
-    <w:lsdException w:name="Colorful Grid" w:semiHidden="0" w:uiPriority="73" w:unhideWhenUsed="0"/>
-    <w:lsdException w:name="Light Shading Accent 1" w:semiHidden="0" w:uiPriority="60" w:unhideWhenUsed="0"/>
-    <w:lsdException w:name="Light List Accent 1" w:semiHidden="0" w:uiPriority="61" w:unhideWhenUsed="0"/>
-    <w:lsdException w:name="Light Grid Accent 1" w:semiHidden="0" w:uiPriority="62" w:unhideWhenUsed="0"/>
-    <w:lsdException w:name="Medium Shading 1 Accent 1" w:semiHidden="0" w:uiPriority="63" w:unhideWhenUsed="0"/>
-    <w:lsdException w:name="Medium Shading 2 Accent 1" w:semiHidden="0" w:uiPriority="64" w:unhideWhenUsed="0"/>
-    <w:lsdException w:name="Medium List 1 Accent 1" w:semiHidden="0" w:uiPriority="65" w:unhideWhenUsed="0"/>
-    <w:lsdException w:name="Revision" w:unhideWhenUsed="0"/>
-    <w:lsdException w:name="List Paragraph" w:semiHidden="0" w:uiPriority="34" w:unhideWhenUsed="0" w:qFormat="1"/>
-    <w:lsdException w:name="Quote" w:semiHidden="0" w:uiPriority="29" w:unhideWhenUsed="0" w:qFormat="1"/>
-    <w:lsdException w:name="Intense Quote" w:semiHidden="0" w:uiPriority="30" w:unhideWhenUsed="0" w:qFormat="1"/>
-    <w:lsdException w:name="Medium List 2 Accent 1" w:semiHidden="0" w:uiPriority="66" w:unhideWhenUsed="0"/>
-    <w:lsdException w:name="Medium Grid 1 Accent 1" w:semiHidden="0" w:uiPriority="67" w:unhideWhenUsed="0"/>
-    <w:lsdException w:name="Medium Grid 2 Accent 1" w:semiHidden="0" w:uiPriority="68" w:unhideWhenUsed="0"/>
-    <w:lsdException w:name="Medium Grid 3 Accent 1" w:semiHidden="0" w:uiPriority="69" w:unhideWhenUsed="0"/>
-    <w:lsdException w:name="Dark List Accent 1" w:semiHidden="0" w:uiPriority="70" w:unhideWhenUsed="0"/>
-    <w:lsdException w:name="Colorful Shading Accent 1" w:semiHidden="0" w:uiPriority="71" w:unhideWhenUsed="0"/>
-    <w:lsdException w:name="Colorful List Accent 1" w:semiHidden="0" w:uiPriority="72" w:unhideWhenUsed="0"/>
-    <w:lsdException w:name="Colorful Grid Accent 1" w:semiHidden="0" w:uiPriority="73" w:unhideWhenUsed="0"/>
-    <w:lsdException w:name="Light Shading Accent 2" w:semiHidden="0" w:uiPriority="60" w:unhideWhenUsed="0"/>
-    <w:lsdException w:name="Light List Accent 2" w:semiHidden="0" w:uiPriority="61" w:unhideWhenUsed="0"/>
-    <w:lsdException w:name="Light Grid Accent 2" w:semiHidden="0" w:uiPriority="62" w:unhideWhenUsed="0"/>
-    <w:lsdException w:name="Medium Shading 1 Accent 2" w:semiHidden="0" w:uiPriority="63" w:unhideWhenUsed="0"/>
-    <w:lsdException w:name="Medium Shading 2 Accent 2" w:semiHidden="0" w:uiPriority="64" w:unhideWhenUsed="0"/>
-    <w:lsdException w:name="Medium List 1 Accent 2" w:semiHidden="0" w:uiPriority="65" w:unhideWhenUsed="0"/>
-    <w:lsdException w:name="Medium List 2 Accent 2" w:semiHidden="0" w:uiPriority="66" w:unhideWhenUsed="0"/>
-    <w:lsdException w:name="Medium Grid 1 Accent 2" w:semiHidden="0" w:uiPriority="67" w:unhideWhenUsed="0"/>
-    <w:lsdException w:name="Medium Grid 2 Accent 2" w:semiHidden="0" w:uiPriority="68" w:unhideWhenUsed="0"/>
-    <w:lsdException w:name="Medium Grid 3 Accent 2" w:semiHidden="0" w:uiPriority="69" w:unhideWhenUsed="0"/>
-    <w:lsdException w:name="Dark List Accent 2" w:semiHidden="0" w:uiPriority="70" w:unhideWhenUsed="0"/>
-    <w:lsdException w:name="Colorful Shading Accent 2" w:semiHidden="0" w:uiPriority="71" w:unhideWhenUsed="0"/>
-    <w:lsdException w:name="Colorful List Accent 2" w:semiHidden="0" w:uiPriority="72" w:unhideWhenUsed="0"/>
-    <w:lsdException w:name="Colorful Grid Accent 2" w:semiHidden="0" w:uiPriority="73" w:unhideWhenUsed="0"/>
-    <w:lsdException w:name="Light Shading Accent 3" w:semiHidden="0" w:uiPriority="60" w:unhideWhenUsed="0"/>
-    <w:lsdException w:name="Light List Accent 3" w:semiHidden="0" w:uiPriority="61" w:unhideWhenUsed="0"/>
-    <w:lsdException w:name="Light Grid Accent 3" w:semiHidden="0" w:uiPriority="62" w:unhideWhenUsed="0"/>
-    <w:lsdException w:name="Medium Shading 1 Accent 3" w:semiHidden="0" w:uiPriority="63" w:unhideWhenUsed="0"/>
-    <w:lsdException w:name="Medium Shading 2 Accent 3" w:semiHidden="0" w:uiPriority="64" w:unhideWhenUsed="0"/>
-    <w:lsdException w:name="Medium List 1 Accent 3" w:semiHidden="0" w:uiPriority="65" w:unhideWhenUsed="0"/>
-    <w:lsdException w:name="Medium List 2 Accent 3" w:semiHidden="0" w:uiPriority="66" w:unhideWhenUsed="0"/>
-    <w:lsdException w:name="Medium Grid 1 Accent 3" w:semiHidden="0" w:uiPriority="67" w:unhideWhenUsed="0"/>
-    <w:lsdException w:name="Medium Grid 2 Accent 3" w:semiHidden="0" w:uiPriority="68" w:unhideWhenUsed="0"/>
-    <w:lsdException w:name="Medium Grid 3 Accent 3" w:semiHidden="0" w:uiPriority="69" w:unhideWhenUsed="0"/>
-    <w:lsdException w:name="Dark List Accent 3" w:semiHidden="0" w:uiPriority="70" w:unhideWhenUsed="0"/>
-    <w:lsdException w:name="Colorful Shading Accent 3" w:semiHidden="0" w:uiPriority="71" w:unhideWhenUsed="0"/>
-    <w:lsdException w:name="Colorful List Accent 3" w:semiHidden="0" w:uiPriority="72" w:unhideWhenUsed="0"/>
-    <w:lsdException w:name="Colorful Grid Accent 3" w:semiHidden="0" w:uiPriority="73" w:unhideWhenUsed="0"/>
-    <w:lsdException w:name="Light Shading Accent 4" w:semiHidden="0" w:uiPriority="60" w:unhideWhenUsed="0"/>
-    <w:lsdException w:name="Light List Accent 4" w:semiHidden="0" w:uiPriority="61" w:unhideWhenUsed="0"/>
-    <w:lsdException w:name="Light Grid Accent 4" w:semiHidden="0" w:uiPriority="62" w:unhideWhenUsed="0"/>
-    <w:lsdException w:name="Medium Shading 1 Accent 4" w:semiHidden="0" w:uiPriority="63" w:unhideWhenUsed="0"/>
-    <w:lsdException w:name="Medium Shading 2 Accent 4" w:semiHidden="0" w:uiPriority="64" w:unhideWhenUsed="0"/>
-    <w:lsdException w:name="Medium List 1 Accent 4" w:semiHidden="0" w:uiPriority="65" w:unhideWhenUsed="0"/>
-    <w:lsdException w:name="Medium List 2 Accent 4" w:semiHidden="0" w:uiPriority="66" w:unhideWhenUsed="0"/>
-    <w:lsdException w:name="Medium Grid 1 Accent 4" w:semiHidden="0" w:uiPriority="67" w:unhideWhenUsed="0"/>
-    <w:lsdException w:name="Medium Grid 2 Accent 4" w:semiHidden="0" w:uiPriority="68" w:unhideWhenUsed="0"/>
-    <w:lsdException w:name="Medium Grid 3 Accent 4" w:semiHidden="0" w:uiPriority="69" w:unhideWhenUsed="0"/>
-    <w:lsdException w:name="Dark List Accent 4" w:semiHidden="0" w:uiPriority="70" w:unhideWhenUsed="0"/>
-    <w:lsdException w:name="Colorful Shading Accent 4" w:semiHidden="0" w:uiPriority="71" w:unhideWhenUsed="0"/>
-    <w:lsdException w:name="Colorful List Accent 4" w:semiHidden="0" w:uiPriority="72" w:unhideWhenUsed="0"/>
-    <w:lsdException w:name="Colorful Grid Accent 4" w:semiHidden="0" w:uiPriority="73" w:unhideWhenUsed="0"/>
-    <w:lsdException w:name="Light Shading Accent 5" w:semiHidden="0" w:uiPriority="60" w:unhideWhenUsed="0"/>
-    <w:lsdException w:name="Light List Accent 5" w:semiHidden="0" w:uiPriority="61" w:unhideWhenUsed="0"/>
-    <w:lsdException w:name="Light Grid Accent 5" w:semiHidden="0" w:uiPriority="62" w:unhideWhenUsed="0"/>
-    <w:lsdException w:name="Medium Shading 1 Accent 5" w:semiHidden="0" w:uiPriority="63" w:unhideWhenUsed="0"/>
-    <w:lsdException w:name="Medium Shading 2 Accent 5" w:semiHidden="0" w:uiPriority="64" w:unhideWhenUsed="0"/>
-    <w:lsdException w:name="Medium List 1 Accent 5" w:semiHidden="0" w:uiPriority="65" w:unhideWhenUsed="0"/>
-    <w:lsdException w:name="Medium List 2 Accent 5" w:semiHidden="0" w:uiPriority="66" w:unhideWhenUsed="0"/>
-    <w:lsdException w:name="Medium Grid 1 Accent 5" w:semiHidden="0" w:uiPriority="67" w:unhideWhenUsed="0"/>
-    <w:lsdException w:name="Medium Grid 2 Accent 5" w:semiHidden="0" w:uiPriority="68" w:unhideWhenUsed="0"/>
-    <w:lsdException w:name="Medium Grid 3 Accent 5" w:semiHidden="0" w:uiPriority="69" w:unhideWhenUsed="0"/>
-    <w:lsdException w:name="Dark List Accent 5" w:semiHidden="0" w:uiPriority="70" w:unhideWhenUsed="0"/>
-    <w:lsdException w:name="Colorful Shading Accent 5" w:semiHidden="0" w:uiPriority="71" w:unhideWhenUsed="0"/>
-    <w:lsdException w:name="Colorful List Accent 5" w:semiHidden="0" w:uiPriority="72" w:unhideWhenUsed="0"/>
-    <w:lsdException w:name="Colorful Grid Accent 5" w:semiHidden="0" w:uiPriority="73" w:unhideWhenUsed="0"/>
-    <w:lsdException w:name="Light Shading Accent 6" w:semiHidden="0" w:uiPriority="60" w:unhideWhenUsed="0"/>
-    <w:lsdException w:name="Light List Accent 6" w:semiHidden="0" w:uiPriority="61" w:unhideWhenUsed="0"/>
-    <w:lsdException w:name="Light Grid Accent 6" w:semiHidden="0" w:uiPriority="62" w:unhideWhenUsed="0"/>
-    <w:lsdException w:name="Medium Shading 1 Accent 6" w:semiHidden="0" w:uiPriority="63" w:unhideWhenUsed="0"/>
-    <w:lsdException w:name="Medium Shading 2 Accent 6" w:semiHidden="0" w:uiPriority="64" w:unhideWhenUsed="0"/>
-    <w:lsdException w:name="Medium List 1 Accent 6" w:semiHidden="0" w:uiPriority="65" w:unhideWhenUsed="0"/>
-    <w:lsdException w:name="Medium List 2 Accent 6" w:semiHidden="0" w:uiPriority="66" w:unhideWhenUsed="0"/>
-    <w:lsdException w:name="Medium Grid 1 Accent 6" w:semiHidden="0" w:uiPriority="67" w:unhideWhenUsed="0"/>
-    <w:lsdException w:name="Medium Grid 2 Accent 6" w:semiHidden="0" w:uiPriority="68" w:unhideWhenUsed="0"/>
-    <w:lsdException w:name="Medium Grid 3 Accent 6" w:semiHidden="0" w:uiPriority="69" w:unhideWhenUsed="0"/>
-    <w:lsdException w:name="Dark List Accent 6" w:semiHidden="0" w:uiPriority="70" w:unhideWhenUsed="0"/>
-    <w:lsdException w:name="Colorful Shading Accent 6" w:semiHidden="0" w:uiPriority="71" w:unhideWhenUsed="0"/>
-    <w:lsdException w:name="Colorful List Accent 6" w:semiHidden="0" w:uiPriority="72" w:unhideWhenUsed="0"/>
-    <w:lsdException w:name="Colorful Grid Accent 6" w:semiHidden="0" w:uiPriority="73" w:unhideWhenUsed="0"/>
-    <w:lsdException w:name="Subtle Emphasis" w:semiHidden="0" w:uiPriority="19" w:unhideWhenUsed="0" w:qFormat="1"/>
-    <w:lsdException w:name="Intense Emphasis" w:semiHidden="0" w:uiPriority="21" w:unhideWhenUsed="0" w:qFormat="1"/>
-    <w:lsdException w:name="Subtle Reference" w:semiHidden="0" w:uiPriority="31" w:unhideWhenUsed="0" w:qFormat="1"/>
-    <w:lsdException w:name="Intense Reference" w:semiHidden="0" w:uiPriority="32" w:unhideWhenUsed="0" w:qFormat="1"/>
-    <w:lsdException w:name="Book Title" w:semiHidden="0" w:uiPriority="33" w:unhideWhenUsed="0" w:qFormat="1"/>
-    <w:lsdException w:name="Bibliography" w:uiPriority="37"/>
-    <w:lsdException w:name="TOC Heading" w:uiPriority="39" w:qFormat="1"/>
+  <w:latentStyles w:defLockedState="0" w:defUIPriority="99" w:defSemiHidden="0" w:defUnhideWhenUsed="0" w:defQFormat="0" w:count="371">
+    <w:lsdException w:name="Normal" w:uiPriority="0" w:qFormat="1"/>
+    <w:lsdException w:name="heading 1" w:uiPriority="9" w:qFormat="1"/>
+    <w:lsdException w:name="heading 2" w:semiHidden="1" w:uiPriority="9" w:unhideWhenUsed="1" w:qFormat="1"/>
+    <w:lsdException w:name="heading 3" w:semiHidden="1" w:uiPriority="9" w:unhideWhenUsed="1" w:qFormat="1"/>
+    <w:lsdException w:name="heading 4" w:semiHidden="1" w:uiPriority="9" w:unhideWhenUsed="1" w:qFormat="1"/>
+    <w:lsdException w:name="heading 5" w:semiHidden="1" w:uiPriority="9" w:unhideWhenUsed="1" w:qFormat="1"/>
+    <w:lsdException w:name="heading 6" w:semiHidden="1" w:uiPriority="9" w:unhideWhenUsed="1" w:qFormat="1"/>
+    <w:lsdException w:name="heading 7" w:semiHidden="1" w:uiPriority="9" w:unhideWhenUsed="1" w:qFormat="1"/>
+    <w:lsdException w:name="heading 8" w:semiHidden="1" w:uiPriority="9" w:unhideWhenUsed="1" w:qFormat="1"/>
+    <w:lsdException w:name="heading 9" w:semiHidden="1" w:uiPriority="9" w:unhideWhenUsed="1" w:qFormat="1"/>
+    <w:lsdException w:name="index 1" w:semiHidden="1" w:unhideWhenUsed="1"/>
+    <w:lsdException w:name="index 2" w:semiHidden="1" w:unhideWhenUsed="1"/>
+    <w:lsdException w:name="index 3" w:semiHidden="1" w:unhideWhenUsed="1"/>
+    <w:lsdException w:name="index 4" w:semiHidden="1" w:unhideWhenUsed="1"/>
+    <w:lsdException w:name="index 5" w:semiHidden="1" w:unhideWhenUsed="1"/>
+    <w:lsdException w:name="index 6" w:semiHidden="1" w:unhideWhenUsed="1"/>
+    <w:lsdException w:name="index 7" w:semiHidden="1" w:unhideWhenUsed="1"/>
+    <w:lsdException w:name="index 8" w:semiHidden="1" w:unhideWhenUsed="1"/>
+    <w:lsdException w:name="index 9" w:semiHidden="1" w:unhideWhenUsed="1"/>
+    <w:lsdException w:name="toc 1" w:semiHidden="1" w:uiPriority="39" w:unhideWhenUsed="1"/>
+    <w:lsdException w:name="toc 2" w:semiHidden="1" w:uiPriority="39" w:unhideWhenUsed="1"/>
+    <w:lsdException w:name="toc 3" w:semiHidden="1" w:uiPriority="39" w:unhideWhenUsed="1"/>
+    <w:lsdException w:name="toc 4" w:semiHidden="1" w:uiPriority="39" w:unhideWhenUsed="1"/>
+    <w:lsdException w:name="toc 5" w:semiHidden="1" w:uiPriority="39" w:unhideWhenUsed="1"/>
+    <w:lsdException w:name="toc 6" w:semiHidden="1" w:uiPriority="39" w:unhideWhenUsed="1"/>
+    <w:lsdException w:name="toc 7" w:semiHidden="1" w:uiPriority="39" w:unhideWhenUsed="1"/>
+    <w:lsdException w:name="toc 8" w:semiHidden="1" w:uiPriority="39" w:unhideWhenUsed="1"/>
+    <w:lsdException w:name="toc 9" w:semiHidden="1" w:uiPriority="39" w:unhideWhenUsed="1"/>
+    <w:lsdException w:name="Normal Indent" w:semiHidden="1" w:unhideWhenUsed="1"/>
+    <w:lsdException w:name="footnote text" w:semiHidden="1" w:unhideWhenUsed="1"/>
+    <w:lsdException w:name="annotation text" w:semiHidden="1" w:unhideWhenUsed="1"/>
+    <w:lsdException w:name="header" w:semiHidden="1" w:unhideWhenUsed="1"/>
+    <w:lsdException w:name="footer" w:semiHidden="1" w:unhideWhenUsed="1"/>
+    <w:lsdException w:name="index heading" w:semiHidden="1" w:unhideWhenUsed="1"/>
+    <w:lsdException w:name="caption" w:semiHidden="1" w:uiPriority="35" w:unhideWhenUsed="1" w:qFormat="1"/>
+    <w:lsdException w:name="table of figures" w:semiHidden="1" w:unhideWhenUsed="1"/>
+    <w:lsdException w:name="envelope address" w:semiHidden="1" w:unhideWhenUsed="1"/>
+    <w:lsdException w:name="envelope return" w:semiHidden="1" w:unhideWhenUsed="1"/>
+    <w:lsdException w:name="footnote reference" w:semiHidden="1" w:unhideWhenUsed="1"/>
+    <w:lsdException w:name="annotation reference" w:semiHidden="1" w:unhideWhenUsed="1"/>
+    <w:lsdException w:name="line number" w:semiHidden="1" w:unhideWhenUsed="1"/>
+    <w:lsdException w:name="page number" w:semiHidden="1" w:unhideWhenUsed="1"/>
+    <w:lsdException w:name="endnote reference" w:semiHidden="1" w:unhideWhenUsed="1"/>
+    <w:lsdException w:name="endnote text" w:semiHidden="1" w:unhideWhenUsed="1"/>
+    <w:lsdException w:name="table of authorities" w:semiHidden="1" w:unhideWhenUsed="1"/>
+    <w:lsdException w:name="macro" w:semiHidden="1" w:unhideWhenUsed="1"/>
+    <w:lsdException w:name="toa heading" w:semiHidden="1" w:unhideWhenUsed="1"/>
+    <w:lsdException w:name="List" w:semiHidden="1" w:unhideWhenUsed="1"/>
+    <w:lsdException w:name="List Bullet" w:semiHidden="1" w:unhideWhenUsed="1"/>
+    <w:lsdException w:name="List Number" w:semiHidden="1" w:unhideWhenUsed="1"/>
+    <w:lsdException w:name="List 2" w:semiHidden="1" w:unhideWhenUsed="1"/>
+    <w:lsdException w:name="List 3" w:semiHidden="1" w:unhideWhenUsed="1"/>
+    <w:lsdException w:name="List 4" w:semiHidden="1" w:unhideWhenUsed="1"/>
+    <w:lsdException w:name="List 5" w:semiHidden="1" w:unhideWhenUsed="1"/>
+    <w:lsdException w:name="List Bullet 2" w:semiHidden="1" w:unhideWhenUsed="1"/>
+    <w:lsdException w:name="List Bullet 3" w:semiHidden="1" w:unhideWhenUsed="1"/>
+    <w:lsdException w:name="List Bullet 4" w:semiHidden="1" w:unhideWhenUsed="1"/>
+    <w:lsdException w:name="List Bullet 5" w:semiHidden="1" w:unhideWhenUsed="1"/>
+    <w:lsdException w:name="List Number 2" w:semiHidden="1" w:unhideWhenUsed="1"/>
+    <w:lsdException w:name="List Number 3" w:semiHidden="1" w:unhideWhenUsed="1"/>
+    <w:lsdException w:name="List Number 4" w:semiHidden="1" w:unhideWhenUsed="1"/>
+    <w:lsdException w:name="List Number 5" w:semiHidden="1" w:unhideWhenUsed="1"/>
+    <w:lsdException w:name="Title" w:uiPriority="10" w:qFormat="1"/>
+    <w:lsdException w:name="Closing" w:semiHidden="1" w:unhideWhenUsed="1"/>
+    <w:lsdException w:name="Signature" w:semiHidden="1" w:unhideWhenUsed="1"/>
+    <w:lsdException w:name="Default Paragraph Font" w:semiHidden="1" w:uiPriority="1" w:unhideWhenUsed="1"/>
+    <w:lsdException w:name="Body Text" w:semiHidden="1" w:unhideWhenUsed="1"/>
+    <w:lsdException w:name="Body Text Indent" w:semiHidden="1" w:unhideWhenUsed="1"/>
+    <w:lsdException w:name="List Continue" w:semiHidden="1" w:unhideWhenUsed="1"/>
+    <w:lsdException w:name="List Continue 2" w:semiHidden="1" w:unhideWhenUsed="1"/>
+    <w:lsdException w:name="List Continue 3" w:semiHidden="1" w:unhideWhenUsed="1"/>
+    <w:lsdException w:name="List Continue 4" w:semiHidden="1" w:unhideWhenUsed="1"/>
+    <w:lsdException w:name="List Continue 5" w:semiHidden="1" w:unhideWhenUsed="1"/>
+    <w:lsdException w:name="Message Header" w:semiHidden="1" w:unhideWhenUsed="1"/>
+    <w:lsdException w:name="Subtitle" w:uiPriority="11" w:qFormat="1"/>
+    <w:lsdException w:name="Salutation" w:semiHidden="1" w:unhideWhenUsed="1"/>
+    <w:lsdException w:name="Date" w:semiHidden="1" w:unhideWhenUsed="1"/>
+    <w:lsdException w:name="Body Text First Indent" w:semiHidden="1" w:unhideWhenUsed="1"/>
+    <w:lsdException w:name="Body Text First Indent 2" w:semiHidden="1" w:unhideWhenUsed="1"/>
+    <w:lsdException w:name="Note Heading" w:semiHidden="1" w:unhideWhenUsed="1"/>
+    <w:lsdException w:name="Body Text 2" w:semiHidden="1" w:unhideWhenUsed="1"/>
+    <w:lsdException w:name="Body Text 3" w:semiHidden="1" w:unhideWhenUsed="1"/>
+    <w:lsdException w:name="Body Text Indent 2" w:semiHidden="1" w:unhideWhenUsed="1"/>
+    <w:lsdException w:name="Body Text Indent 3" w:semiHidden="1" w:unhideWhenUsed="1"/>
+    <w:lsdException w:name="Block Text" w:semiHidden="1" w:unhideWhenUsed="1"/>
+    <w:lsdException w:name="Hyperlink" w:semiHidden="1" w:unhideWhenUsed="1"/>
+    <w:lsdException w:name="FollowedHyperlink" w:semiHidden="1" w:unhideWhenUsed="1"/>
+    <w:lsdException w:name="Strong" w:uiPriority="22" w:qFormat="1"/>
+    <w:lsdException w:name="Emphasis" w:uiPriority="20" w:qFormat="1"/>
+    <w:lsdException w:name="Document Map" w:semiHidden="1" w:unhideWhenUsed="1"/>
+    <w:lsdException w:name="Plain Text" w:semiHidden="1" w:unhideWhenUsed="1"/>
+    <w:lsdException w:name="E-mail Signature" w:semiHidden="1" w:unhideWhenUsed="1"/>
+    <w:lsdException w:name="HTML Top of Form" w:semiHidden="1" w:unhideWhenUsed="1"/>
+    <w:lsdException w:name="HTML Bottom of Form" w:semiHidden="1" w:unhideWhenUsed="1"/>
+    <w:lsdException w:name="Normal (Web)" w:semiHidden="1" w:unhideWhenUsed="1"/>
+    <w:lsdException w:name="HTML Acronym" w:semiHidden="1" w:unhideWhenUsed="1"/>
+    <w:lsdException w:name="HTML Address" w:semiHidden="1" w:unhideWhenUsed="1"/>
+    <w:lsdException w:name="HTML Cite" w:semiHidden="1" w:unhideWhenUsed="1"/>
+    <w:lsdException w:name="HTML Code" w:semiHidden="1" w:unhideWhenUsed="1"/>
+    <w:lsdException w:name="HTML Definition" w:semiHidden="1" w:unhideWhenUsed="1"/>
+    <w:lsdException w:name="HTML Keyboard" w:semiHidden="1" w:unhideWhenUsed="1"/>
+    <w:lsdException w:name="HTML Preformatted" w:semiHidden="1" w:unhideWhenUsed="1"/>
+    <w:lsdException w:name="HTML Sample" w:semiHidden="1" w:unhideWhenUsed="1"/>
+    <w:lsdException w:name="HTML Typewriter" w:semiHidden="1" w:unhideWhenUsed="1"/>
+    <w:lsdException w:name="HTML Variable" w:semiHidden="1" w:unhideWhenUsed="1"/>
+    <w:lsdException w:name="Normal Table" w:semiHidden="1" w:unhideWhenUsed="1"/>
+    <w:lsdException w:name="annotation subject" w:semiHidden="1" w:unhideWhenUsed="1"/>
+    <w:lsdException w:name="No List" w:semiHidden="1" w:unhideWhenUsed="1"/>
+    <w:lsdException w:name="Outline List 1" w:semiHidden="1" w:unhideWhenUsed="1"/>
+    <w:lsdException w:name="Outline List 2" w:semiHidden="1" w:unhideWhenUsed="1"/>
+    <w:lsdException w:name="Outline List 3" w:semiHidden="1" w:unhideWhenUsed="1"/>
+    <w:lsdException w:name="Table Simple 1" w:semiHidden="1" w:unhideWhenUsed="1"/>
+    <w:lsdException w:name="Table Simple 2" w:semiHidden="1" w:unhideWhenUsed="1"/>
+    <w:lsdException w:name="Table Simple 3" w:semiHidden="1" w:unhideWhenUsed="1"/>
+    <w:lsdException w:name="Table Classic 1" w:semiHidden="1" w:unhideWhenUsed="1"/>
+    <w:lsdException w:name="Table Classic 2" w:semiHidden="1" w:unhideWhenUsed="1"/>
+    <w:lsdException w:name="Table Classic 3" w:semiHidden="1" w:unhideWhenUsed="1"/>
+    <w:lsdException w:name="Table Classic 4" w:semiHidden="1" w:unhideWhenUsed="1"/>
+    <w:lsdException w:name="Table Colorful 1" w:semiHidden="1" w:unhideWhenUsed="1"/>
+    <w:lsdException w:name="Table Colorful 2" w:semiHidden="1" w:unhideWhenUsed="1"/>
+    <w:lsdException w:name="Table Colorful 3" w:semiHidden="1" w:unhideWhenUsed="1"/>
+    <w:lsdException w:name="Table Columns 1" w:semiHidden="1" w:unhideWhenUsed="1"/>
+    <w:lsdException w:name="Table Columns 2" w:semiHidden="1" w:unhideWhenUsed="1"/>
+    <w:lsdException w:name="Table Columns 3" w:semiHidden="1" w:unhideWhenUsed="1"/>
+    <w:lsdException w:name="Table Columns 4" w:semiHidden="1" w:unhideWhenUsed="1"/>
+    <w:lsdException w:name="Table Columns 5" w:semiHidden="1" w:unhideWhenUsed="1"/>
+    <w:lsdException w:name="Table Grid 1" w:semiHidden="1" w:unhideWhenUsed="1"/>
+    <w:lsdException w:name="Table Grid 2" w:semiHidden="1" w:unhideWhenUsed="1"/>
+    <w:lsdException w:name="Table Grid 3" w:semiHidden="1" w:unhideWhenUsed="1"/>
+    <w:lsdException w:name="Table Grid 4" w:semiHidden="1" w:unhideWhenUsed="1"/>
+    <w:lsdException w:name="Table Grid 5" w:semiHidden="1" w:unhideWhenUsed="1"/>
+    <w:lsdException w:name="Table Grid 6" w:semiHidden="1" w:unhideWhenUsed="1"/>
+    <w:lsdException w:name="Table Grid 7" w:semiHidden="1" w:unhideWhenUsed="1"/>
+    <w:lsdException w:name="Table Grid 8" w:semiHidden="1" w:unhideWhenUsed="1"/>
+    <w:lsdException w:name="Table List 1" w:semiHidden="1" w:unhideWhenUsed="1"/>
+    <w:lsdException w:name="Table List 2" w:semiHidden="1" w:unhideWhenUsed="1"/>
+    <w:lsdException w:name="Table List 3" w:semiHidden="1" w:unhideWhenUsed="1"/>
+    <w:lsdException w:name="Table List 4" w:semiHidden="1" w:unhideWhenUsed="1"/>
+    <w:lsdException w:name="Table List 5" w:semiHidden="1" w:unhideWhenUsed="1"/>
+    <w:lsdException w:name="Table List 6" w:semiHidden="1" w:unhideWhenUsed="1"/>
+    <w:lsdException w:name="Table List 7" w:semiHidden="1" w:unhideWhenUsed="1"/>
+    <w:lsdException w:name="Table List 8" w:semiHidden="1" w:unhideWhenUsed="1"/>
+    <w:lsdException w:name="Table 3D effects 1" w:semiHidden="1" w:unhideWhenUsed="1"/>
+    <w:lsdException w:name="Table 3D effects 2" w:semiHidden="1" w:unhideWhenUsed="1"/>
+    <w:lsdException w:name="Table 3D effects 3" w:semiHidden="1" w:unhideWhenUsed="1"/>
+    <w:lsdException w:name="Table Contemporary" w:semiHidden="1" w:unhideWhenUsed="1"/>
+    <w:lsdException w:name="Table Elegant" w:semiHidden="1" w:unhideWhenUsed="1"/>
+    <w:lsdException w:name="Table Professional" w:semiHidden="1" w:unhideWhenUsed="1"/>
+    <w:lsdException w:name="Table Subtle 1" w:semiHidden="1" w:unhideWhenUsed="1"/>
+    <w:lsdException w:name="Table Subtle 2" w:semiHidden="1" w:unhideWhenUsed="1"/>
+    <w:lsdException w:name="Table Web 1" w:semiHidden="1" w:unhideWhenUsed="1"/>
+    <w:lsdException w:name="Table Web 2" w:semiHidden="1" w:unhideWhenUsed="1"/>
+    <w:lsdException w:name="Table Web 3" w:semiHidden="1" w:unhideWhenUsed="1"/>
+    <w:lsdException w:name="Balloon Text" w:semiHidden="1" w:unhideWhenUsed="1"/>
+    <w:lsdException w:name="Table Grid" w:uiPriority="59"/>
+    <w:lsdException w:name="Table Theme" w:semiHidden="1" w:unhideWhenUsed="1"/>
+    <w:lsdException w:name="Placeholder Text" w:semiHidden="1"/>
+    <w:lsdException w:name="No Spacing" w:uiPriority="1" w:qFormat="1"/>
+    <w:lsdException w:name="Light Shading" w:uiPriority="60"/>
+    <w:lsdException w:name="Light List" w:uiPriority="61"/>
+    <w:lsdException w:name="Light Grid" w:uiPriority="62"/>
+    <w:lsdException w:name="Medium Shading 1" w:uiPriority="63"/>
+    <w:lsdException w:name="Medium Shading 2" w:uiPriority="64"/>
+    <w:lsdException w:name="Medium List 1" w:uiPriority="65"/>
+    <w:lsdException w:name="Medium List 2" w:uiPriority="66"/>
+    <w:lsdException w:name="Medium Grid 1" w:uiPriority="67"/>
+    <w:lsdException w:name="Medium Grid 2" w:uiPriority="68"/>
+    <w:lsdException w:name="Medium Grid 3" w:uiPriority="69"/>
+    <w:lsdException w:name="Dark List" w:uiPriority="70"/>
+    <w:lsdException w:name="Colorful Shading" w:uiPriority="71"/>
+    <w:lsdException w:name="Colorful List" w:uiPriority="72"/>
+    <w:lsdException w:name="Colorful Grid" w:uiPriority="73"/>
+    <w:lsdException w:name="Light Shading Accent 1" w:uiPriority="60"/>
+    <w:lsdException w:name="Light List Accent 1" w:uiPriority="61"/>
+    <w:lsdException w:name="Light Grid Accent 1" w:uiPriority="62"/>
+    <w:lsdException w:name="Medium Shading 1 Accent 1" w:uiPriority="63"/>
+    <w:lsdException w:name="Medium Shading 2 Accent 1" w:uiPriority="64"/>
+    <w:lsdException w:name="Medium List 1 Accent 1" w:uiPriority="65"/>
+    <w:lsdException w:name="Revision" w:semiHidden="1"/>
+    <w:lsdException w:name="List Paragraph" w:uiPriority="34" w:qFormat="1"/>
+    <w:lsdException w:name="Quote" w:uiPriority="29" w:qFormat="1"/>
+    <w:lsdException w:name="Intense Quote" w:uiPriority="30" w:qFormat="1"/>
+    <w:lsdException w:name="Medium List 2 Accent 1" w:uiPriority="66"/>
+    <w:lsdException w:name="Medium Grid 1 Accent 1" w:uiPriority="67"/>
+    <w:lsdException w:name="Medium Grid 2 Accent 1" w:uiPriority="68"/>
+    <w:lsdException w:name="Medium Grid 3 Accent 1" w:uiPriority="69"/>
+    <w:lsdException w:name="Dark List Accent 1" w:uiPriority="70"/>
+    <w:lsdException w:name="Colorful Shading Accent 1" w:uiPriority="71"/>
+    <w:lsdException w:name="Colorful List Accent 1" w:uiPriority="72"/>
+    <w:lsdException w:name="Colorful Grid Accent 1" w:uiPriority="73"/>
+    <w:lsdException w:name="Light Shading Accent 2" w:uiPriority="60"/>
+    <w:lsdException w:name="Light List Accent 2" w:uiPriority="61"/>
+    <w:lsdException w:name="Light Grid Accent 2" w:uiPriority="62"/>
+    <w:lsdException w:name="Medium Shading 1 Accent 2" w:uiPriority="63"/>
+    <w:lsdException w:name="Medium Shading 2 Accent 2" w:uiPriority="64"/>
+    <w:lsdException w:name="Medium List 1 Accent 2" w:uiPriority="65"/>
+    <w:lsdException w:name="Medium List 2 Accent 2" w:uiPriority="66"/>
+    <w:lsdException w:name="Medium Grid 1 Accent 2" w:uiPriority="67"/>
+    <w:lsdException w:name="Medium Grid 2 Accent 2" w:uiPriority="68"/>
+    <w:lsdException w:name="Medium Grid 3 Accent 2" w:uiPriority="69"/>
+    <w:lsdException w:name="Dark List Accent 2" w:uiPriority="70"/>
+    <w:lsdException w:name="Colorful Shading Accent 2" w:uiPriority="71"/>
+    <w:lsdException w:name="Colorful List Accent 2" w:uiPriority="72"/>
+    <w:lsdException w:name="Colorful Grid Accent 2" w:uiPriority="73"/>
+    <w:lsdException w:name="Light Shading Accent 3" w:uiPriority="60"/>
+    <w:lsdException w:name="Light List Accent 3" w:uiPriority="61"/>
+    <w:lsdException w:name="Light Grid Accent 3" w:uiPriority="62"/>
+    <w:lsdException w:name="Medium Shading 1 Accent 3" w:uiPriority="63"/>
+    <w:lsdException w:name="Medium Shading 2 Accent 3" w:uiPriority="64"/>
+    <w:lsdException w:name="Medium List 1 Accent 3" w:uiPriority="65"/>
+    <w:lsdException w:name="Medium List 2 Accent 3" w:uiPriority="66"/>
+    <w:lsdException w:name="Medium Grid 1 Accent 3" w:uiPriority="67"/>
+    <w:lsdException w:name="Medium Grid 2 Accent 3" w:uiPriority="68"/>
+    <w:lsdException w:name="Medium Grid 3 Accent 3" w:uiPriority="69"/>
+    <w:lsdException w:name="Dark List Accent 3" w:uiPriority="70"/>
+    <w:lsdException w:name="Colorful Shading Accent 3" w:uiPriority="71"/>
+    <w:lsdException w:name="Colorful List Accent 3" w:uiPriority="72"/>
+    <w:lsdException w:name="Colorful Grid Accent 3" w:uiPriority="73"/>
+    <w:lsdException w:name="Light Shading Accent 4" w:uiPriority="60"/>
+    <w:lsdException w:name="Light List Accent 4" w:uiPriority="61"/>
+    <w:lsdException w:name="Light Grid Accent 4" w:uiPriority="62"/>
+    <w:lsdException w:name="Medium Shading 1 Accent 4" w:uiPriority="63"/>
+    <w:lsdException w:name="Medium Shading 2 Accent 4" w:uiPriority="64"/>
+    <w:lsdException w:name="Medium List 1 Accent 4" w:uiPriority="65"/>
+    <w:lsdException w:name="Medium List 2 Accent 4" w:uiPriority="66"/>
+    <w:lsdException w:name="Medium Grid 1 Accent 4" w:uiPriority="67"/>
+    <w:lsdException w:name="Medium Grid 2 Accent 4" w:uiPriority="68"/>
+    <w:lsdException w:name="Medium Grid 3 Accent 4" w:uiPriority="69"/>
+    <w:lsdException w:name="Dark List Accent 4" w:uiPriority="70"/>
+    <w:lsdException w:name="Colorful Shading Accent 4" w:uiPriority="71"/>
+    <w:lsdException w:name="Colorful List Accent 4" w:uiPriority="72"/>
+    <w:lsdException w:name="Colorful Grid Accent 4" w:uiPriority="73"/>
+    <w:lsdException w:name="Light Shading Accent 5" w:uiPriority="60"/>
+    <w:lsdException w:name="Light List Accent 5" w:uiPriority="61"/>
+    <w:lsdException w:name="Light Grid Accent 5" w:uiPriority="62"/>
+    <w:lsdException w:name="Medium Shading 1 Accent 5" w:uiPriority="63"/>
+    <w:lsdException w:name="Medium Shading 2 Accent 5" w:uiPriority="64"/>
+    <w:lsdException w:name="Medium List 1 Accent 5" w:uiPriority="65"/>
+    <w:lsdException w:name="Medium List 2 Accent 5" w:uiPriority="66"/>
+    <w:lsdException w:name="Medium Grid 1 Accent 5" w:uiPriority="67"/>
+    <w:lsdException w:name="Medium Grid 2 Accent 5" w:uiPriority="68"/>
+    <w:lsdException w:name="Medium Grid 3 Accent 5" w:uiPriority="69"/>
+    <w:lsdException w:name="Dark List Accent 5" w:uiPriority="70"/>
+    <w:lsdException w:name="Colorful Shading Accent 5" w:uiPriority="71"/>
+    <w:lsdException w:name="Colorful List Accent 5" w:uiPriority="72"/>
+    <w:lsdException w:name="Colorful Grid Accent 5" w:uiPriority="73"/>
+    <w:lsdException w:name="Light Shading Accent 6" w:uiPriority="60"/>
+    <w:lsdException w:name="Light List Accent 6" w:uiPriority="61"/>
+    <w:lsdException w:name="Light Grid Accent 6" w:uiPriority="62"/>
+    <w:lsdException w:name="Medium Shading 1 Accent 6" w:uiPriority="63"/>
+    <w:lsdException w:name="Medium Shading 2 Accent 6" w:uiPriority="64"/>
+    <w:lsdException w:name="Medium List 1 Accent 6" w:uiPriority="65"/>
+    <w:lsdException w:name="Medium List 2 Accent 6" w:uiPriority="66"/>
+    <w:lsdException w:name="Medium Grid 1 Accent 6" w:uiPriority="67"/>
+    <w:lsdException w:name="Medium Grid 2 Accent 6" w:uiPriority="68"/>
+    <w:lsdException w:name="Medium Grid 3 Accent 6" w:uiPriority="69"/>
+    <w:lsdException w:name="Dark List Accent 6" w:uiPriority="70"/>
+    <w:lsdException w:name="Colorful Shading Accent 6" w:uiPriority="71"/>
+    <w:lsdException w:name="Colorful List Accent 6" w:uiPriority="72"/>
+    <w:lsdException w:name="Colorful Grid Accent 6" w:uiPriority="73"/>
+    <w:lsdException w:name="Subtle Emphasis" w:uiPriority="19" w:qFormat="1"/>
+    <w:lsdException w:name="Intense Emphasis" w:uiPriority="21" w:qFormat="1"/>
+    <w:lsdException w:name="Subtle Reference" w:uiPriority="31" w:qFormat="1"/>
+    <w:lsdException w:name="Intense Reference" w:uiPriority="32" w:qFormat="1"/>
+    <w:lsdException w:name="Book Title" w:uiPriority="33" w:qFormat="1"/>
+    <w:lsdException w:name="Bibliography" w:semiHidden="1" w:uiPriority="37" w:unhideWhenUsed="1"/>
+    <w:lsdException w:name="TOC Heading" w:semiHidden="1" w:uiPriority="39" w:unhideWhenUsed="1" w:qFormat="1"/>
+    <w:lsdException w:name="Plain Table 1" w:uiPriority="41"/>
+    <w:lsdException w:name="Plain Table 2" w:uiPriority="42"/>
+    <w:lsdException w:name="Plain Table 3" w:uiPriority="43"/>
+    <w:lsdException w:name="Plain Table 4" w:uiPriority="44"/>
+    <w:lsdException w:name="Plain Table 5" w:uiPriority="45"/>
+    <w:lsdException w:name="Grid Table Light" w:uiPriority="40"/>
+    <w:lsdException w:name="Grid Table 1 Light" w:uiPriority="46"/>
+    <w:lsdException w:name="Grid Table 2" w:uiPriority="47"/>
+    <w:lsdException w:name="Grid Table 3" w:uiPriority="48"/>
+    <w:lsdException w:name="Grid Table 4" w:uiPriority="49"/>
+    <w:lsdException w:name="Grid Table 5 Dark" w:uiPriority="50"/>
+    <w:lsdException w:name="Grid Table 6 Colorful" w:uiPriority="51"/>
+    <w:lsdException w:name="Grid Table 7 Colorful" w:uiPriority="52"/>
+    <w:lsdException w:name="Grid Table 1 Light Accent 1" w:uiPriority="46"/>
+    <w:lsdException w:name="Grid Table 2 Accent 1" w:uiPriority="47"/>
+    <w:lsdException w:name="Grid Table 3 Accent 1" w:uiPriority="48"/>
+    <w:lsdException w:name="Grid Table 4 Accent 1" w:uiPriority="49"/>
+    <w:lsdException w:name="Grid Table 5 Dark Accent 1" w:uiPriority="50"/>
+    <w:lsdException w:name="Grid Table 6 Colorful Accent 1" w:uiPriority="51"/>
+    <w:lsdException w:name="Grid Table 7 Colorful Accent 1" w:uiPriority="52"/>
+    <w:lsdException w:name="Grid Table 1 Light Accent 2" w:uiPriority="46"/>
+    <w:lsdException w:name="Grid Table 2 Accent 2" w:uiPriority="47"/>
+    <w:lsdException w:name="Grid Table 3 Accent 2" w:uiPriority="48"/>
+    <w:lsdException w:name="Grid Table 4 Accent 2" w:uiPriority="49"/>
+    <w:lsdException w:name="Grid Table 5 Dark Accent 2" w:uiPriority="50"/>
+    <w:lsdException w:name="Grid Table 6 Colorful Accent 2" w:uiPriority="51"/>
+    <w:lsdException w:name="Grid Table 7 Colorful Accent 2" w:uiPriority="52"/>
+    <w:lsdException w:name="Grid Table 1 Light Accent 3" w:uiPriority="46"/>
+    <w:lsdException w:name="Grid Table 2 Accent 3" w:uiPriority="47"/>
+    <w:lsdException w:name="Grid Table 3 Accent 3" w:uiPriority="48"/>
+    <w:lsdException w:name="Grid Table 4 Accent 3" w:uiPriority="49"/>
+    <w:lsdException w:name="Grid Table 5 Dark Accent 3" w:uiPriority="50"/>
+    <w:lsdException w:name="Grid Table 6 Colorful Accent 3" w:uiPriority="51"/>
+    <w:lsdException w:name="Grid Table 7 Colorful Accent 3" w:uiPriority="52"/>
+    <w:lsdException w:name="Grid Table 1 Light Accent 4" w:uiPriority="46"/>
+    <w:lsdException w:name="Grid Table 2 Accent 4" w:uiPriority="47"/>
+    <w:lsdException w:name="Grid Table 3 Accent 4" w:uiPriority="48"/>
+    <w:lsdException w:name="Grid Table 4 Accent 4" w:uiPriority="49"/>
+    <w:lsdException w:name="Grid Table 5 Dark Accent 4" w:uiPriority="50"/>
+    <w:lsdException w:name="Grid Table 6 Colorful Accent 4" w:uiPriority="51"/>
+    <w:lsdException w:name="Grid Table 7 Colorful Accent 4" w:uiPriority="52"/>
+    <w:lsdException w:name="Grid Table 1 Light Accent 5" w:uiPriority="46"/>
+    <w:lsdException w:name="Grid Table 2 Accent 5" w:uiPriority="47"/>
+    <w:lsdException w:name="Grid Table 3 Accent 5" w:uiPriority="48"/>
+    <w:lsdException w:name="Grid Table 4 Accent 5" w:uiPriority="49"/>
+    <w:lsdException w:name="Grid Table 5 Dark Accent 5" w:uiPriority="50"/>
+    <w:lsdException w:name="Grid Table 6 Colorful Accent 5" w:uiPriority="51"/>
+    <w:lsdException w:name="Grid Table 7 Colorful Accent 5" w:uiPriority="52"/>
+    <w:lsdException w:name="Grid Table 1 Light Accent 6" w:uiPriority="46"/>
+    <w:lsdException w:name="Grid Table 2 Accent 6" w:uiPriority="47"/>
+    <w:lsdException w:name="Grid Table 3 Accent 6" w:uiPriority="48"/>
+    <w:lsdException w:name="Grid Table 4 Accent 6" w:uiPriority="49"/>
+    <w:lsdException w:name="Grid Table 5 Dark Accent 6" w:uiPriority="50"/>
+    <w:lsdException w:name="Grid Table 6 Colorful Accent 6" w:uiPriority="51"/>
+    <w:lsdException w:name="Grid Table 7 Colorful Accent 6" w:uiPriority="52"/>
+    <w:lsdException w:name="List Table 1 Light" w:uiPriority="46"/>
+    <w:lsdException w:name="List Table 2" w:uiPriority="47"/>
+    <w:lsdException w:name="List Table 3" w:uiPriority="48"/>
+    <w:lsdException w:name="List Table 4" w:uiPriority="49"/>
+    <w:lsdException w:name="List Table 5 Dark" w:uiPriority="50"/>
+    <w:lsdException w:name="List Table 6 Colorful" w:uiPriority="51"/>
+    <w:lsdException w:name="List Table 7 Colorful" w:uiPriority="52"/>
+    <w:lsdException w:name="List Table 1 Light Accent 1" w:uiPriority="46"/>
+    <w:lsdException w:name="List Table 2 Accent 1" w:uiPriority="47"/>
+    <w:lsdException w:name="List Table 3 Accent 1" w:uiPriority="48"/>
+    <w:lsdException w:name="List Table 4 Accent 1" w:uiPriority="49"/>
+    <w:lsdException w:name="List Table 5 Dark Accent 1" w:uiPriority="50"/>
+    <w:lsdException w:name="List Table 6 Colorful Accent 1" w:uiPriority="51"/>
+    <w:lsdException w:name="List Table 7 Colorful Accent 1" w:uiPriority="52"/>
+    <w:lsdException w:name="List Table 1 Light Accent 2" w:uiPriority="46"/>
+    <w:lsdException w:name="List Table 2 Accent 2" w:uiPriority="47"/>
+    <w:lsdException w:name="List Table 3 Accent 2" w:uiPriority="48"/>
+    <w:lsdException w:name="List Table 4 Accent 2" w:uiPriority="49"/>
+    <w:lsdException w:name="List Table 5 Dark Accent 2" w:uiPriority="50"/>
+    <w:lsdException w:name="List Table 6 Colorful Accent 2" w:uiPriority="51"/>
+    <w:lsdException w:name="List Table 7 Colorful Accent 2" w:uiPriority="52"/>
+    <w:lsdException w:name="List Table 1 Light Accent 3" w:uiPriority="46"/>
+    <w:lsdException w:name="List Table 2 Accent 3" w:uiPriority="47"/>
+    <w:lsdException w:name="List Table 3 Accent 3" w:uiPriority="48"/>
+    <w:lsdException w:name="List Table 4 Accent 3" w:uiPriority="49"/>
+    <w:lsdException w:name="List Table 5 Dark Accent 3" w:uiPriority="50"/>
+    <w:lsdException w:name="List Table 6 Colorful Accent 3" w:uiPriority="51"/>
+    <w:lsdException w:name="List Table 7 Colorful Accent 3" w:uiPriority="52"/>
+    <w:lsdException w:name="List Table 1 Light Accent 4" w:uiPriority="46"/>
+    <w:lsdException w:name="List Table 2 Accent 4" w:uiPriority="47"/>
+    <w:lsdException w:name="List Table 3 Accent 4" w:uiPriority="48"/>
+    <w:lsdException w:name="List Table 4 Accent 4" w:uiPriority="49"/>
+    <w:lsdException w:name="List Table 5 Dark Accent 4" w:uiPriority="50"/>
+    <w:lsdException w:name="List Table 6 Colorful Accent 4" w:uiPriority="51"/>
+    <w:lsdException w:name="List Table 7 Colorful Accent 4" w:uiPriority="52"/>
+    <w:lsdException w:name="List Table 1 Light Accent 5" w:uiPriority="46"/>
+    <w:lsdException w:name="List Table 2 Accent 5" w:uiPriority="47"/>
+    <w:lsdException w:name="List Table 3 Accent 5" w:uiPriority="48"/>
+    <w:lsdException w:name="List Table 4 Accent 5" w:uiPriority="49"/>
+    <w:lsdException w:name="List Table 5 Dark Accent 5" w:uiPriority="50"/>
+    <w:lsdException w:name="List Table 6 Colorful Accent 5" w:uiPriority="51"/>
+    <w:lsdException w:name="List Table 7 Colorful Accent 5" w:uiPriority="52"/>
+    <w:lsdException w:name="List Table 1 Light Accent 6" w:uiPriority="46"/>
+    <w:lsdException w:name="List Table 2 Accent 6" w:uiPriority="47"/>
+    <w:lsdException w:name="List Table 3 Accent 6" w:uiPriority="48"/>
+    <w:lsdException w:name="List Table 4 Accent 6" w:uiPriority="49"/>
+    <w:lsdException w:name="List Table 5 Dark Accent 6" w:uiPriority="50"/>
+    <w:lsdException w:name="List Table 6 Colorful Accent 6" w:uiPriority="51"/>
+    <w:lsdException w:name="List Table 7 Colorful Accent 6" w:uiPriority="52"/>
   </w:latentStyles>
   <w:style w:type="paragraph" w:default="1" w:styleId="Normal">
     <w:name w:val="Normal"/>
@@ -8963,1157 +9468,6 @@
 </w:styles>
 </file>
 
-<file path=word/stylesWithEffects.xml><?xml version="1.0" encoding="utf-8"?>
-<w:styles xmlns:wpc="http://schemas.microsoft.com/office/word/2010/wordprocessingCanvas" xmlns:mc="http://schemas.openxmlformats.org/markup-compatibility/2006" xmlns:o="urn:schemas-microsoft-com:office:office" xmlns:r="http://schemas.openxmlformats.org/officeDocument/2006/relationships" xmlns:m="http://schemas.openxmlformats.org/officeDocument/2006/math" xmlns:v="urn:schemas-microsoft-com:vml" xmlns:wp14="http://schemas.microsoft.com/office/word/2010/wordprocessingDrawing" xmlns:wp="http://schemas.openxmlformats.org/drawingml/2006/wordprocessingDrawing" xmlns:w10="urn:schemas-microsoft-com:office:word" xmlns:w="http://schemas.openxmlformats.org/wordprocessingml/2006/main" xmlns:w14="http://schemas.microsoft.com/office/word/2010/wordml" xmlns:wpg="http://schemas.microsoft.com/office/word/2010/wordprocessingGroup" xmlns:wpi="http://schemas.microsoft.com/office/word/2010/wordprocessingInk" xmlns:wne="http://schemas.microsoft.com/office/word/2006/wordml" xmlns:wps="http://schemas.microsoft.com/office/word/2010/wordprocessingShape" mc:Ignorable="w14 wp14">
-  <w:docDefaults>
-    <w:rPrDefault>
-      <w:rPr>
-        <w:rFonts w:asciiTheme="minorHAnsi" w:eastAsiaTheme="minorEastAsia" w:hAnsiTheme="minorHAnsi" w:cstheme="minorBidi"/>
-        <w:sz w:val="22"/>
-        <w:szCs w:val="22"/>
-        <w:lang w:val="fr-CH" w:eastAsia="zh-TW" w:bidi="ar-SA"/>
-      </w:rPr>
-    </w:rPrDefault>
-    <w:pPrDefault>
-      <w:pPr>
-        <w:spacing w:after="200" w:line="276" w:lineRule="auto"/>
-      </w:pPr>
-    </w:pPrDefault>
-  </w:docDefaults>
-  <w:latentStyles w:defLockedState="0" w:defUIPriority="99" w:defSemiHidden="1" w:defUnhideWhenUsed="1" w:defQFormat="0" w:count="267">
-    <w:lsdException w:name="Normal" w:semiHidden="0" w:uiPriority="0" w:unhideWhenUsed="0" w:qFormat="1"/>
-    <w:lsdException w:name="heading 1" w:semiHidden="0" w:uiPriority="9" w:unhideWhenUsed="0" w:qFormat="1"/>
-    <w:lsdException w:name="heading 2" w:uiPriority="9" w:qFormat="1"/>
-    <w:lsdException w:name="heading 3" w:uiPriority="9" w:qFormat="1"/>
-    <w:lsdException w:name="heading 4" w:uiPriority="9" w:qFormat="1"/>
-    <w:lsdException w:name="heading 5" w:uiPriority="9" w:qFormat="1"/>
-    <w:lsdException w:name="heading 6" w:uiPriority="9" w:qFormat="1"/>
-    <w:lsdException w:name="heading 7" w:uiPriority="9" w:qFormat="1"/>
-    <w:lsdException w:name="heading 8" w:uiPriority="9" w:qFormat="1"/>
-    <w:lsdException w:name="heading 9" w:uiPriority="9" w:qFormat="1"/>
-    <w:lsdException w:name="toc 1" w:uiPriority="39"/>
-    <w:lsdException w:name="toc 2" w:uiPriority="39"/>
-    <w:lsdException w:name="toc 3" w:uiPriority="39"/>
-    <w:lsdException w:name="toc 4" w:uiPriority="39"/>
-    <w:lsdException w:name="toc 5" w:uiPriority="39"/>
-    <w:lsdException w:name="toc 6" w:uiPriority="39"/>
-    <w:lsdException w:name="toc 7" w:uiPriority="39"/>
-    <w:lsdException w:name="toc 8" w:uiPriority="39"/>
-    <w:lsdException w:name="toc 9" w:uiPriority="39"/>
-    <w:lsdException w:name="caption" w:uiPriority="35" w:qFormat="1"/>
-    <w:lsdException w:name="Title" w:semiHidden="0" w:uiPriority="10" w:unhideWhenUsed="0" w:qFormat="1"/>
-    <w:lsdException w:name="Default Paragraph Font" w:uiPriority="1"/>
-    <w:lsdException w:name="Subtitle" w:semiHidden="0" w:uiPriority="11" w:unhideWhenUsed="0" w:qFormat="1"/>
-    <w:lsdException w:name="Strong" w:semiHidden="0" w:uiPriority="22" w:unhideWhenUsed="0" w:qFormat="1"/>
-    <w:lsdException w:name="Emphasis" w:semiHidden="0" w:uiPriority="20" w:unhideWhenUsed="0" w:qFormat="1"/>
-    <w:lsdException w:name="Table Grid" w:semiHidden="0" w:uiPriority="59" w:unhideWhenUsed="0"/>
-    <w:lsdException w:name="Placeholder Text" w:unhideWhenUsed="0"/>
-    <w:lsdException w:name="No Spacing" w:semiHidden="0" w:uiPriority="1" w:unhideWhenUsed="0" w:qFormat="1"/>
-    <w:lsdException w:name="Light Shading" w:semiHidden="0" w:uiPriority="60" w:unhideWhenUsed="0"/>
-    <w:lsdException w:name="Light List" w:semiHidden="0" w:uiPriority="61" w:unhideWhenUsed="0"/>
-    <w:lsdException w:name="Light Grid" w:semiHidden="0" w:uiPriority="62" w:unhideWhenUsed="0"/>
-    <w:lsdException w:name="Medium Shading 1" w:semiHidden="0" w:uiPriority="63" w:unhideWhenUsed="0"/>
-    <w:lsdException w:name="Medium Shading 2" w:semiHidden="0" w:uiPriority="64" w:unhideWhenUsed="0"/>
-    <w:lsdException w:name="Medium List 1" w:semiHidden="0" w:uiPriority="65" w:unhideWhenUsed="0"/>
-    <w:lsdException w:name="Medium List 2" w:semiHidden="0" w:uiPriority="66" w:unhideWhenUsed="0"/>
-    <w:lsdException w:name="Medium Grid 1" w:semiHidden="0" w:uiPriority="67" w:unhideWhenUsed="0"/>
-    <w:lsdException w:name="Medium Grid 2" w:semiHidden="0" w:uiPriority="68" w:unhideWhenUsed="0"/>
-    <w:lsdException w:name="Medium Grid 3" w:semiHidden="0" w:uiPriority="69" w:unhideWhenUsed="0"/>
-    <w:lsdException w:name="Dark List" w:semiHidden="0" w:uiPriority="70" w:unhideWhenUsed="0"/>
-    <w:lsdException w:name="Colorful Shading" w:semiHidden="0" w:uiPriority="71" w:unhideWhenUsed="0"/>
-    <w:lsdException w:name="Colorful List" w:semiHidden="0" w:uiPriority="72" w:unhideWhenUsed="0"/>
-    <w:lsdException w:name="Colorful Grid" w:semiHidden="0" w:uiPriority="73" w:unhideWhenUsed="0"/>
-    <w:lsdException w:name="Light Shading Accent 1" w:semiHidden="0" w:uiPriority="60" w:unhideWhenUsed="0"/>
-    <w:lsdException w:name="Light List Accent 1" w:semiHidden="0" w:uiPriority="61" w:unhideWhenUsed="0"/>
-    <w:lsdException w:name="Light Grid Accent 1" w:semiHidden="0" w:uiPriority="62" w:unhideWhenUsed="0"/>
-    <w:lsdException w:name="Medium Shading 1 Accent 1" w:semiHidden="0" w:uiPriority="63" w:unhideWhenUsed="0"/>
-    <w:lsdException w:name="Medium Shading 2 Accent 1" w:semiHidden="0" w:uiPriority="64" w:unhideWhenUsed="0"/>
-    <w:lsdException w:name="Medium List 1 Accent 1" w:semiHidden="0" w:uiPriority="65" w:unhideWhenUsed="0"/>
-    <w:lsdException w:name="Revision" w:unhideWhenUsed="0"/>
-    <w:lsdException w:name="List Paragraph" w:semiHidden="0" w:uiPriority="34" w:unhideWhenUsed="0" w:qFormat="1"/>
-    <w:lsdException w:name="Quote" w:semiHidden="0" w:uiPriority="29" w:unhideWhenUsed="0" w:qFormat="1"/>
-    <w:lsdException w:name="Intense Quote" w:semiHidden="0" w:uiPriority="30" w:unhideWhenUsed="0" w:qFormat="1"/>
-    <w:lsdException w:name="Medium List 2 Accent 1" w:semiHidden="0" w:uiPriority="66" w:unhideWhenUsed="0"/>
-    <w:lsdException w:name="Medium Grid 1 Accent 1" w:semiHidden="0" w:uiPriority="67" w:unhideWhenUsed="0"/>
-    <w:lsdException w:name="Medium Grid 2 Accent 1" w:semiHidden="0" w:uiPriority="68" w:unhideWhenUsed="0"/>
-    <w:lsdException w:name="Medium Grid 3 Accent 1" w:semiHidden="0" w:uiPriority="69" w:unhideWhenUsed="0"/>
-    <w:lsdException w:name="Dark List Accent 1" w:semiHidden="0" w:uiPriority="70" w:unhideWhenUsed="0"/>
-    <w:lsdException w:name="Colorful Shading Accent 1" w:semiHidden="0" w:uiPriority="71" w:unhideWhenUsed="0"/>
-    <w:lsdException w:name="Colorful List Accent 1" w:semiHidden="0" w:uiPriority="72" w:unhideWhenUsed="0"/>
-    <w:lsdException w:name="Colorful Grid Accent 1" w:semiHidden="0" w:uiPriority="73" w:unhideWhenUsed="0"/>
-    <w:lsdException w:name="Light Shading Accent 2" w:semiHidden="0" w:uiPriority="60" w:unhideWhenUsed="0"/>
-    <w:lsdException w:name="Light List Accent 2" w:semiHidden="0" w:uiPriority="61" w:unhideWhenUsed="0"/>
-    <w:lsdException w:name="Light Grid Accent 2" w:semiHidden="0" w:uiPriority="62" w:unhideWhenUsed="0"/>
-    <w:lsdException w:name="Medium Shading 1 Accent 2" w:semiHidden="0" w:uiPriority="63" w:unhideWhenUsed="0"/>
-    <w:lsdException w:name="Medium Shading 2 Accent 2" w:semiHidden="0" w:uiPriority="64" w:unhideWhenUsed="0"/>
-    <w:lsdException w:name="Medium List 1 Accent 2" w:semiHidden="0" w:uiPriority="65" w:unhideWhenUsed="0"/>
-    <w:lsdException w:name="Medium List 2 Accent 2" w:semiHidden="0" w:uiPriority="66" w:unhideWhenUsed="0"/>
-    <w:lsdException w:name="Medium Grid 1 Accent 2" w:semiHidden="0" w:uiPriority="67" w:unhideWhenUsed="0"/>
-    <w:lsdException w:name="Medium Grid 2 Accent 2" w:semiHidden="0" w:uiPriority="68" w:unhideWhenUsed="0"/>
-    <w:lsdException w:name="Medium Grid 3 Accent 2" w:semiHidden="0" w:uiPriority="69" w:unhideWhenUsed="0"/>
-    <w:lsdException w:name="Dark List Accent 2" w:semiHidden="0" w:uiPriority="70" w:unhideWhenUsed="0"/>
-    <w:lsdException w:name="Colorful Shading Accent 2" w:semiHidden="0" w:uiPriority="71" w:unhideWhenUsed="0"/>
-    <w:lsdException w:name="Colorful List Accent 2" w:semiHidden="0" w:uiPriority="72" w:unhideWhenUsed="0"/>
-    <w:lsdException w:name="Colorful Grid Accent 2" w:semiHidden="0" w:uiPriority="73" w:unhideWhenUsed="0"/>
-    <w:lsdException w:name="Light Shading Accent 3" w:semiHidden="0" w:uiPriority="60" w:unhideWhenUsed="0"/>
-    <w:lsdException w:name="Light List Accent 3" w:semiHidden="0" w:uiPriority="61" w:unhideWhenUsed="0"/>
-    <w:lsdException w:name="Light Grid Accent 3" w:semiHidden="0" w:uiPriority="62" w:unhideWhenUsed="0"/>
-    <w:lsdException w:name="Medium Shading 1 Accent 3" w:semiHidden="0" w:uiPriority="63" w:unhideWhenUsed="0"/>
-    <w:lsdException w:name="Medium Shading 2 Accent 3" w:semiHidden="0" w:uiPriority="64" w:unhideWhenUsed="0"/>
-    <w:lsdException w:name="Medium List 1 Accent 3" w:semiHidden="0" w:uiPriority="65" w:unhideWhenUsed="0"/>
-    <w:lsdException w:name="Medium List 2 Accent 3" w:semiHidden="0" w:uiPriority="66" w:unhideWhenUsed="0"/>
-    <w:lsdException w:name="Medium Grid 1 Accent 3" w:semiHidden="0" w:uiPriority="67" w:unhideWhenUsed="0"/>
-    <w:lsdException w:name="Medium Grid 2 Accent 3" w:semiHidden="0" w:uiPriority="68" w:unhideWhenUsed="0"/>
-    <w:lsdException w:name="Medium Grid 3 Accent 3" w:semiHidden="0" w:uiPriority="69" w:unhideWhenUsed="0"/>
-    <w:lsdException w:name="Dark List Accent 3" w:semiHidden="0" w:uiPriority="70" w:unhideWhenUsed="0"/>
-    <w:lsdException w:name="Colorful Shading Accent 3" w:semiHidden="0" w:uiPriority="71" w:unhideWhenUsed="0"/>
-    <w:lsdException w:name="Colorful List Accent 3" w:semiHidden="0" w:uiPriority="72" w:unhideWhenUsed="0"/>
-    <w:lsdException w:name="Colorful Grid Accent 3" w:semiHidden="0" w:uiPriority="73" w:unhideWhenUsed="0"/>
-    <w:lsdException w:name="Light Shading Accent 4" w:semiHidden="0" w:uiPriority="60" w:unhideWhenUsed="0"/>
-    <w:lsdException w:name="Light List Accent 4" w:semiHidden="0" w:uiPriority="61" w:unhideWhenUsed="0"/>
-    <w:lsdException w:name="Light Grid Accent 4" w:semiHidden="0" w:uiPriority="62" w:unhideWhenUsed="0"/>
-    <w:lsdException w:name="Medium Shading 1 Accent 4" w:semiHidden="0" w:uiPriority="63" w:unhideWhenUsed="0"/>
-    <w:lsdException w:name="Medium Shading 2 Accent 4" w:semiHidden="0" w:uiPriority="64" w:unhideWhenUsed="0"/>
-    <w:lsdException w:name="Medium List 1 Accent 4" w:semiHidden="0" w:uiPriority="65" w:unhideWhenUsed="0"/>
-    <w:lsdException w:name="Medium List 2 Accent 4" w:semiHidden="0" w:uiPriority="66" w:unhideWhenUsed="0"/>
-    <w:lsdException w:name="Medium Grid 1 Accent 4" w:semiHidden="0" w:uiPriority="67" w:unhideWhenUsed="0"/>
-    <w:lsdException w:name="Medium Grid 2 Accent 4" w:semiHidden="0" w:uiPriority="68" w:unhideWhenUsed="0"/>
-    <w:lsdException w:name="Medium Grid 3 Accent 4" w:semiHidden="0" w:uiPriority="69" w:unhideWhenUsed="0"/>
-    <w:lsdException w:name="Dark List Accent 4" w:semiHidden="0" w:uiPriority="70" w:unhideWhenUsed="0"/>
-    <w:lsdException w:name="Colorful Shading Accent 4" w:semiHidden="0" w:uiPriority="71" w:unhideWhenUsed="0"/>
-    <w:lsdException w:name="Colorful List Accent 4" w:semiHidden="0" w:uiPriority="72" w:unhideWhenUsed="0"/>
-    <w:lsdException w:name="Colorful Grid Accent 4" w:semiHidden="0" w:uiPriority="73" w:unhideWhenUsed="0"/>
-    <w:lsdException w:name="Light Shading Accent 5" w:semiHidden="0" w:uiPriority="60" w:unhideWhenUsed="0"/>
-    <w:lsdException w:name="Light List Accent 5" w:semiHidden="0" w:uiPriority="61" w:unhideWhenUsed="0"/>
-    <w:lsdException w:name="Light Grid Accent 5" w:semiHidden="0" w:uiPriority="62" w:unhideWhenUsed="0"/>
-    <w:lsdException w:name="Medium Shading 1 Accent 5" w:semiHidden="0" w:uiPriority="63" w:unhideWhenUsed="0"/>
-    <w:lsdException w:name="Medium Shading 2 Accent 5" w:semiHidden="0" w:uiPriority="64" w:unhideWhenUsed="0"/>
-    <w:lsdException w:name="Medium List 1 Accent 5" w:semiHidden="0" w:uiPriority="65" w:unhideWhenUsed="0"/>
-    <w:lsdException w:name="Medium List 2 Accent 5" w:semiHidden="0" w:uiPriority="66" w:unhideWhenUsed="0"/>
-    <w:lsdException w:name="Medium Grid 1 Accent 5" w:semiHidden="0" w:uiPriority="67" w:unhideWhenUsed="0"/>
-    <w:lsdException w:name="Medium Grid 2 Accent 5" w:semiHidden="0" w:uiPriority="68" w:unhideWhenUsed="0"/>
-    <w:lsdException w:name="Medium Grid 3 Accent 5" w:semiHidden="0" w:uiPriority="69" w:unhideWhenUsed="0"/>
-    <w:lsdException w:name="Dark List Accent 5" w:semiHidden="0" w:uiPriority="70" w:unhideWhenUsed="0"/>
-    <w:lsdException w:name="Colorful Shading Accent 5" w:semiHidden="0" w:uiPriority="71" w:unhideWhenUsed="0"/>
-    <w:lsdException w:name="Colorful List Accent 5" w:semiHidden="0" w:uiPriority="72" w:unhideWhenUsed="0"/>
-    <w:lsdException w:name="Colorful Grid Accent 5" w:semiHidden="0" w:uiPriority="73" w:unhideWhenUsed="0"/>
-    <w:lsdException w:name="Light Shading Accent 6" w:semiHidden="0" w:uiPriority="60" w:unhideWhenUsed="0"/>
-    <w:lsdException w:name="Light List Accent 6" w:semiHidden="0" w:uiPriority="61" w:unhideWhenUsed="0"/>
-    <w:lsdException w:name="Light Grid Accent 6" w:semiHidden="0" w:uiPriority="62" w:unhideWhenUsed="0"/>
-    <w:lsdException w:name="Medium Shading 1 Accent 6" w:semiHidden="0" w:uiPriority="63" w:unhideWhenUsed="0"/>
-    <w:lsdException w:name="Medium Shading 2 Accent 6" w:semiHidden="0" w:uiPriority="64" w:unhideWhenUsed="0"/>
-    <w:lsdException w:name="Medium List 1 Accent 6" w:semiHidden="0" w:uiPriority="65" w:unhideWhenUsed="0"/>
-    <w:lsdException w:name="Medium List 2 Accent 6" w:semiHidden="0" w:uiPriority="66" w:unhideWhenUsed="0"/>
-    <w:lsdException w:name="Medium Grid 1 Accent 6" w:semiHidden="0" w:uiPriority="67" w:unhideWhenUsed="0"/>
-    <w:lsdException w:name="Medium Grid 2 Accent 6" w:semiHidden="0" w:uiPriority="68" w:unhideWhenUsed="0"/>
-    <w:lsdException w:name="Medium Grid 3 Accent 6" w:semiHidden="0" w:uiPriority="69" w:unhideWhenUsed="0"/>
-    <w:lsdException w:name="Dark List Accent 6" w:semiHidden="0" w:uiPriority="70" w:unhideWhenUsed="0"/>
-    <w:lsdException w:name="Colorful Shading Accent 6" w:semiHidden="0" w:uiPriority="71" w:unhideWhenUsed="0"/>
-    <w:lsdException w:name="Colorful List Accent 6" w:semiHidden="0" w:uiPriority="72" w:unhideWhenUsed="0"/>
-    <w:lsdException w:name="Colorful Grid Accent 6" w:semiHidden="0" w:uiPriority="73" w:unhideWhenUsed="0"/>
-    <w:lsdException w:name="Subtle Emphasis" w:semiHidden="0" w:uiPriority="19" w:unhideWhenUsed="0" w:qFormat="1"/>
-    <w:lsdException w:name="Intense Emphasis" w:semiHidden="0" w:uiPriority="21" w:unhideWhenUsed="0" w:qFormat="1"/>
-    <w:lsdException w:name="Subtle Reference" w:semiHidden="0" w:uiPriority="31" w:unhideWhenUsed="0" w:qFormat="1"/>
-    <w:lsdException w:name="Intense Reference" w:semiHidden="0" w:uiPriority="32" w:unhideWhenUsed="0" w:qFormat="1"/>
-    <w:lsdException w:name="Book Title" w:semiHidden="0" w:uiPriority="33" w:unhideWhenUsed="0" w:qFormat="1"/>
-    <w:lsdException w:name="Bibliography" w:uiPriority="37"/>
-    <w:lsdException w:name="TOC Heading" w:uiPriority="39" w:qFormat="1"/>
-  </w:latentStyles>
-  <w:style w:type="paragraph" w:default="1" w:styleId="Normal">
-    <w:name w:val="Normal"/>
-    <w:qFormat/>
-  </w:style>
-  <w:style w:type="paragraph" w:styleId="Titre1">
-    <w:name w:val="heading 1"/>
-    <w:basedOn w:val="Normal"/>
-    <w:next w:val="Normal"/>
-    <w:link w:val="Titre1Car"/>
-    <w:uiPriority w:val="9"/>
-    <w:qFormat/>
-    <w:rsid w:val="00C32AFF"/>
-    <w:pPr>
-      <w:keepNext/>
-      <w:keepLines/>
-      <w:spacing w:before="480" w:after="0"/>
-      <w:jc w:val="center"/>
-      <w:outlineLvl w:val="0"/>
-    </w:pPr>
-    <w:rPr>
-      <w:rFonts w:asciiTheme="majorHAnsi" w:eastAsiaTheme="majorEastAsia" w:hAnsiTheme="majorHAnsi" w:cstheme="majorBidi"/>
-      <w:b/>
-      <w:bCs/>
-      <w:color w:val="B35E06" w:themeColor="accent1" w:themeShade="BF"/>
-      <w:sz w:val="32"/>
-      <w:szCs w:val="28"/>
-      <w:u w:val="single"/>
-    </w:rPr>
-  </w:style>
-  <w:style w:type="paragraph" w:styleId="Titre2">
-    <w:name w:val="heading 2"/>
-    <w:basedOn w:val="Normal"/>
-    <w:next w:val="Normal"/>
-    <w:link w:val="Titre2Car"/>
-    <w:uiPriority w:val="9"/>
-    <w:unhideWhenUsed/>
-    <w:qFormat/>
-    <w:rsid w:val="00C32AFF"/>
-    <w:pPr>
-      <w:keepNext/>
-      <w:keepLines/>
-      <w:spacing w:before="200" w:after="0"/>
-      <w:outlineLvl w:val="1"/>
-    </w:pPr>
-    <w:rPr>
-      <w:rFonts w:asciiTheme="majorHAnsi" w:eastAsiaTheme="majorEastAsia" w:hAnsiTheme="majorHAnsi" w:cstheme="majorBidi"/>
-      <w:b/>
-      <w:bCs/>
-      <w:color w:val="F07F09" w:themeColor="accent1"/>
-      <w:sz w:val="26"/>
-      <w:szCs w:val="26"/>
-    </w:rPr>
-  </w:style>
-  <w:style w:type="paragraph" w:styleId="Titre3">
-    <w:name w:val="heading 3"/>
-    <w:basedOn w:val="Normal"/>
-    <w:next w:val="Normal"/>
-    <w:link w:val="Titre3Car"/>
-    <w:uiPriority w:val="9"/>
-    <w:unhideWhenUsed/>
-    <w:qFormat/>
-    <w:rsid w:val="001D7846"/>
-    <w:pPr>
-      <w:keepNext/>
-      <w:keepLines/>
-      <w:spacing w:before="200" w:after="0"/>
-      <w:ind w:left="708" w:firstLine="1"/>
-      <w:outlineLvl w:val="2"/>
-    </w:pPr>
-    <w:rPr>
-      <w:rFonts w:asciiTheme="majorHAnsi" w:eastAsiaTheme="majorEastAsia" w:hAnsiTheme="majorHAnsi" w:cstheme="majorBidi"/>
-      <w:b/>
-      <w:bCs/>
-      <w:i/>
-      <w:color w:val="F9B268" w:themeColor="accent1" w:themeTint="99"/>
-      <w:sz w:val="24"/>
-    </w:rPr>
-  </w:style>
-  <w:style w:type="paragraph" w:styleId="Titre4">
-    <w:name w:val="heading 4"/>
-    <w:basedOn w:val="Normal"/>
-    <w:next w:val="Normal"/>
-    <w:link w:val="Titre4Car"/>
-    <w:uiPriority w:val="9"/>
-    <w:unhideWhenUsed/>
-    <w:qFormat/>
-    <w:rsid w:val="001D7846"/>
-    <w:pPr>
-      <w:keepNext/>
-      <w:keepLines/>
-      <w:spacing w:before="200" w:after="0"/>
-      <w:ind w:left="708" w:firstLine="708"/>
-      <w:outlineLvl w:val="3"/>
-    </w:pPr>
-    <w:rPr>
-      <w:rFonts w:asciiTheme="majorHAnsi" w:eastAsiaTheme="majorEastAsia" w:hAnsiTheme="majorHAnsi" w:cstheme="majorBidi"/>
-      <w:b/>
-      <w:bCs/>
-      <w:i/>
-      <w:iCs/>
-      <w:color w:val="F07F09" w:themeColor="accent1"/>
-    </w:rPr>
-  </w:style>
-  <w:style w:type="character" w:default="1" w:styleId="Policepardfaut">
-    <w:name w:val="Default Paragraph Font"/>
-    <w:uiPriority w:val="1"/>
-    <w:semiHidden/>
-    <w:unhideWhenUsed/>
-  </w:style>
-  <w:style w:type="table" w:default="1" w:styleId="TableauNormal">
-    <w:name w:val="Normal Table"/>
-    <w:uiPriority w:val="99"/>
-    <w:semiHidden/>
-    <w:unhideWhenUsed/>
-    <w:tblPr>
-      <w:tblInd w:w="0" w:type="dxa"/>
-      <w:tblCellMar>
-        <w:top w:w="0" w:type="dxa"/>
-        <w:left w:w="108" w:type="dxa"/>
-        <w:bottom w:w="0" w:type="dxa"/>
-        <w:right w:w="108" w:type="dxa"/>
-      </w:tblCellMar>
-    </w:tblPr>
-  </w:style>
-  <w:style w:type="numbering" w:default="1" w:styleId="Aucuneliste">
-    <w:name w:val="No List"/>
-    <w:uiPriority w:val="99"/>
-    <w:semiHidden/>
-    <w:unhideWhenUsed/>
-  </w:style>
-  <w:style w:type="paragraph" w:styleId="En-tte">
-    <w:name w:val="header"/>
-    <w:basedOn w:val="Normal"/>
-    <w:link w:val="En-tteCar"/>
-    <w:uiPriority w:val="99"/>
-    <w:unhideWhenUsed/>
-    <w:rsid w:val="00B6138A"/>
-    <w:pPr>
-      <w:tabs>
-        <w:tab w:val="center" w:pos="4536"/>
-        <w:tab w:val="right" w:pos="9072"/>
-      </w:tabs>
-      <w:spacing w:after="0" w:line="240" w:lineRule="auto"/>
-    </w:pPr>
-  </w:style>
-  <w:style w:type="character" w:customStyle="1" w:styleId="En-tteCar">
-    <w:name w:val="En-tête Car"/>
-    <w:basedOn w:val="Policepardfaut"/>
-    <w:link w:val="En-tte"/>
-    <w:uiPriority w:val="99"/>
-    <w:rsid w:val="00B6138A"/>
-  </w:style>
-  <w:style w:type="paragraph" w:styleId="Pieddepage">
-    <w:name w:val="footer"/>
-    <w:basedOn w:val="Normal"/>
-    <w:link w:val="PieddepageCar"/>
-    <w:uiPriority w:val="99"/>
-    <w:unhideWhenUsed/>
-    <w:rsid w:val="00B6138A"/>
-    <w:pPr>
-      <w:tabs>
-        <w:tab w:val="center" w:pos="4536"/>
-        <w:tab w:val="right" w:pos="9072"/>
-      </w:tabs>
-      <w:spacing w:after="0" w:line="240" w:lineRule="auto"/>
-    </w:pPr>
-  </w:style>
-  <w:style w:type="character" w:customStyle="1" w:styleId="PieddepageCar">
-    <w:name w:val="Pied de page Car"/>
-    <w:basedOn w:val="Policepardfaut"/>
-    <w:link w:val="Pieddepage"/>
-    <w:uiPriority w:val="99"/>
-    <w:rsid w:val="00B6138A"/>
-  </w:style>
-  <w:style w:type="paragraph" w:styleId="Textedebulles">
-    <w:name w:val="Balloon Text"/>
-    <w:basedOn w:val="Normal"/>
-    <w:link w:val="TextedebullesCar"/>
-    <w:uiPriority w:val="99"/>
-    <w:semiHidden/>
-    <w:unhideWhenUsed/>
-    <w:rsid w:val="00B6138A"/>
-    <w:pPr>
-      <w:spacing w:after="0" w:line="240" w:lineRule="auto"/>
-    </w:pPr>
-    <w:rPr>
-      <w:rFonts w:ascii="Tahoma" w:hAnsi="Tahoma" w:cs="Tahoma"/>
-      <w:sz w:val="16"/>
-      <w:szCs w:val="16"/>
-    </w:rPr>
-  </w:style>
-  <w:style w:type="character" w:customStyle="1" w:styleId="TextedebullesCar">
-    <w:name w:val="Texte de bulles Car"/>
-    <w:basedOn w:val="Policepardfaut"/>
-    <w:link w:val="Textedebulles"/>
-    <w:uiPriority w:val="99"/>
-    <w:semiHidden/>
-    <w:rsid w:val="00B6138A"/>
-    <w:rPr>
-      <w:rFonts w:ascii="Tahoma" w:hAnsi="Tahoma" w:cs="Tahoma"/>
-      <w:sz w:val="16"/>
-      <w:szCs w:val="16"/>
-    </w:rPr>
-  </w:style>
-  <w:style w:type="character" w:customStyle="1" w:styleId="Titre1Car">
-    <w:name w:val="Titre 1 Car"/>
-    <w:basedOn w:val="Policepardfaut"/>
-    <w:link w:val="Titre1"/>
-    <w:uiPriority w:val="9"/>
-    <w:rsid w:val="00C32AFF"/>
-    <w:rPr>
-      <w:rFonts w:asciiTheme="majorHAnsi" w:eastAsiaTheme="majorEastAsia" w:hAnsiTheme="majorHAnsi" w:cstheme="majorBidi"/>
-      <w:b/>
-      <w:bCs/>
-      <w:color w:val="B35E06" w:themeColor="accent1" w:themeShade="BF"/>
-      <w:sz w:val="32"/>
-      <w:szCs w:val="28"/>
-      <w:u w:val="single"/>
-    </w:rPr>
-  </w:style>
-  <w:style w:type="paragraph" w:styleId="En-ttedetabledesmatires">
-    <w:name w:val="TOC Heading"/>
-    <w:basedOn w:val="Titre1"/>
-    <w:next w:val="Normal"/>
-    <w:uiPriority w:val="39"/>
-    <w:unhideWhenUsed/>
-    <w:qFormat/>
-    <w:rsid w:val="00B6138A"/>
-    <w:pPr>
-      <w:outlineLvl w:val="9"/>
-    </w:pPr>
-  </w:style>
-  <w:style w:type="character" w:customStyle="1" w:styleId="Titre2Car">
-    <w:name w:val="Titre 2 Car"/>
-    <w:basedOn w:val="Policepardfaut"/>
-    <w:link w:val="Titre2"/>
-    <w:uiPriority w:val="9"/>
-    <w:rsid w:val="00C32AFF"/>
-    <w:rPr>
-      <w:rFonts w:asciiTheme="majorHAnsi" w:eastAsiaTheme="majorEastAsia" w:hAnsiTheme="majorHAnsi" w:cstheme="majorBidi"/>
-      <w:b/>
-      <w:bCs/>
-      <w:color w:val="F07F09" w:themeColor="accent1"/>
-      <w:sz w:val="26"/>
-      <w:szCs w:val="26"/>
-    </w:rPr>
-  </w:style>
-  <w:style w:type="character" w:customStyle="1" w:styleId="Titre3Car">
-    <w:name w:val="Titre 3 Car"/>
-    <w:basedOn w:val="Policepardfaut"/>
-    <w:link w:val="Titre3"/>
-    <w:uiPriority w:val="9"/>
-    <w:rsid w:val="001D7846"/>
-    <w:rPr>
-      <w:rFonts w:asciiTheme="majorHAnsi" w:eastAsiaTheme="majorEastAsia" w:hAnsiTheme="majorHAnsi" w:cstheme="majorBidi"/>
-      <w:b/>
-      <w:bCs/>
-      <w:i/>
-      <w:color w:val="F9B268" w:themeColor="accent1" w:themeTint="99"/>
-      <w:sz w:val="24"/>
-    </w:rPr>
-  </w:style>
-  <w:style w:type="paragraph" w:styleId="TM1">
-    <w:name w:val="toc 1"/>
-    <w:basedOn w:val="Normal"/>
-    <w:next w:val="Normal"/>
-    <w:autoRedefine/>
-    <w:uiPriority w:val="39"/>
-    <w:unhideWhenUsed/>
-    <w:rsid w:val="00B6138A"/>
-    <w:pPr>
-      <w:spacing w:after="100"/>
-    </w:pPr>
-  </w:style>
-  <w:style w:type="paragraph" w:styleId="TM2">
-    <w:name w:val="toc 2"/>
-    <w:basedOn w:val="Normal"/>
-    <w:next w:val="Normal"/>
-    <w:autoRedefine/>
-    <w:uiPriority w:val="39"/>
-    <w:unhideWhenUsed/>
-    <w:rsid w:val="00B6138A"/>
-    <w:pPr>
-      <w:spacing w:after="100"/>
-      <w:ind w:left="220"/>
-    </w:pPr>
-  </w:style>
-  <w:style w:type="paragraph" w:styleId="TM3">
-    <w:name w:val="toc 3"/>
-    <w:basedOn w:val="Normal"/>
-    <w:next w:val="Normal"/>
-    <w:autoRedefine/>
-    <w:uiPriority w:val="39"/>
-    <w:unhideWhenUsed/>
-    <w:rsid w:val="00B6138A"/>
-    <w:pPr>
-      <w:spacing w:after="100"/>
-      <w:ind w:left="440"/>
-    </w:pPr>
-  </w:style>
-  <w:style w:type="character" w:styleId="Lienhypertexte">
-    <w:name w:val="Hyperlink"/>
-    <w:basedOn w:val="Policepardfaut"/>
-    <w:uiPriority w:val="99"/>
-    <w:unhideWhenUsed/>
-    <w:rsid w:val="00B6138A"/>
-    <w:rPr>
-      <w:color w:val="6B9F25" w:themeColor="hyperlink"/>
-      <w:u w:val="single"/>
-    </w:rPr>
-  </w:style>
-  <w:style w:type="paragraph" w:styleId="Paragraphedeliste">
-    <w:name w:val="List Paragraph"/>
-    <w:basedOn w:val="Normal"/>
-    <w:uiPriority w:val="34"/>
-    <w:qFormat/>
-    <w:rsid w:val="00D91AE8"/>
-    <w:pPr>
-      <w:ind w:left="720"/>
-      <w:contextualSpacing/>
-    </w:pPr>
-  </w:style>
-  <w:style w:type="paragraph" w:styleId="Notedefin">
-    <w:name w:val="endnote text"/>
-    <w:basedOn w:val="Normal"/>
-    <w:link w:val="NotedefinCar"/>
-    <w:uiPriority w:val="99"/>
-    <w:semiHidden/>
-    <w:unhideWhenUsed/>
-    <w:rsid w:val="002B6C63"/>
-    <w:pPr>
-      <w:spacing w:after="0" w:line="240" w:lineRule="auto"/>
-    </w:pPr>
-    <w:rPr>
-      <w:sz w:val="20"/>
-      <w:szCs w:val="20"/>
-    </w:rPr>
-  </w:style>
-  <w:style w:type="character" w:customStyle="1" w:styleId="NotedefinCar">
-    <w:name w:val="Note de fin Car"/>
-    <w:basedOn w:val="Policepardfaut"/>
-    <w:link w:val="Notedefin"/>
-    <w:uiPriority w:val="99"/>
-    <w:semiHidden/>
-    <w:rsid w:val="002B6C63"/>
-    <w:rPr>
-      <w:sz w:val="20"/>
-      <w:szCs w:val="20"/>
-    </w:rPr>
-  </w:style>
-  <w:style w:type="character" w:styleId="Appeldenotedefin">
-    <w:name w:val="endnote reference"/>
-    <w:basedOn w:val="Policepardfaut"/>
-    <w:uiPriority w:val="99"/>
-    <w:semiHidden/>
-    <w:unhideWhenUsed/>
-    <w:rsid w:val="002B6C63"/>
-    <w:rPr>
-      <w:vertAlign w:val="superscript"/>
-    </w:rPr>
-  </w:style>
-  <w:style w:type="paragraph" w:styleId="Notedebasdepage">
-    <w:name w:val="footnote text"/>
-    <w:basedOn w:val="Normal"/>
-    <w:link w:val="NotedebasdepageCar"/>
-    <w:uiPriority w:val="99"/>
-    <w:semiHidden/>
-    <w:unhideWhenUsed/>
-    <w:rsid w:val="002B6C63"/>
-    <w:pPr>
-      <w:spacing w:after="0" w:line="240" w:lineRule="auto"/>
-    </w:pPr>
-    <w:rPr>
-      <w:sz w:val="20"/>
-      <w:szCs w:val="20"/>
-    </w:rPr>
-  </w:style>
-  <w:style w:type="character" w:customStyle="1" w:styleId="NotedebasdepageCar">
-    <w:name w:val="Note de bas de page Car"/>
-    <w:basedOn w:val="Policepardfaut"/>
-    <w:link w:val="Notedebasdepage"/>
-    <w:uiPriority w:val="99"/>
-    <w:semiHidden/>
-    <w:rsid w:val="002B6C63"/>
-    <w:rPr>
-      <w:sz w:val="20"/>
-      <w:szCs w:val="20"/>
-    </w:rPr>
-  </w:style>
-  <w:style w:type="character" w:styleId="Appelnotedebasdep">
-    <w:name w:val="footnote reference"/>
-    <w:basedOn w:val="Policepardfaut"/>
-    <w:uiPriority w:val="99"/>
-    <w:semiHidden/>
-    <w:unhideWhenUsed/>
-    <w:rsid w:val="002B6C63"/>
-    <w:rPr>
-      <w:vertAlign w:val="superscript"/>
-    </w:rPr>
-  </w:style>
-  <w:style w:type="table" w:styleId="Grilledutableau">
-    <w:name w:val="Table Grid"/>
-    <w:basedOn w:val="TableauNormal"/>
-    <w:uiPriority w:val="59"/>
-    <w:rsid w:val="002B6C63"/>
-    <w:pPr>
-      <w:spacing w:after="0" w:line="240" w:lineRule="auto"/>
-    </w:pPr>
-    <w:tblPr>
-      <w:tblBorders>
-        <w:top w:val="single" w:sz="4" w:space="0" w:color="auto"/>
-        <w:left w:val="single" w:sz="4" w:space="0" w:color="auto"/>
-        <w:bottom w:val="single" w:sz="4" w:space="0" w:color="auto"/>
-        <w:right w:val="single" w:sz="4" w:space="0" w:color="auto"/>
-        <w:insideH w:val="single" w:sz="4" w:space="0" w:color="auto"/>
-        <w:insideV w:val="single" w:sz="4" w:space="0" w:color="auto"/>
-      </w:tblBorders>
-    </w:tblPr>
-  </w:style>
-  <w:style w:type="paragraph" w:styleId="Titre">
-    <w:name w:val="Title"/>
-    <w:basedOn w:val="Normal"/>
-    <w:next w:val="Normal"/>
-    <w:link w:val="TitreCar"/>
-    <w:uiPriority w:val="10"/>
-    <w:qFormat/>
-    <w:rsid w:val="00895076"/>
-    <w:pPr>
-      <w:pBdr>
-        <w:bottom w:val="single" w:sz="8" w:space="4" w:color="F07F09" w:themeColor="accent1"/>
-      </w:pBdr>
-      <w:spacing w:after="300" w:line="240" w:lineRule="auto"/>
-      <w:contextualSpacing/>
-    </w:pPr>
-    <w:rPr>
-      <w:rFonts w:asciiTheme="majorHAnsi" w:eastAsiaTheme="majorEastAsia" w:hAnsiTheme="majorHAnsi" w:cstheme="majorBidi"/>
-      <w:color w:val="252525" w:themeColor="text2" w:themeShade="BF"/>
-      <w:spacing w:val="5"/>
-      <w:kern w:val="28"/>
-      <w:sz w:val="52"/>
-      <w:szCs w:val="52"/>
-    </w:rPr>
-  </w:style>
-  <w:style w:type="character" w:customStyle="1" w:styleId="TitreCar">
-    <w:name w:val="Titre Car"/>
-    <w:basedOn w:val="Policepardfaut"/>
-    <w:link w:val="Titre"/>
-    <w:uiPriority w:val="10"/>
-    <w:rsid w:val="00895076"/>
-    <w:rPr>
-      <w:rFonts w:asciiTheme="majorHAnsi" w:eastAsiaTheme="majorEastAsia" w:hAnsiTheme="majorHAnsi" w:cstheme="majorBidi"/>
-      <w:color w:val="252525" w:themeColor="text2" w:themeShade="BF"/>
-      <w:spacing w:val="5"/>
-      <w:kern w:val="28"/>
-      <w:sz w:val="52"/>
-      <w:szCs w:val="52"/>
-    </w:rPr>
-  </w:style>
-  <w:style w:type="character" w:customStyle="1" w:styleId="Titre4Car">
-    <w:name w:val="Titre 4 Car"/>
-    <w:basedOn w:val="Policepardfaut"/>
-    <w:link w:val="Titre4"/>
-    <w:uiPriority w:val="9"/>
-    <w:rsid w:val="001D7846"/>
-    <w:rPr>
-      <w:rFonts w:asciiTheme="majorHAnsi" w:eastAsiaTheme="majorEastAsia" w:hAnsiTheme="majorHAnsi" w:cstheme="majorBidi"/>
-      <w:b/>
-      <w:bCs/>
-      <w:i/>
-      <w:iCs/>
-      <w:color w:val="F07F09" w:themeColor="accent1"/>
-    </w:rPr>
-  </w:style>
-  <w:style w:type="table" w:styleId="Ombrageclair">
-    <w:name w:val="Light Shading"/>
-    <w:basedOn w:val="TableauNormal"/>
-    <w:uiPriority w:val="60"/>
-    <w:rsid w:val="00683AB5"/>
-    <w:pPr>
-      <w:spacing w:after="0" w:line="240" w:lineRule="auto"/>
-    </w:pPr>
-    <w:rPr>
-      <w:color w:val="000000" w:themeColor="text1" w:themeShade="BF"/>
-    </w:rPr>
-    <w:tblPr>
-      <w:tblStyleRowBandSize w:val="1"/>
-      <w:tblStyleColBandSize w:val="1"/>
-      <w:tblBorders>
-        <w:top w:val="single" w:sz="8" w:space="0" w:color="000000" w:themeColor="text1"/>
-        <w:bottom w:val="single" w:sz="8" w:space="0" w:color="000000" w:themeColor="text1"/>
-      </w:tblBorders>
-    </w:tblPr>
-    <w:tblStylePr w:type="firstRow">
-      <w:pPr>
-        <w:spacing w:before="0" w:after="0" w:line="240" w:lineRule="auto"/>
-      </w:pPr>
-      <w:rPr>
-        <w:b/>
-        <w:bCs/>
-      </w:rPr>
-      <w:tblPr/>
-      <w:tcPr>
-        <w:tcBorders>
-          <w:top w:val="single" w:sz="8" w:space="0" w:color="000000" w:themeColor="text1"/>
-          <w:left w:val="nil"/>
-          <w:bottom w:val="single" w:sz="8" w:space="0" w:color="000000" w:themeColor="text1"/>
-          <w:right w:val="nil"/>
-          <w:insideH w:val="nil"/>
-          <w:insideV w:val="nil"/>
-        </w:tcBorders>
-      </w:tcPr>
-    </w:tblStylePr>
-    <w:tblStylePr w:type="lastRow">
-      <w:pPr>
-        <w:spacing w:before="0" w:after="0" w:line="240" w:lineRule="auto"/>
-      </w:pPr>
-      <w:rPr>
-        <w:b/>
-        <w:bCs/>
-      </w:rPr>
-      <w:tblPr/>
-      <w:tcPr>
-        <w:tcBorders>
-          <w:top w:val="single" w:sz="8" w:space="0" w:color="000000" w:themeColor="text1"/>
-          <w:left w:val="nil"/>
-          <w:bottom w:val="single" w:sz="8" w:space="0" w:color="000000" w:themeColor="text1"/>
-          <w:right w:val="nil"/>
-          <w:insideH w:val="nil"/>
-          <w:insideV w:val="nil"/>
-        </w:tcBorders>
-      </w:tcPr>
-    </w:tblStylePr>
-    <w:tblStylePr w:type="firstCol">
-      <w:rPr>
-        <w:b/>
-        <w:bCs/>
-      </w:rPr>
-    </w:tblStylePr>
-    <w:tblStylePr w:type="lastCol">
-      <w:rPr>
-        <w:b/>
-        <w:bCs/>
-      </w:rPr>
-    </w:tblStylePr>
-    <w:tblStylePr w:type="band1Vert">
-      <w:tblPr/>
-      <w:tcPr>
-        <w:tcBorders>
-          <w:left w:val="nil"/>
-          <w:right w:val="nil"/>
-          <w:insideH w:val="nil"/>
-          <w:insideV w:val="nil"/>
-        </w:tcBorders>
-        <w:shd w:val="clear" w:color="auto" w:fill="C0C0C0" w:themeFill="text1" w:themeFillTint="3F"/>
-      </w:tcPr>
-    </w:tblStylePr>
-    <w:tblStylePr w:type="band1Horz">
-      <w:tblPr/>
-      <w:tcPr>
-        <w:tcBorders>
-          <w:left w:val="nil"/>
-          <w:right w:val="nil"/>
-          <w:insideH w:val="nil"/>
-          <w:insideV w:val="nil"/>
-        </w:tcBorders>
-        <w:shd w:val="clear" w:color="auto" w:fill="C0C0C0" w:themeFill="text1" w:themeFillTint="3F"/>
-      </w:tcPr>
-    </w:tblStylePr>
-  </w:style>
-  <w:style w:type="table" w:styleId="Grilleclaire">
-    <w:name w:val="Light Grid"/>
-    <w:basedOn w:val="TableauNormal"/>
-    <w:uiPriority w:val="62"/>
-    <w:rsid w:val="00683AB5"/>
-    <w:pPr>
-      <w:spacing w:after="0" w:line="240" w:lineRule="auto"/>
-    </w:pPr>
-    <w:tblPr>
-      <w:tblStyleRowBandSize w:val="1"/>
-      <w:tblStyleColBandSize w:val="1"/>
-      <w:tblBorders>
-        <w:top w:val="single" w:sz="8" w:space="0" w:color="000000" w:themeColor="text1"/>
-        <w:left w:val="single" w:sz="8" w:space="0" w:color="000000" w:themeColor="text1"/>
-        <w:bottom w:val="single" w:sz="8" w:space="0" w:color="000000" w:themeColor="text1"/>
-        <w:right w:val="single" w:sz="8" w:space="0" w:color="000000" w:themeColor="text1"/>
-        <w:insideH w:val="single" w:sz="8" w:space="0" w:color="000000" w:themeColor="text1"/>
-        <w:insideV w:val="single" w:sz="8" w:space="0" w:color="000000" w:themeColor="text1"/>
-      </w:tblBorders>
-    </w:tblPr>
-    <w:tblStylePr w:type="firstRow">
-      <w:pPr>
-        <w:spacing w:before="0" w:after="0" w:line="240" w:lineRule="auto"/>
-      </w:pPr>
-      <w:rPr>
-        <w:rFonts w:asciiTheme="majorHAnsi" w:eastAsiaTheme="majorEastAsia" w:hAnsiTheme="majorHAnsi" w:cstheme="majorBidi"/>
-        <w:b/>
-        <w:bCs/>
-      </w:rPr>
-      <w:tblPr/>
-      <w:tcPr>
-        <w:tcBorders>
-          <w:top w:val="single" w:sz="8" w:space="0" w:color="000000" w:themeColor="text1"/>
-          <w:left w:val="single" w:sz="8" w:space="0" w:color="000000" w:themeColor="text1"/>
-          <w:bottom w:val="single" w:sz="18" w:space="0" w:color="000000" w:themeColor="text1"/>
-          <w:right w:val="single" w:sz="8" w:space="0" w:color="000000" w:themeColor="text1"/>
-          <w:insideH w:val="nil"/>
-          <w:insideV w:val="single" w:sz="8" w:space="0" w:color="000000" w:themeColor="text1"/>
-        </w:tcBorders>
-      </w:tcPr>
-    </w:tblStylePr>
-    <w:tblStylePr w:type="lastRow">
-      <w:pPr>
-        <w:spacing w:before="0" w:after="0" w:line="240" w:lineRule="auto"/>
-      </w:pPr>
-      <w:rPr>
-        <w:rFonts w:asciiTheme="majorHAnsi" w:eastAsiaTheme="majorEastAsia" w:hAnsiTheme="majorHAnsi" w:cstheme="majorBidi"/>
-        <w:b/>
-        <w:bCs/>
-      </w:rPr>
-      <w:tblPr/>
-      <w:tcPr>
-        <w:tcBorders>
-          <w:top w:val="double" w:sz="6" w:space="0" w:color="000000" w:themeColor="text1"/>
-          <w:left w:val="single" w:sz="8" w:space="0" w:color="000000" w:themeColor="text1"/>
-          <w:bottom w:val="single" w:sz="8" w:space="0" w:color="000000" w:themeColor="text1"/>
-          <w:right w:val="single" w:sz="8" w:space="0" w:color="000000" w:themeColor="text1"/>
-          <w:insideH w:val="nil"/>
-          <w:insideV w:val="single" w:sz="8" w:space="0" w:color="000000" w:themeColor="text1"/>
-        </w:tcBorders>
-      </w:tcPr>
-    </w:tblStylePr>
-    <w:tblStylePr w:type="firstCol">
-      <w:rPr>
-        <w:rFonts w:asciiTheme="majorHAnsi" w:eastAsiaTheme="majorEastAsia" w:hAnsiTheme="majorHAnsi" w:cstheme="majorBidi"/>
-        <w:b/>
-        <w:bCs/>
-      </w:rPr>
-    </w:tblStylePr>
-    <w:tblStylePr w:type="lastCol">
-      <w:rPr>
-        <w:rFonts w:asciiTheme="majorHAnsi" w:eastAsiaTheme="majorEastAsia" w:hAnsiTheme="majorHAnsi" w:cstheme="majorBidi"/>
-        <w:b/>
-        <w:bCs/>
-      </w:rPr>
-      <w:tblPr/>
-      <w:tcPr>
-        <w:tcBorders>
-          <w:top w:val="single" w:sz="8" w:space="0" w:color="000000" w:themeColor="text1"/>
-          <w:left w:val="single" w:sz="8" w:space="0" w:color="000000" w:themeColor="text1"/>
-          <w:bottom w:val="single" w:sz="8" w:space="0" w:color="000000" w:themeColor="text1"/>
-          <w:right w:val="single" w:sz="8" w:space="0" w:color="000000" w:themeColor="text1"/>
-        </w:tcBorders>
-      </w:tcPr>
-    </w:tblStylePr>
-    <w:tblStylePr w:type="band1Vert">
-      <w:tblPr/>
-      <w:tcPr>
-        <w:tcBorders>
-          <w:top w:val="single" w:sz="8" w:space="0" w:color="000000" w:themeColor="text1"/>
-          <w:left w:val="single" w:sz="8" w:space="0" w:color="000000" w:themeColor="text1"/>
-          <w:bottom w:val="single" w:sz="8" w:space="0" w:color="000000" w:themeColor="text1"/>
-          <w:right w:val="single" w:sz="8" w:space="0" w:color="000000" w:themeColor="text1"/>
-        </w:tcBorders>
-        <w:shd w:val="clear" w:color="auto" w:fill="C0C0C0" w:themeFill="text1" w:themeFillTint="3F"/>
-      </w:tcPr>
-    </w:tblStylePr>
-    <w:tblStylePr w:type="band1Horz">
-      <w:tblPr/>
-      <w:tcPr>
-        <w:tcBorders>
-          <w:top w:val="single" w:sz="8" w:space="0" w:color="000000" w:themeColor="text1"/>
-          <w:left w:val="single" w:sz="8" w:space="0" w:color="000000" w:themeColor="text1"/>
-          <w:bottom w:val="single" w:sz="8" w:space="0" w:color="000000" w:themeColor="text1"/>
-          <w:right w:val="single" w:sz="8" w:space="0" w:color="000000" w:themeColor="text1"/>
-          <w:insideV w:val="single" w:sz="8" w:space="0" w:color="000000" w:themeColor="text1"/>
-        </w:tcBorders>
-        <w:shd w:val="clear" w:color="auto" w:fill="C0C0C0" w:themeFill="text1" w:themeFillTint="3F"/>
-      </w:tcPr>
-    </w:tblStylePr>
-    <w:tblStylePr w:type="band2Horz">
-      <w:tblPr/>
-      <w:tcPr>
-        <w:tcBorders>
-          <w:top w:val="single" w:sz="8" w:space="0" w:color="000000" w:themeColor="text1"/>
-          <w:left w:val="single" w:sz="8" w:space="0" w:color="000000" w:themeColor="text1"/>
-          <w:bottom w:val="single" w:sz="8" w:space="0" w:color="000000" w:themeColor="text1"/>
-          <w:right w:val="single" w:sz="8" w:space="0" w:color="000000" w:themeColor="text1"/>
-          <w:insideV w:val="single" w:sz="8" w:space="0" w:color="000000" w:themeColor="text1"/>
-        </w:tcBorders>
-      </w:tcPr>
-    </w:tblStylePr>
-  </w:style>
-  <w:style w:type="table" w:styleId="Listeclaire-Accent3">
-    <w:name w:val="Light List Accent 3"/>
-    <w:basedOn w:val="TableauNormal"/>
-    <w:uiPriority w:val="61"/>
-    <w:rsid w:val="00683AB5"/>
-    <w:pPr>
-      <w:spacing w:after="0" w:line="240" w:lineRule="auto"/>
-    </w:pPr>
-    <w:tblPr>
-      <w:tblStyleRowBandSize w:val="1"/>
-      <w:tblStyleColBandSize w:val="1"/>
-      <w:tblBorders>
-        <w:top w:val="single" w:sz="8" w:space="0" w:color="1B587C" w:themeColor="accent3"/>
-        <w:left w:val="single" w:sz="8" w:space="0" w:color="1B587C" w:themeColor="accent3"/>
-        <w:bottom w:val="single" w:sz="8" w:space="0" w:color="1B587C" w:themeColor="accent3"/>
-        <w:right w:val="single" w:sz="8" w:space="0" w:color="1B587C" w:themeColor="accent3"/>
-      </w:tblBorders>
-    </w:tblPr>
-    <w:tblStylePr w:type="firstRow">
-      <w:pPr>
-        <w:spacing w:before="0" w:after="0" w:line="240" w:lineRule="auto"/>
-      </w:pPr>
-      <w:rPr>
-        <w:b/>
-        <w:bCs/>
-        <w:color w:val="FFFFFF" w:themeColor="background1"/>
-      </w:rPr>
-      <w:tblPr/>
-      <w:tcPr>
-        <w:shd w:val="clear" w:color="auto" w:fill="1B587C" w:themeFill="accent3"/>
-      </w:tcPr>
-    </w:tblStylePr>
-    <w:tblStylePr w:type="lastRow">
-      <w:pPr>
-        <w:spacing w:before="0" w:after="0" w:line="240" w:lineRule="auto"/>
-      </w:pPr>
-      <w:rPr>
-        <w:b/>
-        <w:bCs/>
-      </w:rPr>
-      <w:tblPr/>
-      <w:tcPr>
-        <w:tcBorders>
-          <w:top w:val="double" w:sz="6" w:space="0" w:color="1B587C" w:themeColor="accent3"/>
-          <w:left w:val="single" w:sz="8" w:space="0" w:color="1B587C" w:themeColor="accent3"/>
-          <w:bottom w:val="single" w:sz="8" w:space="0" w:color="1B587C" w:themeColor="accent3"/>
-          <w:right w:val="single" w:sz="8" w:space="0" w:color="1B587C" w:themeColor="accent3"/>
-        </w:tcBorders>
-      </w:tcPr>
-    </w:tblStylePr>
-    <w:tblStylePr w:type="firstCol">
-      <w:rPr>
-        <w:b/>
-        <w:bCs/>
-      </w:rPr>
-    </w:tblStylePr>
-    <w:tblStylePr w:type="lastCol">
-      <w:rPr>
-        <w:b/>
-        <w:bCs/>
-      </w:rPr>
-    </w:tblStylePr>
-    <w:tblStylePr w:type="band1Vert">
-      <w:tblPr/>
-      <w:tcPr>
-        <w:tcBorders>
-          <w:top w:val="single" w:sz="8" w:space="0" w:color="1B587C" w:themeColor="accent3"/>
-          <w:left w:val="single" w:sz="8" w:space="0" w:color="1B587C" w:themeColor="accent3"/>
-          <w:bottom w:val="single" w:sz="8" w:space="0" w:color="1B587C" w:themeColor="accent3"/>
-          <w:right w:val="single" w:sz="8" w:space="0" w:color="1B587C" w:themeColor="accent3"/>
-        </w:tcBorders>
-      </w:tcPr>
-    </w:tblStylePr>
-    <w:tblStylePr w:type="band1Horz">
-      <w:tblPr/>
-      <w:tcPr>
-        <w:tcBorders>
-          <w:top w:val="single" w:sz="8" w:space="0" w:color="1B587C" w:themeColor="accent3"/>
-          <w:left w:val="single" w:sz="8" w:space="0" w:color="1B587C" w:themeColor="accent3"/>
-          <w:bottom w:val="single" w:sz="8" w:space="0" w:color="1B587C" w:themeColor="accent3"/>
-          <w:right w:val="single" w:sz="8" w:space="0" w:color="1B587C" w:themeColor="accent3"/>
-        </w:tcBorders>
-      </w:tcPr>
-    </w:tblStylePr>
-  </w:style>
-  <w:style w:type="table" w:styleId="Tramemoyenne2">
-    <w:name w:val="Medium Shading 2"/>
-    <w:basedOn w:val="TableauNormal"/>
-    <w:uiPriority w:val="64"/>
-    <w:rsid w:val="00683AB5"/>
-    <w:pPr>
-      <w:spacing w:after="0" w:line="240" w:lineRule="auto"/>
-    </w:pPr>
-    <w:tblPr>
-      <w:tblStyleRowBandSize w:val="1"/>
-      <w:tblStyleColBandSize w:val="1"/>
-      <w:tblBorders>
-        <w:top w:val="single" w:sz="18" w:space="0" w:color="auto"/>
-        <w:bottom w:val="single" w:sz="18" w:space="0" w:color="auto"/>
-      </w:tblBorders>
-    </w:tblPr>
-    <w:tblStylePr w:type="firstRow">
-      <w:pPr>
-        <w:spacing w:before="0" w:after="0" w:line="240" w:lineRule="auto"/>
-      </w:pPr>
-      <w:rPr>
-        <w:b/>
-        <w:bCs/>
-        <w:color w:val="FFFFFF" w:themeColor="background1"/>
-      </w:rPr>
-      <w:tblPr/>
-      <w:tcPr>
-        <w:tcBorders>
-          <w:top w:val="single" w:sz="18" w:space="0" w:color="auto"/>
-          <w:left w:val="nil"/>
-          <w:bottom w:val="single" w:sz="18" w:space="0" w:color="auto"/>
-          <w:right w:val="nil"/>
-          <w:insideH w:val="nil"/>
-          <w:insideV w:val="nil"/>
-        </w:tcBorders>
-        <w:shd w:val="clear" w:color="auto" w:fill="000000" w:themeFill="text1"/>
-      </w:tcPr>
-    </w:tblStylePr>
-    <w:tblStylePr w:type="lastRow">
-      <w:pPr>
-        <w:spacing w:before="0" w:after="0" w:line="240" w:lineRule="auto"/>
-      </w:pPr>
-      <w:rPr>
-        <w:color w:val="auto"/>
-      </w:rPr>
-      <w:tblPr/>
-      <w:tcPr>
-        <w:tcBorders>
-          <w:top w:val="double" w:sz="6" w:space="0" w:color="auto"/>
-          <w:left w:val="nil"/>
-          <w:bottom w:val="single" w:sz="18" w:space="0" w:color="auto"/>
-          <w:right w:val="nil"/>
-          <w:insideH w:val="nil"/>
-          <w:insideV w:val="nil"/>
-        </w:tcBorders>
-        <w:shd w:val="clear" w:color="auto" w:fill="FFFFFF" w:themeFill="background1"/>
-      </w:tcPr>
-    </w:tblStylePr>
-    <w:tblStylePr w:type="firstCol">
-      <w:rPr>
-        <w:b/>
-        <w:bCs/>
-        <w:color w:val="FFFFFF" w:themeColor="background1"/>
-      </w:rPr>
-      <w:tblPr/>
-      <w:tcPr>
-        <w:tcBorders>
-          <w:top w:val="nil"/>
-          <w:left w:val="nil"/>
-          <w:bottom w:val="single" w:sz="18" w:space="0" w:color="auto"/>
-          <w:right w:val="nil"/>
-          <w:insideH w:val="nil"/>
-          <w:insideV w:val="nil"/>
-        </w:tcBorders>
-        <w:shd w:val="clear" w:color="auto" w:fill="000000" w:themeFill="text1"/>
-      </w:tcPr>
-    </w:tblStylePr>
-    <w:tblStylePr w:type="lastCol">
-      <w:rPr>
-        <w:b/>
-        <w:bCs/>
-        <w:color w:val="FFFFFF" w:themeColor="background1"/>
-      </w:rPr>
-      <w:tblPr/>
-      <w:tcPr>
-        <w:tcBorders>
-          <w:left w:val="nil"/>
-          <w:right w:val="nil"/>
-          <w:insideH w:val="nil"/>
-          <w:insideV w:val="nil"/>
-        </w:tcBorders>
-        <w:shd w:val="clear" w:color="auto" w:fill="000000" w:themeFill="text1"/>
-      </w:tcPr>
-    </w:tblStylePr>
-    <w:tblStylePr w:type="band1Vert">
-      <w:tblPr/>
-      <w:tcPr>
-        <w:tcBorders>
-          <w:left w:val="nil"/>
-          <w:right w:val="nil"/>
-          <w:insideH w:val="nil"/>
-          <w:insideV w:val="nil"/>
-        </w:tcBorders>
-        <w:shd w:val="clear" w:color="auto" w:fill="D8D8D8" w:themeFill="background1" w:themeFillShade="D8"/>
-      </w:tcPr>
-    </w:tblStylePr>
-    <w:tblStylePr w:type="band1Horz">
-      <w:tblPr/>
-      <w:tcPr>
-        <w:shd w:val="clear" w:color="auto" w:fill="D8D8D8" w:themeFill="background1" w:themeFillShade="D8"/>
-      </w:tcPr>
-    </w:tblStylePr>
-    <w:tblStylePr w:type="neCell">
-      <w:tblPr/>
-      <w:tcPr>
-        <w:tcBorders>
-          <w:top w:val="single" w:sz="18" w:space="0" w:color="auto"/>
-          <w:left w:val="nil"/>
-          <w:bottom w:val="single" w:sz="18" w:space="0" w:color="auto"/>
-          <w:right w:val="nil"/>
-          <w:insideH w:val="nil"/>
-          <w:insideV w:val="nil"/>
-        </w:tcBorders>
-      </w:tcPr>
-    </w:tblStylePr>
-    <w:tblStylePr w:type="nwCell">
-      <w:rPr>
-        <w:color w:val="FFFFFF" w:themeColor="background1"/>
-      </w:rPr>
-      <w:tblPr/>
-      <w:tcPr>
-        <w:tcBorders>
-          <w:top w:val="single" w:sz="18" w:space="0" w:color="auto"/>
-          <w:left w:val="nil"/>
-          <w:bottom w:val="single" w:sz="18" w:space="0" w:color="auto"/>
-          <w:right w:val="nil"/>
-          <w:insideH w:val="nil"/>
-          <w:insideV w:val="nil"/>
-        </w:tcBorders>
-      </w:tcPr>
-    </w:tblStylePr>
-  </w:style>
-  <w:style w:type="table" w:styleId="Grillecouleur">
-    <w:name w:val="Colorful Grid"/>
-    <w:basedOn w:val="TableauNormal"/>
-    <w:uiPriority w:val="73"/>
-    <w:rsid w:val="00683AB5"/>
-    <w:pPr>
-      <w:spacing w:after="0" w:line="240" w:lineRule="auto"/>
-    </w:pPr>
-    <w:rPr>
-      <w:color w:val="000000" w:themeColor="text1"/>
-    </w:rPr>
-    <w:tblPr>
-      <w:tblStyleRowBandSize w:val="1"/>
-      <w:tblStyleColBandSize w:val="1"/>
-      <w:tblBorders>
-        <w:insideH w:val="single" w:sz="4" w:space="0" w:color="FFFFFF" w:themeColor="background1"/>
-      </w:tblBorders>
-    </w:tblPr>
-    <w:tcPr>
-      <w:shd w:val="clear" w:color="auto" w:fill="CCCCCC" w:themeFill="text1" w:themeFillTint="33"/>
-    </w:tcPr>
-    <w:tblStylePr w:type="firstRow">
-      <w:rPr>
-        <w:b/>
-        <w:bCs/>
-      </w:rPr>
-      <w:tblPr/>
-      <w:tcPr>
-        <w:shd w:val="clear" w:color="auto" w:fill="999999" w:themeFill="text1" w:themeFillTint="66"/>
-      </w:tcPr>
-    </w:tblStylePr>
-    <w:tblStylePr w:type="lastRow">
-      <w:rPr>
-        <w:b/>
-        <w:bCs/>
-        <w:color w:val="000000" w:themeColor="text1"/>
-      </w:rPr>
-      <w:tblPr/>
-      <w:tcPr>
-        <w:shd w:val="clear" w:color="auto" w:fill="999999" w:themeFill="text1" w:themeFillTint="66"/>
-      </w:tcPr>
-    </w:tblStylePr>
-    <w:tblStylePr w:type="firstCol">
-      <w:rPr>
-        <w:color w:val="FFFFFF" w:themeColor="background1"/>
-      </w:rPr>
-      <w:tblPr/>
-      <w:tcPr>
-        <w:shd w:val="clear" w:color="auto" w:fill="000000" w:themeFill="text1" w:themeFillShade="BF"/>
-      </w:tcPr>
-    </w:tblStylePr>
-    <w:tblStylePr w:type="lastCol">
-      <w:rPr>
-        <w:color w:val="FFFFFF" w:themeColor="background1"/>
-      </w:rPr>
-      <w:tblPr/>
-      <w:tcPr>
-        <w:shd w:val="clear" w:color="auto" w:fill="000000" w:themeFill="text1" w:themeFillShade="BF"/>
-      </w:tcPr>
-    </w:tblStylePr>
-    <w:tblStylePr w:type="band1Vert">
-      <w:tblPr/>
-      <w:tcPr>
-        <w:shd w:val="clear" w:color="auto" w:fill="808080" w:themeFill="text1" w:themeFillTint="7F"/>
-      </w:tcPr>
-    </w:tblStylePr>
-    <w:tblStylePr w:type="band1Horz">
-      <w:tblPr/>
-      <w:tcPr>
-        <w:shd w:val="clear" w:color="auto" w:fill="808080" w:themeFill="text1" w:themeFillTint="7F"/>
-      </w:tcPr>
-    </w:tblStylePr>
-  </w:style>
-</w:styles>
-</file>
-
 <file path=word/theme/theme1.xml><?xml version="1.0" encoding="utf-8"?>
 <a:theme xmlns:a="http://schemas.openxmlformats.org/drawingml/2006/main" name="Aspect">
   <a:themeElements>
@@ -10396,7 +9750,7 @@
 </file>
 
 <file path=customXml/itemProps1.xml><?xml version="1.0" encoding="utf-8"?>
-<ds:datastoreItem xmlns:ds="http://schemas.openxmlformats.org/officeDocument/2006/customXml" ds:itemID="{5CE4A120-A395-4295-BA22-0010DE80B7CE}">
+<ds:datastoreItem xmlns:ds="http://schemas.openxmlformats.org/officeDocument/2006/customXml" ds:itemID="{663F6CF6-A10B-489E-BC45-7ABA1F9649E6}">
   <ds:schemaRefs>
     <ds:schemaRef ds:uri="http://schemas.openxmlformats.org/officeDocument/2006/bibliography"/>
   </ds:schemaRefs>

</xml_diff>

<commit_message>
cahier de bord mis à jour
</commit_message>
<xml_diff>
--- a/docs/CahierBord.docx
+++ b/docs/CahierBord.docx
@@ -311,11 +311,19 @@
           <w:sz w:val="36"/>
         </w:rPr>
       </w:pPr>
+      <w:proofErr w:type="spellStart"/>
       <w:r>
         <w:rPr>
           <w:sz w:val="36"/>
         </w:rPr>
-        <w:t>Hottinger Jeremy</w:t>
+        <w:t>Hottinger</w:t>
+      </w:r>
+      <w:proofErr w:type="spellEnd"/>
+      <w:r>
+        <w:rPr>
+          <w:sz w:val="36"/>
+        </w:rPr>
+        <w:t xml:space="preserve"> Jeremy</w:t>
       </w:r>
     </w:p>
     <w:p>
@@ -363,7 +371,6 @@
           <w:docPartUnique/>
         </w:docPartObj>
       </w:sdtPr>
-      <w:sdtEndPr/>
       <w:sdtContent>
         <w:p>
           <w:pPr>
@@ -4733,7 +4740,15 @@
         <w:ind w:left="0"/>
       </w:pPr>
       <w:r>
-        <w:t>Implémenter un bootloader qui chargera un mini noyau à l’aide de l’émulateur QEMU.</w:t>
+        <w:t xml:space="preserve">Implémenter un </w:t>
+      </w:r>
+      <w:proofErr w:type="spellStart"/>
+      <w:r>
+        <w:t>bootloader</w:t>
+      </w:r>
+      <w:proofErr w:type="spellEnd"/>
+      <w:r>
+        <w:t xml:space="preserve"> qui chargera un mini noyau à l’aide de l’émulateur QEMU.</w:t>
       </w:r>
     </w:p>
     <w:p>
@@ -4761,7 +4776,15 @@
         <w:t>image disque</w:t>
       </w:r>
       <w:r>
-        <w:t xml:space="preserve"> qui servira de disque de boot à QEMU. Elle contiendra le secteur de boot suivi du mini kernel.</w:t>
+        <w:t xml:space="preserve"> qui servira de disque de boot à QEMU. Elle contiendra le secteur de boot suivi du mini </w:t>
+      </w:r>
+      <w:proofErr w:type="spellStart"/>
+      <w:r>
+        <w:t>kernel</w:t>
+      </w:r>
+      <w:proofErr w:type="spellEnd"/>
+      <w:r>
+        <w:t>.</w:t>
       </w:r>
     </w:p>
     <w:p>
@@ -4806,6 +4829,7 @@
       <w:r>
         <w:t xml:space="preserve">pour le </w:t>
       </w:r>
+      <w:proofErr w:type="spellStart"/>
       <w:r>
         <w:rPr>
           <w:b/>
@@ -4813,6 +4837,7 @@
         </w:rPr>
         <w:t>bootloader</w:t>
       </w:r>
+      <w:proofErr w:type="spellEnd"/>
       <w:r>
         <w:rPr>
           <w:color w:val="FF0000"/>
@@ -4822,6 +4847,7 @@
       <w:r>
         <w:t xml:space="preserve">et un autre pour le </w:t>
       </w:r>
+      <w:proofErr w:type="spellStart"/>
       <w:r>
         <w:rPr>
           <w:b/>
@@ -4829,6 +4855,7 @@
         </w:rPr>
         <w:t>kernel</w:t>
       </w:r>
+      <w:proofErr w:type="spellEnd"/>
       <w:r>
         <w:t xml:space="preserve">. Ils seront </w:t>
       </w:r>
@@ -4836,8 +4863,16 @@
         <w:rPr>
           <w:b/>
         </w:rPr>
-        <w:t>compilés à l’aide d’un makefile</w:t>
-      </w:r>
+        <w:t xml:space="preserve">compilés à l’aide d’un </w:t>
+      </w:r>
+      <w:proofErr w:type="spellStart"/>
+      <w:r>
+        <w:rPr>
+          <w:b/>
+        </w:rPr>
+        <w:t>makefile</w:t>
+      </w:r>
+      <w:proofErr w:type="spellEnd"/>
       <w:r>
         <w:t>.</w:t>
       </w:r>
@@ -4854,6 +4889,7 @@
       <w:r>
         <w:t xml:space="preserve">Le </w:t>
       </w:r>
+      <w:proofErr w:type="spellStart"/>
       <w:r>
         <w:rPr>
           <w:b/>
@@ -4868,6 +4904,7 @@
         </w:rPr>
         <w:t>ootloader</w:t>
       </w:r>
+      <w:proofErr w:type="spellEnd"/>
       <w:r>
         <w:rPr>
           <w:color w:val="FF0000"/>
@@ -4891,8 +4928,17 @@
           <w:i/>
           <w:color w:val="989898" w:themeColor="text2" w:themeTint="80"/>
         </w:rPr>
-        <w:t>« Loading kernel at address xxx... »</w:t>
-      </w:r>
+        <w:t xml:space="preserve">« </w:t>
+      </w:r>
+      <w:proofErr w:type="spellStart"/>
+      <w:r>
+        <w:rPr>
+          <w:i/>
+          <w:color w:val="989898" w:themeColor="text2" w:themeTint="80"/>
+        </w:rPr>
+        <w:t>Loading</w:t>
+      </w:r>
+      <w:proofErr w:type="spellEnd"/>
       <w:r>
         <w:rPr>
           <w:i/>
@@ -4900,6 +4946,45 @@
         </w:rPr>
         <w:t xml:space="preserve"> </w:t>
       </w:r>
+      <w:proofErr w:type="spellStart"/>
+      <w:r>
+        <w:rPr>
+          <w:i/>
+          <w:color w:val="989898" w:themeColor="text2" w:themeTint="80"/>
+        </w:rPr>
+        <w:t>kernel</w:t>
+      </w:r>
+      <w:proofErr w:type="spellEnd"/>
+      <w:r>
+        <w:rPr>
+          <w:i/>
+          <w:color w:val="989898" w:themeColor="text2" w:themeTint="80"/>
+        </w:rPr>
+        <w:t xml:space="preserve"> at </w:t>
+      </w:r>
+      <w:proofErr w:type="spellStart"/>
+      <w:r>
+        <w:rPr>
+          <w:i/>
+          <w:color w:val="989898" w:themeColor="text2" w:themeTint="80"/>
+        </w:rPr>
+        <w:t>address</w:t>
+      </w:r>
+      <w:proofErr w:type="spellEnd"/>
+      <w:r>
+        <w:rPr>
+          <w:i/>
+          <w:color w:val="989898" w:themeColor="text2" w:themeTint="80"/>
+        </w:rPr>
+        <w:t xml:space="preserve"> xxx... »</w:t>
+      </w:r>
+      <w:r>
+        <w:rPr>
+          <w:i/>
+          <w:color w:val="989898" w:themeColor="text2" w:themeTint="80"/>
+        </w:rPr>
+        <w:t xml:space="preserve"> </w:t>
+      </w:r>
       <w:r>
         <w:t xml:space="preserve">et </w:t>
       </w:r>
@@ -4907,8 +4992,16 @@
         <w:rPr>
           <w:b/>
         </w:rPr>
-        <w:t>implémenter la lecture du kernel</w:t>
-      </w:r>
+        <w:t xml:space="preserve">implémenter la lecture du </w:t>
+      </w:r>
+      <w:proofErr w:type="spellStart"/>
+      <w:r>
+        <w:rPr>
+          <w:b/>
+        </w:rPr>
+        <w:t>kernel</w:t>
+      </w:r>
+      <w:proofErr w:type="spellEnd"/>
       <w:r>
         <w:t xml:space="preserve"> une adresse choisie.</w:t>
       </w:r>
@@ -4925,6 +5018,7 @@
       <w:r>
         <w:t xml:space="preserve">Le </w:t>
       </w:r>
+      <w:proofErr w:type="spellStart"/>
       <w:r>
         <w:rPr>
           <w:b/>
@@ -4932,6 +5026,7 @@
         </w:rPr>
         <w:t>kernel</w:t>
       </w:r>
+      <w:proofErr w:type="spellEnd"/>
       <w:r>
         <w:rPr>
           <w:color w:val="00B050"/>
@@ -4974,7 +5069,15 @@
         <w:ind w:left="709"/>
       </w:pPr>
       <w:r>
-        <w:t>Chef de projet : Hottinger Jeremy</w:t>
+        <w:t xml:space="preserve">Chef de projet : </w:t>
+      </w:r>
+      <w:proofErr w:type="spellStart"/>
+      <w:r>
+        <w:t>Hottinger</w:t>
+      </w:r>
+      <w:proofErr w:type="spellEnd"/>
+      <w:r>
+        <w:t xml:space="preserve"> Jeremy</w:t>
       </w:r>
     </w:p>
     <w:p>
@@ -5000,8 +5103,13 @@
         <w:ind w:left="709"/>
       </w:pPr>
       <w:r>
-        <w:t>Présentateur : Argentin Yvann</w:t>
-      </w:r>
+        <w:t xml:space="preserve">Présentateur : Argentin </w:t>
+      </w:r>
+      <w:proofErr w:type="spellStart"/>
+      <w:r>
+        <w:t>Yvann</w:t>
+      </w:r>
+      <w:proofErr w:type="spellEnd"/>
     </w:p>
     <w:p>
       <w:pPr>
@@ -5031,12 +5139,14 @@
         <w:pStyle w:val="Titre3"/>
       </w:pPr>
       <w:bookmarkStart w:id="4" w:name="_Toc409520338"/>
+      <w:proofErr w:type="gramStart"/>
       <w:r>
         <w:t>Recherche</w:t>
       </w:r>
       <w:r>
         <w:t>s</w:t>
       </w:r>
+      <w:proofErr w:type="gramEnd"/>
       <w:r>
         <w:t> :</w:t>
       </w:r>
@@ -5095,7 +5205,15 @@
         <w:ind w:left="1418"/>
       </w:pPr>
       <w:r>
-        <w:t>Chargement du bootloader en affichant un message avec l’interruption 0x10.</w:t>
+        <w:t xml:space="preserve">Chargement du </w:t>
+      </w:r>
+      <w:proofErr w:type="spellStart"/>
+      <w:r>
+        <w:t>bootloader</w:t>
+      </w:r>
+      <w:proofErr w:type="spellEnd"/>
+      <w:r>
+        <w:t xml:space="preserve"> en affichant un message avec l’interruption 0x10.</w:t>
       </w:r>
     </w:p>
     <w:p>
@@ -5108,7 +5226,15 @@
         <w:ind w:left="1418"/>
       </w:pPr>
       <w:r>
-        <w:t>Essai chargement du kernel avec l’interruption 0x13.</w:t>
+        <w:t xml:space="preserve">Essai chargement du </w:t>
+      </w:r>
+      <w:proofErr w:type="spellStart"/>
+      <w:r>
+        <w:t>kernel</w:t>
+      </w:r>
+      <w:proofErr w:type="spellEnd"/>
+      <w:r>
+        <w:t xml:space="preserve"> avec l’interruption 0x13.</w:t>
       </w:r>
     </w:p>
     <w:p>
@@ -5150,7 +5276,15 @@
         <w:ind w:left="1418"/>
       </w:pPr>
       <w:r>
-        <w:t>Comprendre et arranger le problème du chargement du kernel.</w:t>
+        <w:t xml:space="preserve">Comprendre et arranger le problème du chargement du </w:t>
+      </w:r>
+      <w:proofErr w:type="spellStart"/>
+      <w:r>
+        <w:t>kernel</w:t>
+      </w:r>
+      <w:proofErr w:type="spellEnd"/>
+      <w:r>
+        <w:t>.</w:t>
       </w:r>
     </w:p>
     <w:p>
@@ -5177,7 +5311,15 @@
         <w:ind w:left="1418"/>
       </w:pPr>
       <w:r>
-        <w:t>Lire comment faire un kernel en c.</w:t>
+        <w:t xml:space="preserve">Lire comment faire un </w:t>
+      </w:r>
+      <w:proofErr w:type="spellStart"/>
+      <w:r>
+        <w:t>kernel</w:t>
+      </w:r>
+      <w:proofErr w:type="spellEnd"/>
+      <w:r>
+        <w:t xml:space="preserve"> en c.</w:t>
       </w:r>
     </w:p>
     <w:p>
@@ -5207,7 +5349,15 @@
       </w:pPr>
       <w:r>
         <w:tab/>
-        <w:t xml:space="preserve">Problème chargement du kernel </w:t>
+        <w:t xml:space="preserve">Problème chargement du </w:t>
+      </w:r>
+      <w:proofErr w:type="spellStart"/>
+      <w:r>
+        <w:t>kernel</w:t>
+      </w:r>
+      <w:proofErr w:type="spellEnd"/>
+      <w:r>
+        <w:t xml:space="preserve"> </w:t>
       </w:r>
       <w:r>
         <w:t>résolu</w:t>
@@ -5219,7 +5369,15 @@
         <w:br/>
       </w:r>
       <w:r>
-        <w:t>Le problème venait de l’ordre des mov dont il faut faire très attention</w:t>
+        <w:t xml:space="preserve">Le problème venait de l’ordre des </w:t>
+      </w:r>
+      <w:proofErr w:type="spellStart"/>
+      <w:r>
+        <w:t>mov</w:t>
+      </w:r>
+      <w:proofErr w:type="spellEnd"/>
+      <w:r>
+        <w:t xml:space="preserve"> dont il faut faire très attention</w:t>
       </w:r>
       <w:r>
         <w:br/>
@@ -5355,7 +5513,15 @@
     </w:p>
     <w:p>
       <w:r>
-        <w:t>Implémenter un kernel en C plutôt qu’en assembleur.</w:t>
+        <w:t xml:space="preserve">Implémenter un </w:t>
+      </w:r>
+      <w:proofErr w:type="spellStart"/>
+      <w:r>
+        <w:t>kernel</w:t>
+      </w:r>
+      <w:proofErr w:type="spellEnd"/>
+      <w:r>
+        <w:t xml:space="preserve"> en C plutôt qu’en assembleur.</w:t>
       </w:r>
     </w:p>
     <w:p>
@@ -5396,8 +5562,29 @@
         <w:ind w:left="709"/>
       </w:pPr>
       <w:r>
-        <w:t>Modification bootloader et stack : Jérémy Hottinger</w:t>
-      </w:r>
+        <w:t xml:space="preserve">Modification </w:t>
+      </w:r>
+      <w:proofErr w:type="spellStart"/>
+      <w:r>
+        <w:t>bootloader</w:t>
+      </w:r>
+      <w:proofErr w:type="spellEnd"/>
+      <w:r>
+        <w:t xml:space="preserve"> et </w:t>
+      </w:r>
+      <w:proofErr w:type="spellStart"/>
+      <w:r>
+        <w:t>stack</w:t>
+      </w:r>
+      <w:proofErr w:type="spellEnd"/>
+      <w:r>
+        <w:t xml:space="preserve"> : Jérémy </w:t>
+      </w:r>
+      <w:proofErr w:type="spellStart"/>
+      <w:r>
+        <w:t>Hottinger</w:t>
+      </w:r>
+      <w:proofErr w:type="spellEnd"/>
     </w:p>
     <w:p>
       <w:pPr>
@@ -5408,11 +5595,24 @@
         </w:numPr>
         <w:ind w:left="709"/>
       </w:pPr>
-      <w:r>
-        <w:t xml:space="preserve">Kernel en C, interruption et </w:t>
-      </w:r>
-      <w:r>
-        <w:t>appels systèmes : Yvann Argentin</w:t>
+      <w:proofErr w:type="spellStart"/>
+      <w:r>
+        <w:t>Kernel</w:t>
+      </w:r>
+      <w:proofErr w:type="spellEnd"/>
+      <w:r>
+        <w:t xml:space="preserve"> en C, interruption et </w:t>
+      </w:r>
+      <w:r>
+        <w:t xml:space="preserve">appels systèmes : </w:t>
+      </w:r>
+      <w:proofErr w:type="spellStart"/>
+      <w:r>
+        <w:t>Yvann</w:t>
+      </w:r>
+      <w:proofErr w:type="spellEnd"/>
+      <w:r>
+        <w:t xml:space="preserve"> Argentin</w:t>
       </w:r>
     </w:p>
     <w:p>
@@ -5486,9 +5686,22 @@
       </w:pPr>
       <w:bookmarkStart w:id="14" w:name="_Toc409520348"/>
       <w:r>
-        <w:t>Modification bootloader et stack</w:t>
+        <w:t xml:space="preserve">Modification </w:t>
+      </w:r>
+      <w:proofErr w:type="spellStart"/>
+      <w:r>
+        <w:t>bootloader</w:t>
+      </w:r>
+      <w:proofErr w:type="spellEnd"/>
+      <w:r>
+        <w:t xml:space="preserve"> et </w:t>
+      </w:r>
+      <w:proofErr w:type="spellStart"/>
+      <w:r>
+        <w:t>stack</w:t>
       </w:r>
       <w:bookmarkEnd w:id="14"/>
+      <w:proofErr w:type="spellEnd"/>
       <w:r>
         <w:t> </w:t>
       </w:r>
@@ -5507,7 +5720,23 @@
         <w:ind w:left="1418"/>
       </w:pPr>
       <w:r>
-        <w:t>Modifier l’interruption permettant de load le kernel en utilisant int 13/42h.</w:t>
+        <w:t xml:space="preserve">Modifier l’interruption permettant de </w:t>
+      </w:r>
+      <w:proofErr w:type="spellStart"/>
+      <w:r>
+        <w:t>load</w:t>
+      </w:r>
+      <w:proofErr w:type="spellEnd"/>
+      <w:r>
+        <w:t xml:space="preserve"> le </w:t>
+      </w:r>
+      <w:proofErr w:type="spellStart"/>
+      <w:r>
+        <w:t>kernel</w:t>
+      </w:r>
+      <w:proofErr w:type="spellEnd"/>
+      <w:r>
+        <w:t xml:space="preserve"> en utilisant int 13/42h.</w:t>
       </w:r>
     </w:p>
     <w:p>
@@ -5516,7 +5745,15 @@
         <w:ind w:left="1418"/>
       </w:pPr>
       <w:r>
-        <w:t>Initialisation de la stack car elle sera nécessaire pour le reste du projet.</w:t>
+        <w:t xml:space="preserve">Initialisation de la </w:t>
+      </w:r>
+      <w:proofErr w:type="spellStart"/>
+      <w:r>
+        <w:t>stack</w:t>
+      </w:r>
+      <w:proofErr w:type="spellEnd"/>
+      <w:r>
+        <w:t xml:space="preserve"> car elle sera nécessaire pour le reste du projet.</w:t>
       </w:r>
     </w:p>
     <w:p>
@@ -5524,8 +5761,13 @@
         <w:pStyle w:val="Titre3"/>
       </w:pPr>
       <w:bookmarkStart w:id="15" w:name="_Toc409520349"/>
-      <w:r>
-        <w:t xml:space="preserve">Kernel en C, interruption et </w:t>
+      <w:proofErr w:type="spellStart"/>
+      <w:r>
+        <w:t>Kernel</w:t>
+      </w:r>
+      <w:proofErr w:type="spellEnd"/>
+      <w:r>
+        <w:t xml:space="preserve"> en C, interruption et </w:t>
       </w:r>
       <w:r>
         <w:t>appels systèmes</w:t>
@@ -5549,7 +5791,23 @@
         <w:ind w:left="1418"/>
       </w:pPr>
       <w:r>
-        <w:t>En s’aidant du kernel en assembleur, implémenter le kernel en C.</w:t>
+        <w:t xml:space="preserve">En s’aidant du </w:t>
+      </w:r>
+      <w:proofErr w:type="spellStart"/>
+      <w:r>
+        <w:t>kernel</w:t>
+      </w:r>
+      <w:proofErr w:type="spellEnd"/>
+      <w:r>
+        <w:t xml:space="preserve"> en assembleur, implémenter le </w:t>
+      </w:r>
+      <w:proofErr w:type="spellStart"/>
+      <w:r>
+        <w:t>kernel</w:t>
+      </w:r>
+      <w:proofErr w:type="spellEnd"/>
+      <w:r>
+        <w:t xml:space="preserve"> en C.</w:t>
       </w:r>
     </w:p>
     <w:p>
@@ -5558,7 +5816,15 @@
         <w:ind w:left="1418"/>
       </w:pPr>
       <w:r>
-        <w:t>Implémenter la fonction interrupt qui permet d’utiliser une interruption lors de l’appel des fonctions d’entrée/sortie et de lecture/écriture d’un secteur.</w:t>
+        <w:t xml:space="preserve">Implémenter la fonction </w:t>
+      </w:r>
+      <w:proofErr w:type="spellStart"/>
+      <w:r>
+        <w:t>interrupt</w:t>
+      </w:r>
+      <w:proofErr w:type="spellEnd"/>
+      <w:r>
+        <w:t xml:space="preserve"> qui permet d’utiliser une interruption lors de l’appel des fonctions d’entrée/sortie et de lecture/écriture d’un secteur.</w:t>
       </w:r>
     </w:p>
     <w:p>
@@ -5567,7 +5833,15 @@
         <w:ind w:left="1418"/>
       </w:pPr>
       <w:r>
-        <w:t>Implémenter la fonction init_syscall pour affecter des appels systèmes.</w:t>
+        <w:t xml:space="preserve">Implémenter la fonction </w:t>
+      </w:r>
+      <w:proofErr w:type="spellStart"/>
+      <w:r>
+        <w:t>init_syscall</w:t>
+      </w:r>
+      <w:proofErr w:type="spellEnd"/>
+      <w:r>
+        <w:t xml:space="preserve"> pour affecter des appels systèmes.</w:t>
       </w:r>
     </w:p>
     <w:p>
@@ -5594,7 +5868,15 @@
         <w:ind w:left="1418"/>
       </w:pPr>
       <w:r>
-        <w:t>Implémentation de la fonction print_string qui permet d’afficher une chaîne de caractères.</w:t>
+        <w:t xml:space="preserve">Implémentation de la fonction </w:t>
+      </w:r>
+      <w:proofErr w:type="spellStart"/>
+      <w:r>
+        <w:t>print_string</w:t>
+      </w:r>
+      <w:proofErr w:type="spellEnd"/>
+      <w:r>
+        <w:t xml:space="preserve"> qui permet d’afficher une chaîne de caractères.</w:t>
       </w:r>
     </w:p>
     <w:p>
@@ -5603,7 +5885,15 @@
         <w:ind w:left="1418"/>
       </w:pPr>
       <w:r>
-        <w:t>Implémentation de la fonction read_string qui permet de lire les chaînes de caractères tapées par l’utilisateur.</w:t>
+        <w:t xml:space="preserve">Implémentation de la fonction </w:t>
+      </w:r>
+      <w:proofErr w:type="spellStart"/>
+      <w:r>
+        <w:t>read_string</w:t>
+      </w:r>
+      <w:proofErr w:type="spellEnd"/>
+      <w:r>
+        <w:t xml:space="preserve"> qui permet de lire les chaînes de caractères tapées par l’utilisateur.</w:t>
       </w:r>
     </w:p>
     <w:p>
@@ -5634,7 +5924,15 @@
         <w:ind w:left="1418"/>
       </w:pPr>
       <w:r>
-        <w:t>Implémentation de la fonction read_sector qui permet de lire un secteur dont l’utilisateur aura choisi le numéro.</w:t>
+        <w:t xml:space="preserve">Implémentation de la fonction </w:t>
+      </w:r>
+      <w:proofErr w:type="spellStart"/>
+      <w:r>
+        <w:t>read_sector</w:t>
+      </w:r>
+      <w:proofErr w:type="spellEnd"/>
+      <w:r>
+        <w:t xml:space="preserve"> qui permet de lire un secteur dont l’utilisateur aura choisi le numéro.</w:t>
       </w:r>
     </w:p>
     <w:p>
@@ -5643,7 +5941,31 @@
         <w:ind w:left="1418"/>
       </w:pPr>
       <w:r>
-        <w:t>Implémentation de la fonction write_sector qui permet de vérifier la fonction read_sector en y ajoutant un fichier texte (avec dd) puis de le lire et l’afficher avec la fonction print_string.</w:t>
+        <w:t xml:space="preserve">Implémentation de la fonction </w:t>
+      </w:r>
+      <w:proofErr w:type="spellStart"/>
+      <w:r>
+        <w:t>write_sector</w:t>
+      </w:r>
+      <w:proofErr w:type="spellEnd"/>
+      <w:r>
+        <w:t xml:space="preserve"> qui permet de vérifier la fonction </w:t>
+      </w:r>
+      <w:proofErr w:type="spellStart"/>
+      <w:r>
+        <w:t>read_sector</w:t>
+      </w:r>
+      <w:proofErr w:type="spellEnd"/>
+      <w:r>
+        <w:t xml:space="preserve"> en y ajoutant un fichier texte (avec dd) puis de le lire et l’afficher avec la fonction </w:t>
+      </w:r>
+      <w:proofErr w:type="spellStart"/>
+      <w:r>
+        <w:t>print_string</w:t>
+      </w:r>
+      <w:proofErr w:type="spellEnd"/>
+      <w:r>
+        <w:t>.</w:t>
       </w:r>
     </w:p>
     <w:p>
@@ -5700,7 +6022,15 @@
         <w:t>Est-ce que je dois appeler m</w:t>
       </w:r>
       <w:r>
-        <w:t>on kernel.c via un kerner.asm ?</w:t>
+        <w:t xml:space="preserve">on </w:t>
+      </w:r>
+      <w:proofErr w:type="spellStart"/>
+      <w:r>
+        <w:t>kernel.c</w:t>
+      </w:r>
+      <w:proofErr w:type="spellEnd"/>
+      <w:r>
+        <w:t xml:space="preserve"> via un kerner.asm ?</w:t>
       </w:r>
     </w:p>
     <w:p>
@@ -5712,8 +6042,13 @@
         </w:numPr>
       </w:pPr>
       <w:r>
-        <w:t>Si non, comment charger le kernel.c</w:t>
-      </w:r>
+        <w:t xml:space="preserve">Si non, comment charger le </w:t>
+      </w:r>
+      <w:proofErr w:type="spellStart"/>
+      <w:r>
+        <w:t>kernel.c</w:t>
+      </w:r>
+      <w:proofErr w:type="spellEnd"/>
       <w:r>
         <w:t> ?</w:t>
       </w:r>
@@ -5776,7 +6111,15 @@
         </w:numPr>
       </w:pPr>
       <w:r>
-        <w:t>Faire marcher le kernel en C.</w:t>
+        <w:t xml:space="preserve">Faire marcher le </w:t>
+      </w:r>
+      <w:proofErr w:type="spellStart"/>
+      <w:r>
+        <w:t>kernel</w:t>
+      </w:r>
+      <w:proofErr w:type="spellEnd"/>
+      <w:r>
+        <w:t xml:space="preserve"> en C.</w:t>
       </w:r>
     </w:p>
     <w:p>
@@ -5802,8 +6145,13 @@
         <w:pStyle w:val="Titre3"/>
       </w:pPr>
       <w:bookmarkStart w:id="21" w:name="_Toc409520355"/>
-      <w:r>
-        <w:t xml:space="preserve">Kernel en C, interruption et </w:t>
+      <w:proofErr w:type="spellStart"/>
+      <w:r>
+        <w:t>Kernel</w:t>
+      </w:r>
+      <w:proofErr w:type="spellEnd"/>
+      <w:r>
+        <w:t xml:space="preserve"> en C, interruption et </w:t>
       </w:r>
       <w:r>
         <w:t>appels systèmes</w:t>
@@ -5858,7 +6206,15 @@
         <w:pStyle w:val="Paragraphedeliste"/>
       </w:pPr>
       <w:r>
-        <w:t>.extern : permet d’appeler</w:t>
+        <w:t>.</w:t>
+      </w:r>
+      <w:proofErr w:type="spellStart"/>
+      <w:r>
+        <w:t>extern</w:t>
+      </w:r>
+      <w:proofErr w:type="spellEnd"/>
+      <w:r>
+        <w:t> : permet d’appeler</w:t>
       </w:r>
       <w:r>
         <w:t xml:space="preserve"> les fonctions</w:t>
@@ -5909,8 +6265,13 @@
           <w:numId w:val="7"/>
         </w:numPr>
       </w:pPr>
-      <w:r>
-        <w:t>Init_Syscall ne marche pas.</w:t>
+      <w:proofErr w:type="spellStart"/>
+      <w:r>
+        <w:t>Init_Syscall</w:t>
+      </w:r>
+      <w:proofErr w:type="spellEnd"/>
+      <w:r>
+        <w:t xml:space="preserve"> ne marche pas.</w:t>
       </w:r>
       <w:r>
         <w:t xml:space="preserve"> (résolu)</w:t>
@@ -5925,8 +6286,13 @@
         </w:numPr>
       </w:pPr>
       <w:r>
-        <w:t>Si on met nos fonctions sur le fichier kernel.c</w:t>
-      </w:r>
+        <w:t xml:space="preserve">Si on met nos fonctions sur le fichier </w:t>
+      </w:r>
+      <w:proofErr w:type="spellStart"/>
+      <w:r>
+        <w:t>kernel.c</w:t>
+      </w:r>
+      <w:proofErr w:type="spellEnd"/>
       <w:r>
         <w:t>,</w:t>
       </w:r>
@@ -5987,10 +6353,26 @@
         </w:numPr>
       </w:pPr>
       <w:r>
-        <w:t>Comment tester le read_</w:t>
-      </w:r>
-      <w:r>
-        <w:t>sector avec un fichier ? et en utilisant le print_string ?</w:t>
+        <w:t xml:space="preserve">Comment tester le </w:t>
+      </w:r>
+      <w:proofErr w:type="spellStart"/>
+      <w:r>
+        <w:t>read_</w:t>
+      </w:r>
+      <w:r>
+        <w:t>sector</w:t>
+      </w:r>
+      <w:proofErr w:type="spellEnd"/>
+      <w:r>
+        <w:t xml:space="preserve"> avec un fichier ? et en utilisant le </w:t>
+      </w:r>
+      <w:proofErr w:type="spellStart"/>
+      <w:r>
+        <w:t>print_string</w:t>
+      </w:r>
+      <w:proofErr w:type="spellEnd"/>
+      <w:r>
+        <w:t> ?</w:t>
       </w:r>
     </w:p>
     <w:p>
@@ -6002,7 +6384,15 @@
         </w:numPr>
       </w:pPr>
       <w:r>
-        <w:t>Le pointeur buffeur doit se remplir du contenu du secteur ? puis il faut le lire ?</w:t>
+        <w:t xml:space="preserve">Le pointeur </w:t>
+      </w:r>
+      <w:proofErr w:type="spellStart"/>
+      <w:r>
+        <w:t>buffeur</w:t>
+      </w:r>
+      <w:proofErr w:type="spellEnd"/>
+      <w:r>
+        <w:t xml:space="preserve"> doit se remplir du contenu du secteur ? puis il faut le lire ?</w:t>
       </w:r>
     </w:p>
     <w:p>
@@ -6014,7 +6404,15 @@
         </w:numPr>
       </w:pPr>
       <w:r>
-        <w:t>Comment faire marcher l’init_syscall ?</w:t>
+        <w:t>Comment faire marcher l’</w:t>
+      </w:r>
+      <w:proofErr w:type="spellStart"/>
+      <w:r>
+        <w:t>init_syscall</w:t>
+      </w:r>
+      <w:proofErr w:type="spellEnd"/>
+      <w:r>
+        <w:t> ?</w:t>
       </w:r>
     </w:p>
     <w:p>
@@ -6133,7 +6531,15 @@
         <w:ind w:left="0"/>
       </w:pPr>
       <w:r>
-        <w:t>Implémenter un système de fichier simple dans notre kernel.</w:t>
+        <w:t xml:space="preserve">Implémenter un système de fichier simple dans notre </w:t>
+      </w:r>
+      <w:proofErr w:type="spellStart"/>
+      <w:r>
+        <w:t>kernel</w:t>
+      </w:r>
+      <w:proofErr w:type="spellEnd"/>
+      <w:r>
+        <w:t>.</w:t>
       </w:r>
     </w:p>
     <w:p>
@@ -6142,7 +6548,15 @@
         <w:ind w:left="0"/>
       </w:pPr>
       <w:r>
-        <w:t>Il permettera d’ajouter des fichiers, lister les fichier</w:t>
+        <w:t xml:space="preserve">Il </w:t>
+      </w:r>
+      <w:proofErr w:type="spellStart"/>
+      <w:r>
+        <w:t>permettera</w:t>
+      </w:r>
+      <w:proofErr w:type="spellEnd"/>
+      <w:r>
+        <w:t xml:space="preserve"> d’ajouter des fichiers, lister les fichier</w:t>
       </w:r>
       <w:r>
         <w:t>s</w:t>
@@ -6157,7 +6571,15 @@
         <w:ind w:left="0"/>
       </w:pPr>
       <w:r>
-        <w:t>Le système de ficher à une structure spécifique. (cf cahier des charge</w:t>
+        <w:t>Le système de ficher à une structure spécifique. (</w:t>
+      </w:r>
+      <w:proofErr w:type="spellStart"/>
+      <w:r>
+        <w:t>cf</w:t>
+      </w:r>
+      <w:proofErr w:type="spellEnd"/>
+      <w:r>
+        <w:t xml:space="preserve"> cahier des charge</w:t>
       </w:r>
       <w:r>
         <w:t>s</w:t>
@@ -6331,9 +6753,11 @@
             <w:pPr>
               <w:jc w:val="center"/>
             </w:pPr>
+            <w:proofErr w:type="spellStart"/>
             <w:r>
               <w:t>SuperBlock</w:t>
             </w:r>
+            <w:proofErr w:type="spellEnd"/>
           </w:p>
         </w:tc>
         <w:tc>
@@ -6361,8 +6785,13 @@
             </w:tcBorders>
           </w:tcPr>
           <w:p>
-            <w:r>
-              <w:t>char[8]</w:t>
+            <w:proofErr w:type="gramStart"/>
+            <w:r>
+              <w:t>char[</w:t>
+            </w:r>
+            <w:proofErr w:type="gramEnd"/>
+            <w:r>
+              <w:t>8]</w:t>
             </w:r>
           </w:p>
         </w:tc>
@@ -6388,8 +6817,13 @@
             </w:tcBorders>
           </w:tcPr>
           <w:p>
-            <w:r>
-              <w:t>NbSecteur </w:t>
+            <w:proofErr w:type="spellStart"/>
+            <w:r>
+              <w:t>NbSecteur</w:t>
+            </w:r>
+            <w:proofErr w:type="spellEnd"/>
+            <w:r>
+              <w:t> </w:t>
             </w:r>
           </w:p>
         </w:tc>
@@ -6398,8 +6832,13 @@
             <w:tcW w:w="2801" w:type="dxa"/>
           </w:tcPr>
           <w:p>
-            <w:r>
-              <w:t>int[2]</w:t>
+            <w:proofErr w:type="gramStart"/>
+            <w:r>
+              <w:t>int[</w:t>
+            </w:r>
+            <w:proofErr w:type="gramEnd"/>
+            <w:r>
+              <w:t>2]</w:t>
             </w:r>
           </w:p>
         </w:tc>
@@ -6425,8 +6864,13 @@
             </w:tcBorders>
           </w:tcPr>
           <w:p>
-            <w:r>
-              <w:t>TailleBitmap (en block)</w:t>
+            <w:proofErr w:type="spellStart"/>
+            <w:r>
+              <w:t>TailleBitmap</w:t>
+            </w:r>
+            <w:proofErr w:type="spellEnd"/>
+            <w:r>
+              <w:t xml:space="preserve"> (en block)</w:t>
             </w:r>
           </w:p>
         </w:tc>
@@ -6435,8 +6879,13 @@
             <w:tcW w:w="2801" w:type="dxa"/>
           </w:tcPr>
           <w:p>
-            <w:r>
-              <w:t>int[1]</w:t>
+            <w:proofErr w:type="gramStart"/>
+            <w:r>
+              <w:t>int[</w:t>
+            </w:r>
+            <w:proofErr w:type="gramEnd"/>
+            <w:r>
+              <w:t>1]</w:t>
             </w:r>
           </w:p>
         </w:tc>
@@ -6462,8 +6911,13 @@
             </w:tcBorders>
           </w:tcPr>
           <w:p>
-            <w:r>
-              <w:t xml:space="preserve">TailleFileEntry </w:t>
+            <w:proofErr w:type="spellStart"/>
+            <w:r>
+              <w:t>TailleFileEntry</w:t>
+            </w:r>
+            <w:proofErr w:type="spellEnd"/>
+            <w:r>
+              <w:t xml:space="preserve"> </w:t>
             </w:r>
           </w:p>
         </w:tc>
@@ -6472,8 +6926,13 @@
             <w:tcW w:w="2801" w:type="dxa"/>
           </w:tcPr>
           <w:p>
-            <w:r>
-              <w:t>int[256]</w:t>
+            <w:proofErr w:type="gramStart"/>
+            <w:r>
+              <w:t>int[</w:t>
+            </w:r>
+            <w:proofErr w:type="gramEnd"/>
+            <w:r>
+              <w:t>256]</w:t>
             </w:r>
           </w:p>
         </w:tc>
@@ -6499,8 +6958,13 @@
             </w:tcBorders>
           </w:tcPr>
           <w:p>
-            <w:r>
-              <w:t>BlockReservedFileEntry </w:t>
+            <w:proofErr w:type="spellStart"/>
+            <w:r>
+              <w:t>BlockReservedFileEntry</w:t>
+            </w:r>
+            <w:proofErr w:type="spellEnd"/>
+            <w:r>
+              <w:t> </w:t>
             </w:r>
           </w:p>
         </w:tc>
@@ -6509,8 +6973,13 @@
             <w:tcW w:w="2801" w:type="dxa"/>
           </w:tcPr>
           <w:p>
-            <w:r>
-              <w:t>int[16]</w:t>
+            <w:proofErr w:type="gramStart"/>
+            <w:r>
+              <w:t>int[</w:t>
+            </w:r>
+            <w:proofErr w:type="gramEnd"/>
+            <w:r>
+              <w:t>16]</w:t>
             </w:r>
           </w:p>
         </w:tc>
@@ -6536,9 +7005,11 @@
             </w:tcBorders>
           </w:tcPr>
           <w:p>
+            <w:proofErr w:type="spellStart"/>
             <w:r>
               <w:t>BlockReservedContent</w:t>
             </w:r>
+            <w:proofErr w:type="spellEnd"/>
           </w:p>
         </w:tc>
         <w:tc>
@@ -6546,8 +7017,13 @@
             <w:tcW w:w="2801" w:type="dxa"/>
           </w:tcPr>
           <w:p>
-            <w:r>
-              <w:t>int[16]</w:t>
+            <w:proofErr w:type="gramStart"/>
+            <w:r>
+              <w:t>int[</w:t>
+            </w:r>
+            <w:proofErr w:type="gramEnd"/>
+            <w:r>
+              <w:t>16]</w:t>
             </w:r>
           </w:p>
         </w:tc>
@@ -6589,8 +7065,13 @@
             <w:tcW w:w="2801" w:type="dxa"/>
           </w:tcPr>
           <w:p>
-            <w:r>
-              <w:t>char[1024]</w:t>
+            <w:proofErr w:type="gramStart"/>
+            <w:r>
+              <w:t>char[</w:t>
+            </w:r>
+            <w:proofErr w:type="gramEnd"/>
+            <w:r>
+              <w:t>1024]</w:t>
             </w:r>
           </w:p>
         </w:tc>
@@ -6611,9 +7092,11 @@
             <w:pPr>
               <w:jc w:val="center"/>
             </w:pPr>
+            <w:proofErr w:type="spellStart"/>
             <w:r>
               <w:t>FileEntry</w:t>
             </w:r>
+            <w:proofErr w:type="spellEnd"/>
           </w:p>
         </w:tc>
         <w:tc>
@@ -6637,8 +7120,13 @@
             <w:tcW w:w="2801" w:type="dxa"/>
           </w:tcPr>
           <w:p>
-            <w:r>
-              <w:t>char[32]</w:t>
+            <w:proofErr w:type="gramStart"/>
+            <w:r>
+              <w:t>char[</w:t>
+            </w:r>
+            <w:proofErr w:type="gramEnd"/>
+            <w:r>
+              <w:t>32]</w:t>
             </w:r>
           </w:p>
         </w:tc>
@@ -6718,8 +7206,13 @@
             <w:pPr>
               <w:jc w:val="both"/>
             </w:pPr>
-            <w:r>
-              <w:t>TabIndexes </w:t>
+            <w:proofErr w:type="spellStart"/>
+            <w:r>
+              <w:t>TabIndexes</w:t>
+            </w:r>
+            <w:proofErr w:type="spellEnd"/>
+            <w:r>
+              <w:t> </w:t>
             </w:r>
           </w:p>
         </w:tc>
@@ -6731,8 +7224,13 @@
             <w:pPr>
               <w:jc w:val="both"/>
             </w:pPr>
-            <w:r>
-              <w:t>int[(256-34)/2]</w:t>
+            <w:proofErr w:type="gramStart"/>
+            <w:r>
+              <w:t>int[</w:t>
+            </w:r>
+            <w:proofErr w:type="gramEnd"/>
+            <w:r>
+              <w:t>(256-34)/2]</w:t>
             </w:r>
           </w:p>
         </w:tc>
@@ -6751,9 +7249,11 @@
             <w:pPr>
               <w:jc w:val="center"/>
             </w:pPr>
+            <w:proofErr w:type="spellStart"/>
             <w:r>
               <w:t>FileContent</w:t>
             </w:r>
+            <w:proofErr w:type="spellEnd"/>
           </w:p>
         </w:tc>
         <w:tc>
@@ -6794,7 +7294,15 @@
         <w:pStyle w:val="Paragraphedeliste"/>
       </w:pPr>
       <w:r>
-        <w:t>Création d’un fichier header contenant la structure declarée ci-dessus.</w:t>
+        <w:t xml:space="preserve">Création d’un fichier header contenant la structure </w:t>
+      </w:r>
+      <w:proofErr w:type="spellStart"/>
+      <w:r>
+        <w:t>declarée</w:t>
+      </w:r>
+      <w:proofErr w:type="spellEnd"/>
+      <w:r>
+        <w:t xml:space="preserve"> ci-dessus.</w:t>
       </w:r>
     </w:p>
     <w:p>
@@ -6802,7 +7310,17 @@
         <w:pStyle w:val="Paragraphedeliste"/>
       </w:pPr>
       <w:r>
-        <w:t>Remplissage des valeurs par défaut du système de fichier. (sfscreate)</w:t>
+        <w:t>Remplissage des valeurs par défaut du système de fichier. (</w:t>
+      </w:r>
+      <w:proofErr w:type="spellStart"/>
+      <w:proofErr w:type="gramStart"/>
+      <w:r>
+        <w:t>sfscreate</w:t>
+      </w:r>
+      <w:proofErr w:type="spellEnd"/>
+      <w:proofErr w:type="gramEnd"/>
+      <w:r>
+        <w:t>)</w:t>
       </w:r>
     </w:p>
     <w:p>
@@ -6850,7 +7368,23 @@
         <w:ind w:left="1416"/>
       </w:pPr>
       <w:r>
-        <w:t>Le premier block des tabIndexes à l’index où se trouve le contenu dans le fileContent ou à 0 pour indiquer qu’il est vide.</w:t>
+        <w:t xml:space="preserve">Le premier block des </w:t>
+      </w:r>
+      <w:proofErr w:type="spellStart"/>
+      <w:r>
+        <w:t>tabIndexes</w:t>
+      </w:r>
+      <w:proofErr w:type="spellEnd"/>
+      <w:r>
+        <w:t xml:space="preserve"> à l’index où se trouve le contenu dans le </w:t>
+      </w:r>
+      <w:proofErr w:type="spellStart"/>
+      <w:r>
+        <w:t>fileContent</w:t>
+      </w:r>
+      <w:proofErr w:type="spellEnd"/>
+      <w:r>
+        <w:t xml:space="preserve"> ou à 0 pour indiquer qu’il est vide.</w:t>
       </w:r>
       <w:r>
         <w:tab/>
@@ -6868,7 +7402,15 @@
         <w:t>s</w:t>
       </w:r>
       <w:r>
-        <w:t xml:space="preserve"> du fileContent.</w:t>
+        <w:t xml:space="preserve"> du </w:t>
+      </w:r>
+      <w:proofErr w:type="spellStart"/>
+      <w:r>
+        <w:t>fileContent</w:t>
+      </w:r>
+      <w:proofErr w:type="spellEnd"/>
+      <w:r>
+        <w:t>.</w:t>
       </w:r>
     </w:p>
     <w:p>
@@ -6903,7 +7445,15 @@
         <w:t xml:space="preserve">J’ai codé </w:t>
       </w:r>
       <w:r>
-        <w:t>une fonction c qui permet de parcourir les structures du système de fichier et d’afficher les infos des FileEntries.</w:t>
+        <w:t xml:space="preserve">une fonction c qui permet de parcourir les structures du système de fichier et d’afficher les infos des </w:t>
+      </w:r>
+      <w:proofErr w:type="spellStart"/>
+      <w:r>
+        <w:t>FileEntries</w:t>
+      </w:r>
+      <w:proofErr w:type="spellEnd"/>
+      <w:r>
+        <w:t>.</w:t>
       </w:r>
     </w:p>
     <w:p>
@@ -6935,7 +7485,15 @@
         <w:pStyle w:val="Paragraphedeliste"/>
       </w:pPr>
       <w:r>
-        <w:t>Nous ne touchons pas au fileContent.</w:t>
+        <w:t xml:space="preserve">Nous ne touchons pas au </w:t>
+      </w:r>
+      <w:proofErr w:type="spellStart"/>
+      <w:r>
+        <w:t>fileContent</w:t>
+      </w:r>
+      <w:proofErr w:type="spellEnd"/>
+      <w:r>
+        <w:t>.</w:t>
       </w:r>
     </w:p>
     <w:p>
@@ -6957,7 +7515,15 @@
         </w:numPr>
       </w:pPr>
       <w:r>
-        <w:t>Est-ce que le nombre de FileEntries est fixe et certain sont vide ou est-ce qu’elles sont ajoutées au fur et à mesure ?</w:t>
+        <w:t xml:space="preserve">Est-ce que le nombre de </w:t>
+      </w:r>
+      <w:proofErr w:type="spellStart"/>
+      <w:r>
+        <w:t>FileEntries</w:t>
+      </w:r>
+      <w:proofErr w:type="spellEnd"/>
+      <w:r>
+        <w:t xml:space="preserve"> est fixe et certain sont vide ou est-ce qu’elles sont ajoutées au fur et à mesure ?</w:t>
       </w:r>
     </w:p>
     <w:p>
@@ -7018,7 +7584,15 @@
         </w:numPr>
       </w:pPr>
       <w:r>
-        <w:t xml:space="preserve">Prendre son bootloader </w:t>
+        <w:t xml:space="preserve">Prendre son </w:t>
+      </w:r>
+      <w:proofErr w:type="spellStart"/>
+      <w:r>
+        <w:t>bootloader</w:t>
+      </w:r>
+      <w:proofErr w:type="spellEnd"/>
+      <w:r>
+        <w:t xml:space="preserve"> </w:t>
       </w:r>
     </w:p>
     <w:p>
@@ -7063,7 +7637,15 @@
         <w:t>n</w:t>
       </w:r>
       <w:r>
-        <w:t>ous passions l’adresse du buffeur dans la structure, donc il ne savait pas quand s’arrêter de lire. En enlevant le &amp;, nous sommes capable de nous arrêter de lire et de effectuer d’autres interruptions après.</w:t>
+        <w:t xml:space="preserve">ous passions l’adresse du </w:t>
+      </w:r>
+      <w:proofErr w:type="spellStart"/>
+      <w:r>
+        <w:t>buffeur</w:t>
+      </w:r>
+      <w:proofErr w:type="spellEnd"/>
+      <w:r>
+        <w:t xml:space="preserve"> dans la structure, donc il ne savait pas quand s’arrêter de lire. En enlevant le &amp;, nous sommes capable de nous arrêter de lire et de effectuer d’autres interruptions après.</w:t>
       </w:r>
     </w:p>
     <w:p>
@@ -7195,6 +7777,9 @@
         <w:t>Semaine 4</w:t>
       </w:r>
       <w:bookmarkEnd w:id="43"/>
+      <w:r>
+        <w:t xml:space="preserve"> et 5</w:t>
+      </w:r>
     </w:p>
     <w:p>
       <w:pPr>
@@ -7215,7 +7800,15 @@
         </w:numPr>
       </w:pPr>
       <w:r>
-        <w:t>Un block vaut 1024, lors de la lecture dans le kernel il faudra lire 2 secteurs (512) pour lire un block entier.</w:t>
+        <w:t xml:space="preserve">Un block vaut 1024, lors de la lecture dans le </w:t>
+      </w:r>
+      <w:proofErr w:type="spellStart"/>
+      <w:r>
+        <w:t>kernel</w:t>
+      </w:r>
+      <w:proofErr w:type="spellEnd"/>
+      <w:r>
+        <w:t xml:space="preserve"> il faudra lire 2 secteurs (512) pour lire un block entier.</w:t>
       </w:r>
     </w:p>
     <w:p>
@@ -7227,18 +7820,362 @@
         </w:numPr>
       </w:pPr>
       <w:r>
-        <w:t>Une fileEntry vaut 256 donc dans chaque secteur dans la partie fileEntry nous avons 2 fichiers. (fileEntry)</w:t>
+        <w:t xml:space="preserve">Une </w:t>
+      </w:r>
+      <w:proofErr w:type="spellStart"/>
+      <w:r>
+        <w:t>fileEntry</w:t>
+      </w:r>
+      <w:proofErr w:type="spellEnd"/>
+      <w:r>
+        <w:t xml:space="preserve"> vaut 256 donc dans chaque secteur dans la partie </w:t>
+      </w:r>
+      <w:proofErr w:type="spellStart"/>
+      <w:r>
+        <w:t>fileEntry</w:t>
+      </w:r>
+      <w:proofErr w:type="spellEnd"/>
+      <w:r>
+        <w:t xml:space="preserve"> nous avons 2 fichiers. (</w:t>
+      </w:r>
+      <w:proofErr w:type="spellStart"/>
+      <w:r>
+        <w:t>fileEntry</w:t>
+      </w:r>
+      <w:proofErr w:type="spellEnd"/>
+      <w:r>
+        <w:t>)</w:t>
       </w:r>
     </w:p>
     <w:p>
       <w:pPr>
         <w:pStyle w:val="Titre3"/>
       </w:pPr>
-      <w:bookmarkStart w:id="45" w:name="_Toc409520379"/>
+      <w:bookmarkStart w:id="45" w:name="_Toc409520381"/>
+      <w:r>
+        <w:t xml:space="preserve">Fonction </w:t>
+      </w:r>
+      <w:proofErr w:type="spellStart"/>
+      <w:r>
+        <w:t>get_stat</w:t>
+      </w:r>
+      <w:proofErr w:type="spellEnd"/>
+      <w:r>
+        <w:t xml:space="preserve"> dans le </w:t>
+      </w:r>
+      <w:proofErr w:type="spellStart"/>
+      <w:r>
+        <w:t>kernel</w:t>
+      </w:r>
+      <w:bookmarkEnd w:id="45"/>
+      <w:proofErr w:type="spellEnd"/>
+    </w:p>
+    <w:p>
+      <w:pPr>
+        <w:pStyle w:val="Paragraphedeliste"/>
+      </w:pPr>
+      <w:r>
+        <w:t xml:space="preserve">Récupère les informations liées à un fichier </w:t>
+      </w:r>
+      <w:r>
+        <w:t>spécifié</w:t>
+      </w:r>
+      <w:r>
+        <w:t xml:space="preserve">. Cette fonction utilise la fonction </w:t>
+      </w:r>
+      <w:proofErr w:type="spellStart"/>
+      <w:r>
+        <w:t>iterator</w:t>
+      </w:r>
+      <w:proofErr w:type="spellEnd"/>
+      <w:r>
+        <w:t>.</w:t>
+      </w:r>
+    </w:p>
+    <w:p>
+      <w:pPr>
+        <w:pStyle w:val="Titre3"/>
+      </w:pPr>
+      <w:bookmarkStart w:id="46" w:name="_Toc409520382"/>
+      <w:r>
+        <w:t xml:space="preserve">Fonction </w:t>
+      </w:r>
+      <w:proofErr w:type="spellStart"/>
+      <w:r>
+        <w:t>read_file</w:t>
+      </w:r>
+      <w:proofErr w:type="spellEnd"/>
+      <w:r>
+        <w:t xml:space="preserve"> dans le </w:t>
+      </w:r>
+      <w:proofErr w:type="spellStart"/>
+      <w:r>
+        <w:t>kernel</w:t>
+      </w:r>
+      <w:bookmarkEnd w:id="46"/>
+      <w:proofErr w:type="spellEnd"/>
+    </w:p>
+    <w:p>
+      <w:pPr>
+        <w:pStyle w:val="Paragraphedeliste"/>
+      </w:pPr>
+      <w:r>
+        <w:t>Lit le contenu du fichier spécifié. Pour cela il faut :</w:t>
+      </w:r>
+    </w:p>
+    <w:p>
+      <w:pPr>
+        <w:pStyle w:val="Paragraphedeliste"/>
+        <w:numPr>
+          <w:ilvl w:val="0"/>
+          <w:numId w:val="19"/>
+        </w:numPr>
+      </w:pPr>
+      <w:r>
+        <w:t xml:space="preserve">Récupérer les </w:t>
+      </w:r>
+      <w:proofErr w:type="spellStart"/>
+      <w:r>
+        <w:t>fileContent</w:t>
+      </w:r>
+      <w:proofErr w:type="spellEnd"/>
+      <w:r>
+        <w:t xml:space="preserve"> </w:t>
+      </w:r>
+      <w:r>
+        <w:t>utilisé</w:t>
+      </w:r>
+      <w:r>
+        <w:t xml:space="preserve"> en fonction des </w:t>
+      </w:r>
+      <w:proofErr w:type="spellStart"/>
+      <w:r>
+        <w:t>tabIndexes</w:t>
+      </w:r>
+      <w:proofErr w:type="spellEnd"/>
+      <w:r>
+        <w:t xml:space="preserve"> du </w:t>
+      </w:r>
+      <w:proofErr w:type="spellStart"/>
+      <w:r>
+        <w:t>fileEntry</w:t>
+      </w:r>
+      <w:proofErr w:type="spellEnd"/>
+      <w:r>
+        <w:t>.</w:t>
+      </w:r>
+    </w:p>
+    <w:p>
+      <w:pPr>
+        <w:pStyle w:val="Paragraphedeliste"/>
+        <w:numPr>
+          <w:ilvl w:val="0"/>
+          <w:numId w:val="19"/>
+        </w:numPr>
+      </w:pPr>
+      <w:r>
+        <w:t xml:space="preserve">Aller dans le bon </w:t>
+      </w:r>
+      <w:proofErr w:type="spellStart"/>
+      <w:r>
+        <w:t>fileContent</w:t>
+      </w:r>
+      <w:proofErr w:type="spellEnd"/>
+      <w:r>
+        <w:t xml:space="preserve"> et récupérer le contenu du fichier</w:t>
+      </w:r>
+    </w:p>
+    <w:p>
+      <w:pPr>
+        <w:pStyle w:val="Paragraphedeliste"/>
+        <w:numPr>
+          <w:ilvl w:val="0"/>
+          <w:numId w:val="19"/>
+        </w:numPr>
+      </w:pPr>
+      <w:r>
+        <w:t xml:space="preserve">Remplir un </w:t>
+      </w:r>
+      <w:proofErr w:type="spellStart"/>
+      <w:r>
+        <w:t>buffer</w:t>
+      </w:r>
+      <w:proofErr w:type="spellEnd"/>
+      <w:r>
+        <w:t xml:space="preserve"> avec le contenu complet du fichier dans le système de fichier</w:t>
+      </w:r>
+    </w:p>
+    <w:p>
+      <w:pPr>
+        <w:pStyle w:val="Titre3"/>
+      </w:pPr>
+      <w:bookmarkStart w:id="47" w:name="_Toc409520383"/>
+      <w:r>
+        <w:t xml:space="preserve">Fonction </w:t>
+      </w:r>
+      <w:proofErr w:type="spellStart"/>
+      <w:r>
+        <w:t>remove_file</w:t>
+      </w:r>
+      <w:proofErr w:type="spellEnd"/>
+      <w:r>
+        <w:t xml:space="preserve"> dans le </w:t>
+      </w:r>
+      <w:proofErr w:type="spellStart"/>
+      <w:r>
+        <w:t>kernel</w:t>
+      </w:r>
+      <w:bookmarkEnd w:id="47"/>
+      <w:proofErr w:type="spellEnd"/>
+    </w:p>
+    <w:p>
+      <w:pPr>
+        <w:pStyle w:val="Paragraphedeliste"/>
+      </w:pPr>
+      <w:r>
+        <w:t>Efface un fichier spécifié. Pour cela, il faut :</w:t>
+      </w:r>
+    </w:p>
+    <w:p>
+      <w:pPr>
+        <w:pStyle w:val="Paragraphedeliste"/>
+        <w:numPr>
+          <w:ilvl w:val="0"/>
+          <w:numId w:val="20"/>
+        </w:numPr>
+      </w:pPr>
+      <w:r>
+        <w:t xml:space="preserve">Récupérer les bitmap utilisé en fonction des </w:t>
+      </w:r>
+      <w:proofErr w:type="spellStart"/>
+      <w:r>
+        <w:t>tabIndexes</w:t>
+      </w:r>
+      <w:proofErr w:type="spellEnd"/>
+      <w:r>
+        <w:t xml:space="preserve"> du </w:t>
+      </w:r>
+      <w:proofErr w:type="spellStart"/>
+      <w:r>
+        <w:t>fileEntry</w:t>
+      </w:r>
+      <w:proofErr w:type="spellEnd"/>
+      <w:r>
+        <w:t>.</w:t>
+      </w:r>
+    </w:p>
+    <w:p>
+      <w:pPr>
+        <w:pStyle w:val="Paragraphedeliste"/>
+        <w:numPr>
+          <w:ilvl w:val="0"/>
+          <w:numId w:val="20"/>
+        </w:numPr>
+      </w:pPr>
+      <w:r>
+        <w:t>Mettre le premier bit du nom du fichier à 0</w:t>
+      </w:r>
+    </w:p>
+    <w:p>
+      <w:pPr>
+        <w:pStyle w:val="Paragraphedeliste"/>
+        <w:numPr>
+          <w:ilvl w:val="0"/>
+          <w:numId w:val="20"/>
+        </w:numPr>
+      </w:pPr>
+      <w:r>
+        <w:t>Aller dans le bitmap et mettre à 0 le bon bit correspondant</w:t>
+      </w:r>
+    </w:p>
+    <w:p>
+      <w:pPr>
+        <w:pStyle w:val="Titre3"/>
+      </w:pPr>
+      <w:bookmarkStart w:id="48" w:name="_Toc409520384"/>
+      <w:r>
+        <w:t xml:space="preserve">Fonction </w:t>
+      </w:r>
+      <w:proofErr w:type="spellStart"/>
+      <w:r>
+        <w:t>iterator</w:t>
+      </w:r>
+      <w:proofErr w:type="spellEnd"/>
+      <w:r>
+        <w:t xml:space="preserve"> dans le </w:t>
+      </w:r>
+      <w:proofErr w:type="spellStart"/>
+      <w:r>
+        <w:t>kernel</w:t>
+      </w:r>
+      <w:bookmarkEnd w:id="48"/>
+      <w:proofErr w:type="spellEnd"/>
+    </w:p>
+    <w:p>
+      <w:r>
+        <w:tab/>
+        <w:t xml:space="preserve">Itère sur tous les </w:t>
+      </w:r>
+      <w:proofErr w:type="spellStart"/>
+      <w:r>
+        <w:t>fileEntry</w:t>
+      </w:r>
+      <w:proofErr w:type="spellEnd"/>
+    </w:p>
+    <w:p>
+      <w:pPr>
+        <w:pStyle w:val="Titre2"/>
+      </w:pPr>
+      <w:bookmarkStart w:id="49" w:name="_Toc409520385"/>
+      <w:r>
+        <w:t xml:space="preserve">Semaine 6 </w:t>
+      </w:r>
+      <w:bookmarkEnd w:id="49"/>
+    </w:p>
+    <w:p>
+      <w:pPr>
+        <w:pStyle w:val="Titre3"/>
+      </w:pPr>
+      <w:bookmarkStart w:id="50" w:name="_Toc409520386"/>
+      <w:r>
+        <w:t>Mise en commun</w:t>
+      </w:r>
+      <w:bookmarkEnd w:id="50"/>
+    </w:p>
+    <w:p>
+      <w:pPr>
+        <w:pStyle w:val="Paragraphedeliste"/>
+        <w:numPr>
+          <w:ilvl w:val="0"/>
+          <w:numId w:val="22"/>
+        </w:numPr>
+      </w:pPr>
+      <w:r>
+        <w:t>Nous avons mis nos 4 fonctions dans le même fichier</w:t>
+      </w:r>
+    </w:p>
+    <w:p>
+      <w:pPr>
+        <w:pStyle w:val="Paragraphedeliste"/>
+        <w:numPr>
+          <w:ilvl w:val="0"/>
+          <w:numId w:val="22"/>
+        </w:numPr>
+      </w:pPr>
+      <w:r>
+        <w:t>Nous avons effectué des tests pour vérifier le bon fonctionnement des fonctions.</w:t>
+      </w:r>
+      <w:bookmarkStart w:id="51" w:name="_Toc409520387"/>
+    </w:p>
+    <w:p>
+      <w:pPr>
+        <w:pStyle w:val="Titre3"/>
+      </w:pPr>
+      <w:bookmarkStart w:id="52" w:name="_Toc409520379"/>
       <w:r>
         <w:t>Optimisation</w:t>
       </w:r>
-      <w:bookmarkEnd w:id="45"/>
+      <w:bookmarkEnd w:id="52"/>
     </w:p>
     <w:p>
       <w:pPr>
@@ -7249,8 +8186,21 @@
         </w:numPr>
       </w:pPr>
       <w:r>
-        <w:t>Création d’un makefile par repertoire</w:t>
-      </w:r>
+        <w:t xml:space="preserve">Création d’un </w:t>
+      </w:r>
+      <w:proofErr w:type="spellStart"/>
+      <w:r>
+        <w:t>makefile</w:t>
+      </w:r>
+      <w:proofErr w:type="spellEnd"/>
+      <w:r>
+        <w:t xml:space="preserve"> par </w:t>
+      </w:r>
+      <w:proofErr w:type="spellStart"/>
+      <w:r>
+        <w:t>repertoire</w:t>
+      </w:r>
+      <w:proofErr w:type="spellEnd"/>
     </w:p>
     <w:p>
       <w:pPr>
@@ -7261,7 +8211,31 @@
         </w:numPr>
       </w:pPr>
       <w:r>
-        <w:t>Des fonctions read et write sector. C’est devenu une seule fonction à laquelle nous passons le numéro de l’interruption (42 ou 43)</w:t>
+        <w:t xml:space="preserve">Des fonctions </w:t>
+      </w:r>
+      <w:proofErr w:type="spellStart"/>
+      <w:r>
+        <w:t>read</w:t>
+      </w:r>
+      <w:proofErr w:type="spellEnd"/>
+      <w:r>
+        <w:t xml:space="preserve"> et </w:t>
+      </w:r>
+      <w:proofErr w:type="spellStart"/>
+      <w:r>
+        <w:t>write</w:t>
+      </w:r>
+      <w:proofErr w:type="spellEnd"/>
+      <w:r>
+        <w:t xml:space="preserve"> </w:t>
+      </w:r>
+      <w:proofErr w:type="spellStart"/>
+      <w:r>
+        <w:t>sector</w:t>
+      </w:r>
+      <w:proofErr w:type="spellEnd"/>
+      <w:r>
+        <w:t>. C’est devenu une seule fonction à laquelle nous passons le numéro de l’interruption (42 ou 43)</w:t>
       </w:r>
     </w:p>
     <w:p>
@@ -7273,7 +8247,15 @@
         </w:numPr>
       </w:pPr>
       <w:r>
-        <w:t>Création d’une nomenclature contenant tous les defines dont nous avons besoin</w:t>
+        <w:t xml:space="preserve">Création d’une nomenclature contenant tous les </w:t>
+      </w:r>
+      <w:proofErr w:type="spellStart"/>
+      <w:r>
+        <w:t>defines</w:t>
+      </w:r>
+      <w:proofErr w:type="spellEnd"/>
+      <w:r>
+        <w:t xml:space="preserve"> dont nous avons besoin</w:t>
       </w:r>
     </w:p>
     <w:p>
@@ -7302,247 +8284,43 @@
     </w:p>
     <w:p>
       <w:pPr>
-        <w:pStyle w:val="Titre2"/>
-      </w:pPr>
-      <w:bookmarkStart w:id="46" w:name="_Toc409520380"/>
-      <w:r>
-        <w:t xml:space="preserve">Semaine </w:t>
-      </w:r>
-      <w:r>
-        <w:t>5</w:t>
-      </w:r>
-      <w:bookmarkEnd w:id="46"/>
-    </w:p>
-    <w:p>
-      <w:pPr>
-        <w:pStyle w:val="Titre3"/>
-      </w:pPr>
-      <w:bookmarkStart w:id="47" w:name="_Toc409520381"/>
-      <w:r>
-        <w:t>Fonction get_stat dans le kernel</w:t>
-      </w:r>
-      <w:bookmarkEnd w:id="47"/>
-    </w:p>
-    <w:p>
-      <w:pPr>
-        <w:pStyle w:val="Paragraphedeliste"/>
-      </w:pPr>
-      <w:r>
-        <w:t xml:space="preserve">Récupère les informations liées à un fichier </w:t>
-      </w:r>
-      <w:r>
-        <w:t>spécifié</w:t>
-      </w:r>
-      <w:r>
-        <w:t>. Cette fonction utilise la fonction iterator.</w:t>
-      </w:r>
-    </w:p>
-    <w:p>
-      <w:pPr>
-        <w:pStyle w:val="Titre3"/>
-      </w:pPr>
-      <w:bookmarkStart w:id="48" w:name="_Toc409520382"/>
-      <w:r>
-        <w:t>Fonction read_file dans le kernel</w:t>
-      </w:r>
-      <w:bookmarkEnd w:id="48"/>
-    </w:p>
-    <w:p>
-      <w:pPr>
-        <w:pStyle w:val="Paragraphedeliste"/>
-      </w:pPr>
-      <w:r>
-        <w:t>Lit le contenu du fichier spécifié. Pour cela il faut :</w:t>
-      </w:r>
-    </w:p>
-    <w:p>
-      <w:pPr>
-        <w:pStyle w:val="Paragraphedeliste"/>
-        <w:numPr>
-          <w:ilvl w:val="0"/>
-          <w:numId w:val="19"/>
-        </w:numPr>
-      </w:pPr>
-      <w:r>
-        <w:t xml:space="preserve">Récupérer les fileContent </w:t>
-      </w:r>
-      <w:r>
-        <w:t>utilisé</w:t>
-      </w:r>
-      <w:r>
-        <w:t xml:space="preserve"> en fonction des tabIndexes du fileEntry.</w:t>
-      </w:r>
-    </w:p>
-    <w:p>
-      <w:pPr>
-        <w:pStyle w:val="Paragraphedeliste"/>
-        <w:numPr>
-          <w:ilvl w:val="0"/>
-          <w:numId w:val="19"/>
-        </w:numPr>
-      </w:pPr>
-      <w:r>
-        <w:t>Aller dans le bon fileContent et récupérer le contenu du fichier</w:t>
-      </w:r>
-    </w:p>
-    <w:p>
-      <w:pPr>
-        <w:pStyle w:val="Paragraphedeliste"/>
-        <w:numPr>
-          <w:ilvl w:val="0"/>
-          <w:numId w:val="19"/>
-        </w:numPr>
-      </w:pPr>
-      <w:r>
-        <w:t>Remplir un buffer avec le contenu complet du fichier dans le système de fichier</w:t>
-      </w:r>
-    </w:p>
-    <w:p>
-      <w:pPr>
-        <w:pStyle w:val="Titre3"/>
-      </w:pPr>
-      <w:bookmarkStart w:id="49" w:name="_Toc409520383"/>
-      <w:r>
-        <w:t>Fonction remove_file dans le kernel</w:t>
-      </w:r>
-      <w:bookmarkEnd w:id="49"/>
-    </w:p>
-    <w:p>
-      <w:pPr>
-        <w:pStyle w:val="Paragraphedeliste"/>
-      </w:pPr>
-      <w:r>
-        <w:t>Efface un fichier spécifié. Pour cela, il faut :</w:t>
-      </w:r>
-    </w:p>
-    <w:p>
-      <w:pPr>
-        <w:pStyle w:val="Paragraphedeliste"/>
-        <w:numPr>
-          <w:ilvl w:val="0"/>
-          <w:numId w:val="20"/>
-        </w:numPr>
-      </w:pPr>
-      <w:r>
-        <w:t>Récupérer les bitmap utilisé en fonction des tabIndexes du fileEntry.</w:t>
-      </w:r>
-    </w:p>
-    <w:p>
-      <w:pPr>
-        <w:pStyle w:val="Paragraphedeliste"/>
-        <w:numPr>
-          <w:ilvl w:val="0"/>
-          <w:numId w:val="20"/>
-        </w:numPr>
-      </w:pPr>
-      <w:r>
-        <w:t>Mettre le premier bit du nom du fichier à 0</w:t>
-      </w:r>
-    </w:p>
-    <w:p>
-      <w:pPr>
-        <w:pStyle w:val="Paragraphedeliste"/>
-        <w:numPr>
-          <w:ilvl w:val="0"/>
-          <w:numId w:val="20"/>
-        </w:numPr>
-      </w:pPr>
-      <w:r>
-        <w:t>Aller dans le bitmap et mettre à 0 le bon bit correspondant</w:t>
-      </w:r>
-    </w:p>
-    <w:p>
-      <w:pPr>
-        <w:pStyle w:val="Titre3"/>
-      </w:pPr>
-      <w:bookmarkStart w:id="50" w:name="_Toc409520384"/>
-      <w:r>
-        <w:t>Fonction iterator dans le kernel</w:t>
-      </w:r>
-      <w:bookmarkEnd w:id="50"/>
-    </w:p>
-    <w:p>
-      <w:r>
-        <w:tab/>
-        <w:t>Itère sur tous les fileEntry</w:t>
-      </w:r>
-    </w:p>
-    <w:p>
-      <w:pPr>
-        <w:pStyle w:val="Titre2"/>
-      </w:pPr>
-      <w:bookmarkStart w:id="51" w:name="_Toc409520385"/>
-      <w:r>
-        <w:t>Semaine 6 (17.12)</w:t>
-      </w:r>
-      <w:bookmarkEnd w:id="51"/>
-    </w:p>
-    <w:p>
-      <w:pPr>
-        <w:pStyle w:val="Titre3"/>
-      </w:pPr>
-      <w:bookmarkStart w:id="52" w:name="_Toc409520386"/>
-      <w:r>
-        <w:t>Mise en commun</w:t>
-      </w:r>
-      <w:bookmarkEnd w:id="52"/>
-    </w:p>
-    <w:p>
-      <w:pPr>
-        <w:pStyle w:val="Paragraphedeliste"/>
-        <w:numPr>
-          <w:ilvl w:val="0"/>
-          <w:numId w:val="22"/>
-        </w:numPr>
-      </w:pPr>
-      <w:r>
-        <w:t>Nous avons mis nos 4 fonctions dans le même fichier</w:t>
-      </w:r>
-    </w:p>
-    <w:p>
-      <w:pPr>
-        <w:pStyle w:val="Paragraphedeliste"/>
-        <w:numPr>
-          <w:ilvl w:val="0"/>
-          <w:numId w:val="22"/>
-        </w:numPr>
-      </w:pPr>
-      <w:r>
-        <w:t>Nous avons effectué des tests pour vérifier le bon fonctionnement des fonctions.</w:t>
-      </w:r>
-      <w:bookmarkStart w:id="53" w:name="_Toc409520387"/>
+        <w:ind w:left="708"/>
+      </w:pPr>
     </w:p>
     <w:p>
       <w:pPr>
         <w:pStyle w:val="Titre1"/>
       </w:pPr>
-      <w:bookmarkStart w:id="54" w:name="_GoBack"/>
       <w:r>
         <w:lastRenderedPageBreak/>
         <w:t>Etape 4</w:t>
       </w:r>
+      <w:bookmarkEnd w:id="51"/>
+    </w:p>
+    <w:p>
+      <w:pPr>
+        <w:pStyle w:val="Titre2"/>
+      </w:pPr>
+      <w:bookmarkStart w:id="53" w:name="_Toc409520388"/>
+      <w:r>
+        <w:t>Semaine 1</w:t>
+      </w:r>
       <w:bookmarkEnd w:id="53"/>
     </w:p>
     <w:p>
       <w:pPr>
-        <w:pStyle w:val="Titre2"/>
-      </w:pPr>
-      <w:bookmarkStart w:id="55" w:name="_Toc409520388"/>
+        <w:pStyle w:val="Titre3"/>
+      </w:pPr>
+      <w:bookmarkStart w:id="54" w:name="_Toc409520389"/>
+      <w:r>
+        <w:t xml:space="preserve">Implémentation </w:t>
+      </w:r>
+      <w:proofErr w:type="spellStart"/>
+      <w:r>
+        <w:t>shell</w:t>
+      </w:r>
       <w:bookmarkEnd w:id="54"/>
-      <w:r>
-        <w:t>Semaine 1</w:t>
-      </w:r>
-      <w:bookmarkEnd w:id="55"/>
-    </w:p>
-    <w:p>
-      <w:pPr>
-        <w:pStyle w:val="Titre3"/>
-      </w:pPr>
-      <w:bookmarkStart w:id="56" w:name="_Toc409520389"/>
-      <w:r>
-        <w:t>Implémentation shell</w:t>
-      </w:r>
-      <w:bookmarkEnd w:id="56"/>
+      <w:proofErr w:type="spellEnd"/>
     </w:p>
     <w:p>
       <w:pPr>
@@ -7580,103 +8358,243 @@
       <w:pPr>
         <w:pStyle w:val="Titre3"/>
       </w:pPr>
-      <w:bookmarkStart w:id="57" w:name="_Toc409520390"/>
+      <w:bookmarkStart w:id="55" w:name="_Toc409520390"/>
       <w:r>
         <w:t>Implémentation mini librairie C</w:t>
       </w:r>
+      <w:bookmarkEnd w:id="55"/>
+    </w:p>
+    <w:p>
+      <w:pPr>
+        <w:pStyle w:val="Paragraphedeliste"/>
+      </w:pPr>
+      <w:r>
+        <w:t xml:space="preserve">Appel des fonctions que nous avons </w:t>
+      </w:r>
+      <w:r>
+        <w:t>implémenté</w:t>
+      </w:r>
+      <w:r>
+        <w:t xml:space="preserve"> dans le </w:t>
+      </w:r>
+      <w:proofErr w:type="spellStart"/>
+      <w:r>
+        <w:t>kernel</w:t>
+      </w:r>
+      <w:proofErr w:type="spellEnd"/>
+      <w:r>
+        <w:t xml:space="preserve"> pour que l’utilisateur puisse les appeler et les utiliser dans un programme.</w:t>
+      </w:r>
+    </w:p>
+    <w:p>
+      <w:pPr>
+        <w:pStyle w:val="Titre2"/>
+      </w:pPr>
+      <w:bookmarkStart w:id="56" w:name="_Toc409520391"/>
+      <w:r>
+        <w:t>Semaine 2</w:t>
+      </w:r>
+      <w:bookmarkEnd w:id="56"/>
+      <w:r>
+        <w:t xml:space="preserve"> à 4</w:t>
+      </w:r>
+    </w:p>
+    <w:p>
+      <w:pPr>
+        <w:pStyle w:val="Titre3"/>
+      </w:pPr>
+      <w:bookmarkStart w:id="57" w:name="_Toc409520392"/>
+      <w:r>
+        <w:t xml:space="preserve">Implémentation fonction </w:t>
+      </w:r>
+      <w:proofErr w:type="spellStart"/>
+      <w:r>
+        <w:t>exec</w:t>
+      </w:r>
       <w:bookmarkEnd w:id="57"/>
+      <w:proofErr w:type="spellEnd"/>
     </w:p>
     <w:p>
       <w:pPr>
         <w:pStyle w:val="Paragraphedeliste"/>
       </w:pPr>
       <w:r>
-        <w:t xml:space="preserve">Appel des fonctions que nous avons </w:t>
-      </w:r>
-      <w:r>
-        <w:t>implémenté</w:t>
-      </w:r>
-      <w:r>
-        <w:t xml:space="preserve"> dans le kernel pour que l’utilisateur puisse les appeler et les utiliser dans un programme.</w:t>
-      </w:r>
-    </w:p>
-    <w:p>
-      <w:pPr>
-        <w:pStyle w:val="Titre2"/>
-      </w:pPr>
-      <w:bookmarkStart w:id="58" w:name="_Toc409520391"/>
-      <w:r>
-        <w:t>Semaine 2</w:t>
-      </w:r>
+        <w:t>Nous avons créé un code utilisateur que nous avons compilé en bin.</w:t>
+      </w:r>
+      <w:r>
+        <w:br/>
+        <w:t xml:space="preserve">Nous lisons le contenu de ce fichier pour le mettre en adresse mémoire en utilisant la fonction </w:t>
+      </w:r>
+      <w:proofErr w:type="spellStart"/>
+      <w:r>
+        <w:t>memputb</w:t>
+      </w:r>
+      <w:proofErr w:type="spellEnd"/>
+      <w:r>
+        <w:t xml:space="preserve">. Pour cela nous parcourons le contenu ce fichier et nous mettons byte par byte en changeant d’offset dans le </w:t>
+      </w:r>
+      <w:proofErr w:type="spellStart"/>
+      <w:r>
+        <w:t>seg</w:t>
+      </w:r>
+      <w:proofErr w:type="spellEnd"/>
+      <w:r>
+        <w:t xml:space="preserve"> passée en paramètre à la fonction </w:t>
+      </w:r>
+      <w:proofErr w:type="spellStart"/>
+      <w:r>
+        <w:t>execute</w:t>
+      </w:r>
+      <w:proofErr w:type="spellEnd"/>
+      <w:r>
+        <w:t>.</w:t>
+      </w:r>
+    </w:p>
+    <w:p>
+      <w:pPr>
+        <w:pStyle w:val="Paragraphedeliste"/>
+      </w:pPr>
+      <w:r>
+        <w:t>Après avoir mis tout le fichier en mémoire nous allons jump.</w:t>
+      </w:r>
+    </w:p>
+    <w:p>
+      <w:pPr>
+        <w:pStyle w:val="Paragraphedeliste"/>
+      </w:pPr>
+    </w:p>
+    <w:p>
+      <w:pPr>
+        <w:pStyle w:val="Paragraphedeliste"/>
+      </w:pPr>
+      <w:r>
+        <w:t xml:space="preserve">Malheureusement, nous n’arrivons pas à exécuté le code lors du jump car lors de la lecture du fichier nous ne lisons pas le fichier en entier car il y a un \0 dans le fichier et la lecture ne va pas plus loin. Pourtant dans le code de lecture de fichier nous devons lire tout un secteur et pas s’arrêter </w:t>
+      </w:r>
+      <w:proofErr w:type="gramStart"/>
+      <w:r>
+        <w:t>aux</w:t>
+      </w:r>
+      <w:proofErr w:type="gramEnd"/>
+      <w:r>
+        <w:t xml:space="preserve"> \0.</w:t>
+      </w:r>
+    </w:p>
+    <w:p>
+      <w:pPr>
+        <w:pStyle w:val="Titre3"/>
+      </w:pPr>
+      <w:r>
+        <w:t xml:space="preserve">Implémentation </w:t>
+      </w:r>
+      <w:proofErr w:type="spellStart"/>
+      <w:r>
+        <w:t>shell</w:t>
+      </w:r>
+      <w:proofErr w:type="spellEnd"/>
+    </w:p>
+    <w:p>
+      <w:pPr>
+        <w:pStyle w:val="Paragraphedeliste"/>
+      </w:pPr>
+      <w:r>
+        <w:t>En fonction de la commande tapée en dans le terminal, nous allons interpréter cette commande et appeler la fonction correspondante.</w:t>
+      </w:r>
+    </w:p>
+    <w:p>
+      <w:pPr>
+        <w:pStyle w:val="Titre3"/>
+      </w:pPr>
+      <w:r>
+        <w:t>Implémentation mini librairie C</w:t>
+      </w:r>
+    </w:p>
+    <w:p>
+      <w:pPr>
+        <w:pStyle w:val="Paragraphedeliste"/>
+      </w:pPr>
+      <w:r>
+        <w:t xml:space="preserve">Création d’un header contenant les </w:t>
+      </w:r>
+      <w:proofErr w:type="spellStart"/>
+      <w:r>
+        <w:t>defines</w:t>
+      </w:r>
+      <w:proofErr w:type="spellEnd"/>
+      <w:r>
+        <w:t xml:space="preserve"> dont nous aurons besoin et les structures.</w:t>
+      </w:r>
+    </w:p>
+    <w:p>
+      <w:pPr>
+        <w:pStyle w:val="Paragraphedeliste"/>
+      </w:pPr>
+      <w:r>
+        <w:t>Codage des fonctions qui vont travailler avec les strings.</w:t>
+      </w:r>
+    </w:p>
+    <w:p>
+      <w:pPr>
+        <w:pStyle w:val="Paragraphedeliste"/>
+      </w:pPr>
+      <w:r>
+        <w:t xml:space="preserve">Lien de la </w:t>
+      </w:r>
+      <w:proofErr w:type="spellStart"/>
+      <w:r>
+        <w:t>lib</w:t>
+      </w:r>
+      <w:r>
+        <w:t>c</w:t>
+      </w:r>
+      <w:proofErr w:type="spellEnd"/>
+      <w:r>
+        <w:t xml:space="preserve"> aux interruptions.</w:t>
+      </w:r>
+    </w:p>
+    <w:p>
+      <w:pPr>
+        <w:pStyle w:val="Titre3"/>
+      </w:pPr>
+      <w:r>
+        <w:t xml:space="preserve">Mise en commun </w:t>
+      </w:r>
+    </w:p>
+    <w:p>
+      <w:pPr>
+        <w:pStyle w:val="Paragraphedeliste"/>
+      </w:pPr>
+      <w:r>
+        <w:t xml:space="preserve">Link la </w:t>
+      </w:r>
+      <w:proofErr w:type="spellStart"/>
+      <w:r>
+        <w:t>libc</w:t>
+      </w:r>
+      <w:proofErr w:type="spellEnd"/>
+      <w:r>
+        <w:t xml:space="preserve"> avec l</w:t>
+      </w:r>
+      <w:r>
+        <w:t xml:space="preserve">e </w:t>
+      </w:r>
+      <w:proofErr w:type="spellStart"/>
+      <w:r>
+        <w:t>shell</w:t>
+      </w:r>
+      <w:proofErr w:type="spellEnd"/>
+      <w:r>
+        <w:t xml:space="preserve"> et le code utilisateur. Nous n’avons pas pu tester car </w:t>
+      </w:r>
+      <w:proofErr w:type="spellStart"/>
+      <w:r>
+        <w:t>exec</w:t>
+      </w:r>
+      <w:proofErr w:type="spellEnd"/>
+      <w:r>
+        <w:t xml:space="preserve"> ne fonctionne pas.</w:t>
+      </w:r>
+      <w:bookmarkStart w:id="58" w:name="_GoBack"/>
       <w:bookmarkEnd w:id="58"/>
-    </w:p>
-    <w:p>
-      <w:pPr>
-        <w:pStyle w:val="Titre3"/>
-      </w:pPr>
-      <w:bookmarkStart w:id="59" w:name="_Toc409520392"/>
-      <w:r>
-        <w:t>Implémentation fonction exec</w:t>
-      </w:r>
-      <w:bookmarkEnd w:id="59"/>
-    </w:p>
-    <w:p>
-      <w:pPr>
-        <w:pStyle w:val="Paragraphedeliste"/>
-      </w:pPr>
-    </w:p>
-    <w:p>
-      <w:pPr>
-        <w:pStyle w:val="Titre2"/>
-      </w:pPr>
-      <w:bookmarkStart w:id="60" w:name="_Toc409520393"/>
-      <w:r>
-        <w:t>Semaine 3</w:t>
-      </w:r>
-      <w:bookmarkEnd w:id="60"/>
-      <w:r>
-        <w:t xml:space="preserve"> </w:t>
-      </w:r>
-    </w:p>
-    <w:p>
-      <w:pPr>
-        <w:pStyle w:val="Titre3"/>
-      </w:pPr>
-      <w:bookmarkStart w:id="61" w:name="_Toc409520394"/>
-      <w:r>
-        <w:t>Implémentation fonction exec</w:t>
-      </w:r>
-      <w:bookmarkEnd w:id="61"/>
-    </w:p>
-    <w:p>
-      <w:pPr>
-        <w:pStyle w:val="Paragraphedeliste"/>
-      </w:pPr>
-    </w:p>
-    <w:p>
-      <w:pPr>
-        <w:pStyle w:val="Titre2"/>
-      </w:pPr>
-      <w:bookmarkStart w:id="62" w:name="_Toc409520395"/>
-      <w:r>
-        <w:t>Semaine 4</w:t>
-      </w:r>
-      <w:bookmarkEnd w:id="62"/>
-    </w:p>
-    <w:p>
-      <w:pPr>
-        <w:pStyle w:val="Titre3"/>
-      </w:pPr>
-      <w:bookmarkStart w:id="63" w:name="_Toc409520396"/>
-      <w:r>
-        <w:t>Mise en commun</w:t>
-      </w:r>
-      <w:bookmarkEnd w:id="63"/>
-    </w:p>
-    <w:p>
-      <w:pPr>
-        <w:pStyle w:val="Paragraphedeliste"/>
-      </w:pPr>
     </w:p>
     <w:p/>
     <w:p/>
@@ -7732,7 +8650,6 @@
         <w:docPartUnique/>
       </w:docPartObj>
     </w:sdtPr>
-    <w:sdtEndPr/>
     <w:sdtContent>
       <w:p>
         <w:pPr>
@@ -7753,7 +8670,7 @@
             <w:noProof/>
             <w:lang w:val="fr-FR"/>
           </w:rPr>
-          <w:t>12</w:t>
+          <w:t>13</w:t>
         </w:r>
         <w:r>
           <w:fldChar w:fldCharType="end"/>
@@ -7897,8 +8814,6 @@
     </w:r>
     <w:r>
       <w:tab/>
-    </w:r>
-    <w:r>
       <w:t>HEPIA 2014-2015</w:t>
     </w:r>
   </w:p>
@@ -11980,585 +12895,6 @@
 </w:styles>
 </file>
 
-<file path=word/glossary/document.xml><?xml version="1.0" encoding="utf-8"?>
-<w:glossaryDocument xmlns:wpc="http://schemas.microsoft.com/office/word/2010/wordprocessingCanvas" xmlns:mc="http://schemas.openxmlformats.org/markup-compatibility/2006" xmlns:o="urn:schemas-microsoft-com:office:office" xmlns:r="http://schemas.openxmlformats.org/officeDocument/2006/relationships" xmlns:m="http://schemas.openxmlformats.org/officeDocument/2006/math" xmlns:v="urn:schemas-microsoft-com:vml" xmlns:wp14="http://schemas.microsoft.com/office/word/2010/wordprocessingDrawing" xmlns:wp="http://schemas.openxmlformats.org/drawingml/2006/wordprocessingDrawing" xmlns:w10="urn:schemas-microsoft-com:office:word" xmlns:w="http://schemas.openxmlformats.org/wordprocessingml/2006/main" xmlns:w14="http://schemas.microsoft.com/office/word/2010/wordml" xmlns:w15="http://schemas.microsoft.com/office/word/2012/wordml" xmlns:wpg="http://schemas.microsoft.com/office/word/2010/wordprocessingGroup" xmlns:wpi="http://schemas.microsoft.com/office/word/2010/wordprocessingInk" xmlns:wne="http://schemas.microsoft.com/office/word/2006/wordml" xmlns:wps="http://schemas.microsoft.com/office/word/2010/wordprocessingShape" mc:Ignorable="w14 w15 wp14"/>
-</file>
-
-<file path=word/glossary/fontTable.xml><?xml version="1.0" encoding="utf-8"?>
-<w:fonts xmlns:mc="http://schemas.openxmlformats.org/markup-compatibility/2006" xmlns:r="http://schemas.openxmlformats.org/officeDocument/2006/relationships" xmlns:w="http://schemas.openxmlformats.org/wordprocessingml/2006/main" xmlns:w14="http://schemas.microsoft.com/office/word/2010/wordml" xmlns:w15="http://schemas.microsoft.com/office/word/2012/wordml" mc:Ignorable="w14 w15">
-  <w:font w:name="Symbol">
-    <w:panose1 w:val="05050102010706020507"/>
-    <w:charset w:val="02"/>
-    <w:family w:val="roman"/>
-    <w:pitch w:val="variable"/>
-    <w:sig w:usb0="00000000" w:usb1="10000000" w:usb2="00000000" w:usb3="00000000" w:csb0="80000000" w:csb1="00000000"/>
-  </w:font>
-  <w:font w:name="Times New Roman">
-    <w:panose1 w:val="02020603050405020304"/>
-    <w:charset w:val="00"/>
-    <w:family w:val="roman"/>
-    <w:pitch w:val="variable"/>
-    <w:sig w:usb0="E0002AFF" w:usb1="C0007841" w:usb2="00000009" w:usb3="00000000" w:csb0="000001FF" w:csb1="00000000"/>
-  </w:font>
-  <w:font w:name="Courier New">
-    <w:panose1 w:val="02070309020205020404"/>
-    <w:charset w:val="00"/>
-    <w:family w:val="modern"/>
-    <w:pitch w:val="fixed"/>
-    <w:sig w:usb0="E0002AFF" w:usb1="C0007843" w:usb2="00000009" w:usb3="00000000" w:csb0="000001FF" w:csb1="00000000"/>
-  </w:font>
-  <w:font w:name="Wingdings">
-    <w:panose1 w:val="05000000000000000000"/>
-    <w:charset w:val="02"/>
-    <w:family w:val="auto"/>
-    <w:pitch w:val="variable"/>
-    <w:sig w:usb0="00000000" w:usb1="10000000" w:usb2="00000000" w:usb3="00000000" w:csb0="80000000" w:csb1="00000000"/>
-  </w:font>
-  <w:font w:name="Verdana">
-    <w:panose1 w:val="020B0604030504040204"/>
-    <w:charset w:val="00"/>
-    <w:family w:val="swiss"/>
-    <w:pitch w:val="variable"/>
-    <w:sig w:usb0="A10006FF" w:usb1="4000205B" w:usb2="00000010" w:usb3="00000000" w:csb0="0000019F" w:csb1="00000000"/>
-  </w:font>
-  <w:font w:name="Microsoft JhengHei">
-    <w:panose1 w:val="020B0604030504040204"/>
-    <w:charset w:val="88"/>
-    <w:family w:val="swiss"/>
-    <w:pitch w:val="variable"/>
-    <w:sig w:usb0="00000087" w:usb1="288F4000" w:usb2="00000016" w:usb3="00000000" w:csb0="00100009" w:csb1="00000000"/>
-  </w:font>
-  <w:font w:name="Tahoma">
-    <w:panose1 w:val="020B0604030504040204"/>
-    <w:charset w:val="00"/>
-    <w:family w:val="swiss"/>
-    <w:pitch w:val="variable"/>
-    <w:sig w:usb0="E1002EFF" w:usb1="C000605B" w:usb2="00000029" w:usb3="00000000" w:csb0="000101FF" w:csb1="00000000"/>
-  </w:font>
-  <w:font w:name="Calibri">
-    <w:panose1 w:val="020F0502020204030204"/>
-    <w:charset w:val="00"/>
-    <w:family w:val="swiss"/>
-    <w:pitch w:val="variable"/>
-    <w:sig w:usb0="E00002FF" w:usb1="4000ACFF" w:usb2="00000001" w:usb3="00000000" w:csb0="0000019F" w:csb1="00000000"/>
-  </w:font>
-  <w:font w:name="PMingLiU">
-    <w:altName w:val="新細明體"/>
-    <w:panose1 w:val="02020500000000000000"/>
-    <w:charset w:val="88"/>
-    <w:family w:val="roman"/>
-    <w:pitch w:val="variable"/>
-    <w:sig w:usb0="A00002FF" w:usb1="28CFFCFA" w:usb2="00000016" w:usb3="00000000" w:csb0="00100001" w:csb1="00000000"/>
-  </w:font>
-  <w:font w:name="Calibri Light">
-    <w:panose1 w:val="020F0302020204030204"/>
-    <w:charset w:val="00"/>
-    <w:family w:val="swiss"/>
-    <w:pitch w:val="variable"/>
-    <w:sig w:usb0="A00002EF" w:usb1="4000207B" w:usb2="00000000" w:usb3="00000000" w:csb0="0000019F" w:csb1="00000000"/>
-  </w:font>
-</w:fonts>
-</file>
-
-<file path=word/glossary/settings.xml><?xml version="1.0" encoding="utf-8"?>
-<w:settings xmlns:mc="http://schemas.openxmlformats.org/markup-compatibility/2006" xmlns:o="urn:schemas-microsoft-com:office:office" xmlns:r="http://schemas.openxmlformats.org/officeDocument/2006/relationships" xmlns:m="http://schemas.openxmlformats.org/officeDocument/2006/math" xmlns:v="urn:schemas-microsoft-com:vml" xmlns:w10="urn:schemas-microsoft-com:office:word" xmlns:w="http://schemas.openxmlformats.org/wordprocessingml/2006/main" xmlns:w14="http://schemas.microsoft.com/office/word/2010/wordml" xmlns:w15="http://schemas.microsoft.com/office/word/2012/wordml" xmlns:sl="http://schemas.openxmlformats.org/schemaLibrary/2006/main" mc:Ignorable="w14 w15">
-  <w:view w:val="normal"/>
-  <w:defaultTabStop w:val="708"/>
-  <w:hyphenationZone w:val="425"/>
-  <w:characterSpacingControl w:val="doNotCompress"/>
-  <w:compat>
-    <w:useFELayout/>
-    <w:compatSetting w:name="compatibilityMode" w:uri="http://schemas.microsoft.com/office/word" w:val="15"/>
-    <w:compatSetting w:name="overrideTableStyleFontSizeAndJustification" w:uri="http://schemas.microsoft.com/office/word" w:val="1"/>
-    <w:compatSetting w:name="enableOpenTypeFeatures" w:uri="http://schemas.microsoft.com/office/word" w:val="1"/>
-    <w:compatSetting w:name="doNotFlipMirrorIndents" w:uri="http://schemas.microsoft.com/office/word" w:val="1"/>
-    <w:compatSetting w:name="differentiateMultirowTableHeaders" w:uri="http://schemas.microsoft.com/office/word" w:val="1"/>
-  </w:compat>
-  <w:rsids>
-    <w:rsidRoot w:val="00DF2CAC"/>
-    <w:rsid w:val="00C55195"/>
-    <w:rsid w:val="00DF2CAC"/>
-  </w:rsids>
-  <m:mathPr>
-    <m:mathFont m:val="Cambria Math"/>
-    <m:brkBin m:val="before"/>
-    <m:brkBinSub m:val="--"/>
-    <m:smallFrac m:val="0"/>
-    <m:dispDef/>
-    <m:lMargin m:val="0"/>
-    <m:rMargin m:val="0"/>
-    <m:defJc m:val="centerGroup"/>
-    <m:wrapIndent m:val="1440"/>
-    <m:intLim m:val="subSup"/>
-    <m:naryLim m:val="undOvr"/>
-  </m:mathPr>
-  <w:themeFontLang w:val="fr-CH" w:eastAsia="zh-TW"/>
-  <w:clrSchemeMapping w:bg1="light1" w:t1="dark1" w:bg2="light2" w:t2="dark2" w:accent1="accent1" w:accent2="accent2" w:accent3="accent3" w:accent4="accent4" w:accent5="accent5" w:accent6="accent6" w:hyperlink="hyperlink" w:followedHyperlink="followedHyperlink"/>
-  <w:decimalSymbol w:val="."/>
-  <w:listSeparator w:val=";"/>
-  <w15:chartTrackingRefBased/>
-</w:settings>
-</file>
-
-<file path=word/glossary/styles.xml><?xml version="1.0" encoding="utf-8"?>
-<w:styles xmlns:mc="http://schemas.openxmlformats.org/markup-compatibility/2006" xmlns:r="http://schemas.openxmlformats.org/officeDocument/2006/relationships" xmlns:w="http://schemas.openxmlformats.org/wordprocessingml/2006/main" xmlns:w14="http://schemas.microsoft.com/office/word/2010/wordml" xmlns:w15="http://schemas.microsoft.com/office/word/2012/wordml" mc:Ignorable="w14 w15">
-  <w:docDefaults>
-    <w:rPrDefault>
-      <w:rPr>
-        <w:rFonts w:asciiTheme="minorHAnsi" w:eastAsiaTheme="minorEastAsia" w:hAnsiTheme="minorHAnsi" w:cstheme="minorBidi"/>
-        <w:sz w:val="22"/>
-        <w:szCs w:val="22"/>
-        <w:lang w:val="fr-CH" w:eastAsia="zh-TW" w:bidi="ar-SA"/>
-      </w:rPr>
-    </w:rPrDefault>
-    <w:pPrDefault>
-      <w:pPr>
-        <w:spacing w:after="160" w:line="259" w:lineRule="auto"/>
-      </w:pPr>
-    </w:pPrDefault>
-  </w:docDefaults>
-  <w:latentStyles w:defLockedState="0" w:defUIPriority="99" w:defSemiHidden="0" w:defUnhideWhenUsed="0" w:defQFormat="0" w:count="371">
-    <w:lsdException w:name="Normal" w:uiPriority="0" w:qFormat="1"/>
-    <w:lsdException w:name="heading 1" w:uiPriority="9" w:qFormat="1"/>
-    <w:lsdException w:name="heading 2" w:semiHidden="1" w:uiPriority="9" w:unhideWhenUsed="1" w:qFormat="1"/>
-    <w:lsdException w:name="heading 3" w:semiHidden="1" w:uiPriority="9" w:unhideWhenUsed="1" w:qFormat="1"/>
-    <w:lsdException w:name="heading 4" w:semiHidden="1" w:uiPriority="9" w:unhideWhenUsed="1" w:qFormat="1"/>
-    <w:lsdException w:name="heading 5" w:semiHidden="1" w:uiPriority="9" w:unhideWhenUsed="1" w:qFormat="1"/>
-    <w:lsdException w:name="heading 6" w:semiHidden="1" w:uiPriority="9" w:unhideWhenUsed="1" w:qFormat="1"/>
-    <w:lsdException w:name="heading 7" w:semiHidden="1" w:uiPriority="9" w:unhideWhenUsed="1" w:qFormat="1"/>
-    <w:lsdException w:name="heading 8" w:semiHidden="1" w:uiPriority="9" w:unhideWhenUsed="1" w:qFormat="1"/>
-    <w:lsdException w:name="heading 9" w:semiHidden="1" w:uiPriority="9" w:unhideWhenUsed="1" w:qFormat="1"/>
-    <w:lsdException w:name="index 1" w:semiHidden="1" w:unhideWhenUsed="1"/>
-    <w:lsdException w:name="index 2" w:semiHidden="1" w:unhideWhenUsed="1"/>
-    <w:lsdException w:name="index 3" w:semiHidden="1" w:unhideWhenUsed="1"/>
-    <w:lsdException w:name="index 4" w:semiHidden="1" w:unhideWhenUsed="1"/>
-    <w:lsdException w:name="index 5" w:semiHidden="1" w:unhideWhenUsed="1"/>
-    <w:lsdException w:name="index 6" w:semiHidden="1" w:unhideWhenUsed="1"/>
-    <w:lsdException w:name="index 7" w:semiHidden="1" w:unhideWhenUsed="1"/>
-    <w:lsdException w:name="index 8" w:semiHidden="1" w:unhideWhenUsed="1"/>
-    <w:lsdException w:name="index 9" w:semiHidden="1" w:unhideWhenUsed="1"/>
-    <w:lsdException w:name="toc 1" w:semiHidden="1" w:uiPriority="39" w:unhideWhenUsed="1"/>
-    <w:lsdException w:name="toc 2" w:semiHidden="1" w:uiPriority="39" w:unhideWhenUsed="1"/>
-    <w:lsdException w:name="toc 3" w:semiHidden="1" w:uiPriority="39" w:unhideWhenUsed="1"/>
-    <w:lsdException w:name="toc 4" w:semiHidden="1" w:uiPriority="39" w:unhideWhenUsed="1"/>
-    <w:lsdException w:name="toc 5" w:semiHidden="1" w:uiPriority="39" w:unhideWhenUsed="1"/>
-    <w:lsdException w:name="toc 6" w:semiHidden="1" w:uiPriority="39" w:unhideWhenUsed="1"/>
-    <w:lsdException w:name="toc 7" w:semiHidden="1" w:uiPriority="39" w:unhideWhenUsed="1"/>
-    <w:lsdException w:name="toc 8" w:semiHidden="1" w:uiPriority="39" w:unhideWhenUsed="1"/>
-    <w:lsdException w:name="toc 9" w:semiHidden="1" w:uiPriority="39" w:unhideWhenUsed="1"/>
-    <w:lsdException w:name="Normal Indent" w:semiHidden="1" w:unhideWhenUsed="1"/>
-    <w:lsdException w:name="footnote text" w:semiHidden="1" w:unhideWhenUsed="1"/>
-    <w:lsdException w:name="annotation text" w:semiHidden="1" w:unhideWhenUsed="1"/>
-    <w:lsdException w:name="header" w:semiHidden="1" w:unhideWhenUsed="1"/>
-    <w:lsdException w:name="footer" w:semiHidden="1" w:unhideWhenUsed="1"/>
-    <w:lsdException w:name="index heading" w:semiHidden="1" w:unhideWhenUsed="1"/>
-    <w:lsdException w:name="caption" w:semiHidden="1" w:uiPriority="35" w:unhideWhenUsed="1" w:qFormat="1"/>
-    <w:lsdException w:name="table of figures" w:semiHidden="1" w:unhideWhenUsed="1"/>
-    <w:lsdException w:name="envelope address" w:semiHidden="1" w:unhideWhenUsed="1"/>
-    <w:lsdException w:name="envelope return" w:semiHidden="1" w:unhideWhenUsed="1"/>
-    <w:lsdException w:name="footnote reference" w:semiHidden="1" w:unhideWhenUsed="1"/>
-    <w:lsdException w:name="annotation reference" w:semiHidden="1" w:unhideWhenUsed="1"/>
-    <w:lsdException w:name="line number" w:semiHidden="1" w:unhideWhenUsed="1"/>
-    <w:lsdException w:name="page number" w:semiHidden="1" w:unhideWhenUsed="1"/>
-    <w:lsdException w:name="endnote reference" w:semiHidden="1" w:unhideWhenUsed="1"/>
-    <w:lsdException w:name="endnote text" w:semiHidden="1" w:unhideWhenUsed="1"/>
-    <w:lsdException w:name="table of authorities" w:semiHidden="1" w:unhideWhenUsed="1"/>
-    <w:lsdException w:name="macro" w:semiHidden="1" w:unhideWhenUsed="1"/>
-    <w:lsdException w:name="toa heading" w:semiHidden="1" w:unhideWhenUsed="1"/>
-    <w:lsdException w:name="List" w:semiHidden="1" w:unhideWhenUsed="1"/>
-    <w:lsdException w:name="List Bullet" w:semiHidden="1" w:unhideWhenUsed="1"/>
-    <w:lsdException w:name="List Number" w:semiHidden="1" w:unhideWhenUsed="1"/>
-    <w:lsdException w:name="List 2" w:semiHidden="1" w:unhideWhenUsed="1"/>
-    <w:lsdException w:name="List 3" w:semiHidden="1" w:unhideWhenUsed="1"/>
-    <w:lsdException w:name="List 4" w:semiHidden="1" w:unhideWhenUsed="1"/>
-    <w:lsdException w:name="List 5" w:semiHidden="1" w:unhideWhenUsed="1"/>
-    <w:lsdException w:name="List Bullet 2" w:semiHidden="1" w:unhideWhenUsed="1"/>
-    <w:lsdException w:name="List Bullet 3" w:semiHidden="1" w:unhideWhenUsed="1"/>
-    <w:lsdException w:name="List Bullet 4" w:semiHidden="1" w:unhideWhenUsed="1"/>
-    <w:lsdException w:name="List Bullet 5" w:semiHidden="1" w:unhideWhenUsed="1"/>
-    <w:lsdException w:name="List Number 2" w:semiHidden="1" w:unhideWhenUsed="1"/>
-    <w:lsdException w:name="List Number 3" w:semiHidden="1" w:unhideWhenUsed="1"/>
-    <w:lsdException w:name="List Number 4" w:semiHidden="1" w:unhideWhenUsed="1"/>
-    <w:lsdException w:name="List Number 5" w:semiHidden="1" w:unhideWhenUsed="1"/>
-    <w:lsdException w:name="Title" w:uiPriority="10" w:qFormat="1"/>
-    <w:lsdException w:name="Closing" w:semiHidden="1" w:unhideWhenUsed="1"/>
-    <w:lsdException w:name="Signature" w:semiHidden="1" w:unhideWhenUsed="1"/>
-    <w:lsdException w:name="Default Paragraph Font" w:semiHidden="1" w:uiPriority="1" w:unhideWhenUsed="1"/>
-    <w:lsdException w:name="Body Text" w:semiHidden="1" w:unhideWhenUsed="1"/>
-    <w:lsdException w:name="Body Text Indent" w:semiHidden="1" w:unhideWhenUsed="1"/>
-    <w:lsdException w:name="List Continue" w:semiHidden="1" w:unhideWhenUsed="1"/>
-    <w:lsdException w:name="List Continue 2" w:semiHidden="1" w:unhideWhenUsed="1"/>
-    <w:lsdException w:name="List Continue 3" w:semiHidden="1" w:unhideWhenUsed="1"/>
-    <w:lsdException w:name="List Continue 4" w:semiHidden="1" w:unhideWhenUsed="1"/>
-    <w:lsdException w:name="List Continue 5" w:semiHidden="1" w:unhideWhenUsed="1"/>
-    <w:lsdException w:name="Message Header" w:semiHidden="1" w:unhideWhenUsed="1"/>
-    <w:lsdException w:name="Subtitle" w:uiPriority="11" w:qFormat="1"/>
-    <w:lsdException w:name="Salutation" w:semiHidden="1" w:unhideWhenUsed="1"/>
-    <w:lsdException w:name="Date" w:semiHidden="1" w:unhideWhenUsed="1"/>
-    <w:lsdException w:name="Body Text First Indent" w:semiHidden="1" w:unhideWhenUsed="1"/>
-    <w:lsdException w:name="Body Text First Indent 2" w:semiHidden="1" w:unhideWhenUsed="1"/>
-    <w:lsdException w:name="Note Heading" w:semiHidden="1" w:unhideWhenUsed="1"/>
-    <w:lsdException w:name="Body Text 2" w:semiHidden="1" w:unhideWhenUsed="1"/>
-    <w:lsdException w:name="Body Text 3" w:semiHidden="1" w:unhideWhenUsed="1"/>
-    <w:lsdException w:name="Body Text Indent 2" w:semiHidden="1" w:unhideWhenUsed="1"/>
-    <w:lsdException w:name="Body Text Indent 3" w:semiHidden="1" w:unhideWhenUsed="1"/>
-    <w:lsdException w:name="Block Text" w:semiHidden="1" w:unhideWhenUsed="1"/>
-    <w:lsdException w:name="Hyperlink" w:semiHidden="1" w:unhideWhenUsed="1"/>
-    <w:lsdException w:name="FollowedHyperlink" w:semiHidden="1" w:unhideWhenUsed="1"/>
-    <w:lsdException w:name="Strong" w:uiPriority="22" w:qFormat="1"/>
-    <w:lsdException w:name="Emphasis" w:uiPriority="20" w:qFormat="1"/>
-    <w:lsdException w:name="Document Map" w:semiHidden="1" w:unhideWhenUsed="1"/>
-    <w:lsdException w:name="Plain Text" w:semiHidden="1" w:unhideWhenUsed="1"/>
-    <w:lsdException w:name="E-mail Signature" w:semiHidden="1" w:unhideWhenUsed="1"/>
-    <w:lsdException w:name="HTML Top of Form" w:semiHidden="1" w:unhideWhenUsed="1"/>
-    <w:lsdException w:name="HTML Bottom of Form" w:semiHidden="1" w:unhideWhenUsed="1"/>
-    <w:lsdException w:name="Normal (Web)" w:semiHidden="1" w:unhideWhenUsed="1"/>
-    <w:lsdException w:name="HTML Acronym" w:semiHidden="1" w:unhideWhenUsed="1"/>
-    <w:lsdException w:name="HTML Address" w:semiHidden="1" w:unhideWhenUsed="1"/>
-    <w:lsdException w:name="HTML Cite" w:semiHidden="1" w:unhideWhenUsed="1"/>
-    <w:lsdException w:name="HTML Code" w:semiHidden="1" w:unhideWhenUsed="1"/>
-    <w:lsdException w:name="HTML Definition" w:semiHidden="1" w:unhideWhenUsed="1"/>
-    <w:lsdException w:name="HTML Keyboard" w:semiHidden="1" w:unhideWhenUsed="1"/>
-    <w:lsdException w:name="HTML Preformatted" w:semiHidden="1" w:unhideWhenUsed="1"/>
-    <w:lsdException w:name="HTML Sample" w:semiHidden="1" w:unhideWhenUsed="1"/>
-    <w:lsdException w:name="HTML Typewriter" w:semiHidden="1" w:unhideWhenUsed="1"/>
-    <w:lsdException w:name="HTML Variable" w:semiHidden="1" w:unhideWhenUsed="1"/>
-    <w:lsdException w:name="Normal Table" w:semiHidden="1" w:unhideWhenUsed="1"/>
-    <w:lsdException w:name="annotation subject" w:semiHidden="1" w:unhideWhenUsed="1"/>
-    <w:lsdException w:name="No List" w:semiHidden="1" w:unhideWhenUsed="1"/>
-    <w:lsdException w:name="Outline List 1" w:semiHidden="1" w:unhideWhenUsed="1"/>
-    <w:lsdException w:name="Outline List 2" w:semiHidden="1" w:unhideWhenUsed="1"/>
-    <w:lsdException w:name="Outline List 3" w:semiHidden="1" w:unhideWhenUsed="1"/>
-    <w:lsdException w:name="Table Simple 1" w:semiHidden="1" w:unhideWhenUsed="1"/>
-    <w:lsdException w:name="Table Simple 2" w:semiHidden="1" w:unhideWhenUsed="1"/>
-    <w:lsdException w:name="Table Simple 3" w:semiHidden="1" w:unhideWhenUsed="1"/>
-    <w:lsdException w:name="Table Classic 1" w:semiHidden="1" w:unhideWhenUsed="1"/>
-    <w:lsdException w:name="Table Classic 2" w:semiHidden="1" w:unhideWhenUsed="1"/>
-    <w:lsdException w:name="Table Classic 3" w:semiHidden="1" w:unhideWhenUsed="1"/>
-    <w:lsdException w:name="Table Classic 4" w:semiHidden="1" w:unhideWhenUsed="1"/>
-    <w:lsdException w:name="Table Colorful 1" w:semiHidden="1" w:unhideWhenUsed="1"/>
-    <w:lsdException w:name="Table Colorful 2" w:semiHidden="1" w:unhideWhenUsed="1"/>
-    <w:lsdException w:name="Table Colorful 3" w:semiHidden="1" w:unhideWhenUsed="1"/>
-    <w:lsdException w:name="Table Columns 1" w:semiHidden="1" w:unhideWhenUsed="1"/>
-    <w:lsdException w:name="Table Columns 2" w:semiHidden="1" w:unhideWhenUsed="1"/>
-    <w:lsdException w:name="Table Columns 3" w:semiHidden="1" w:unhideWhenUsed="1"/>
-    <w:lsdException w:name="Table Columns 4" w:semiHidden="1" w:unhideWhenUsed="1"/>
-    <w:lsdException w:name="Table Columns 5" w:semiHidden="1" w:unhideWhenUsed="1"/>
-    <w:lsdException w:name="Table Grid 1" w:semiHidden="1" w:unhideWhenUsed="1"/>
-    <w:lsdException w:name="Table Grid 2" w:semiHidden="1" w:unhideWhenUsed="1"/>
-    <w:lsdException w:name="Table Grid 3" w:semiHidden="1" w:unhideWhenUsed="1"/>
-    <w:lsdException w:name="Table Grid 4" w:semiHidden="1" w:unhideWhenUsed="1"/>
-    <w:lsdException w:name="Table Grid 5" w:semiHidden="1" w:unhideWhenUsed="1"/>
-    <w:lsdException w:name="Table Grid 6" w:semiHidden="1" w:unhideWhenUsed="1"/>
-    <w:lsdException w:name="Table Grid 7" w:semiHidden="1" w:unhideWhenUsed="1"/>
-    <w:lsdException w:name="Table Grid 8" w:semiHidden="1" w:unhideWhenUsed="1"/>
-    <w:lsdException w:name="Table List 1" w:semiHidden="1" w:unhideWhenUsed="1"/>
-    <w:lsdException w:name="Table List 2" w:semiHidden="1" w:unhideWhenUsed="1"/>
-    <w:lsdException w:name="Table List 3" w:semiHidden="1" w:unhideWhenUsed="1"/>
-    <w:lsdException w:name="Table List 4" w:semiHidden="1" w:unhideWhenUsed="1"/>
-    <w:lsdException w:name="Table List 5" w:semiHidden="1" w:unhideWhenUsed="1"/>
-    <w:lsdException w:name="Table List 6" w:semiHidden="1" w:unhideWhenUsed="1"/>
-    <w:lsdException w:name="Table List 7" w:semiHidden="1" w:unhideWhenUsed="1"/>
-    <w:lsdException w:name="Table List 8" w:semiHidden="1" w:unhideWhenUsed="1"/>
-    <w:lsdException w:name="Table 3D effects 1" w:semiHidden="1" w:unhideWhenUsed="1"/>
-    <w:lsdException w:name="Table 3D effects 2" w:semiHidden="1" w:unhideWhenUsed="1"/>
-    <w:lsdException w:name="Table 3D effects 3" w:semiHidden="1" w:unhideWhenUsed="1"/>
-    <w:lsdException w:name="Table Contemporary" w:semiHidden="1" w:unhideWhenUsed="1"/>
-    <w:lsdException w:name="Table Elegant" w:semiHidden="1" w:unhideWhenUsed="1"/>
-    <w:lsdException w:name="Table Professional" w:semiHidden="1" w:unhideWhenUsed="1"/>
-    <w:lsdException w:name="Table Subtle 1" w:semiHidden="1" w:unhideWhenUsed="1"/>
-    <w:lsdException w:name="Table Subtle 2" w:semiHidden="1" w:unhideWhenUsed="1"/>
-    <w:lsdException w:name="Table Web 1" w:semiHidden="1" w:unhideWhenUsed="1"/>
-    <w:lsdException w:name="Table Web 2" w:semiHidden="1" w:unhideWhenUsed="1"/>
-    <w:lsdException w:name="Table Web 3" w:semiHidden="1" w:unhideWhenUsed="1"/>
-    <w:lsdException w:name="Balloon Text" w:semiHidden="1" w:unhideWhenUsed="1"/>
-    <w:lsdException w:name="Table Grid" w:uiPriority="39"/>
-    <w:lsdException w:name="Table Theme" w:semiHidden="1" w:unhideWhenUsed="1"/>
-    <w:lsdException w:name="Placeholder Text" w:semiHidden="1"/>
-    <w:lsdException w:name="No Spacing" w:uiPriority="1" w:qFormat="1"/>
-    <w:lsdException w:name="Light Shading" w:uiPriority="60"/>
-    <w:lsdException w:name="Light List" w:uiPriority="61"/>
-    <w:lsdException w:name="Light Grid" w:uiPriority="62"/>
-    <w:lsdException w:name="Medium Shading 1" w:uiPriority="63"/>
-    <w:lsdException w:name="Medium Shading 2" w:uiPriority="64"/>
-    <w:lsdException w:name="Medium List 1" w:uiPriority="65"/>
-    <w:lsdException w:name="Medium List 2" w:uiPriority="66"/>
-    <w:lsdException w:name="Medium Grid 1" w:uiPriority="67"/>
-    <w:lsdException w:name="Medium Grid 2" w:uiPriority="68"/>
-    <w:lsdException w:name="Medium Grid 3" w:uiPriority="69"/>
-    <w:lsdException w:name="Dark List" w:uiPriority="70"/>
-    <w:lsdException w:name="Colorful Shading" w:uiPriority="71"/>
-    <w:lsdException w:name="Colorful List" w:uiPriority="72"/>
-    <w:lsdException w:name="Colorful Grid" w:uiPriority="73"/>
-    <w:lsdException w:name="Light Shading Accent 1" w:uiPriority="60"/>
-    <w:lsdException w:name="Light List Accent 1" w:uiPriority="61"/>
-    <w:lsdException w:name="Light Grid Accent 1" w:uiPriority="62"/>
-    <w:lsdException w:name="Medium Shading 1 Accent 1" w:uiPriority="63"/>
-    <w:lsdException w:name="Medium Shading 2 Accent 1" w:uiPriority="64"/>
-    <w:lsdException w:name="Medium List 1 Accent 1" w:uiPriority="65"/>
-    <w:lsdException w:name="Revision" w:semiHidden="1"/>
-    <w:lsdException w:name="List Paragraph" w:uiPriority="34" w:qFormat="1"/>
-    <w:lsdException w:name="Quote" w:uiPriority="29" w:qFormat="1"/>
-    <w:lsdException w:name="Intense Quote" w:uiPriority="30" w:qFormat="1"/>
-    <w:lsdException w:name="Medium List 2 Accent 1" w:uiPriority="66"/>
-    <w:lsdException w:name="Medium Grid 1 Accent 1" w:uiPriority="67"/>
-    <w:lsdException w:name="Medium Grid 2 Accent 1" w:uiPriority="68"/>
-    <w:lsdException w:name="Medium Grid 3 Accent 1" w:uiPriority="69"/>
-    <w:lsdException w:name="Dark List Accent 1" w:uiPriority="70"/>
-    <w:lsdException w:name="Colorful Shading Accent 1" w:uiPriority="71"/>
-    <w:lsdException w:name="Colorful List Accent 1" w:uiPriority="72"/>
-    <w:lsdException w:name="Colorful Grid Accent 1" w:uiPriority="73"/>
-    <w:lsdException w:name="Light Shading Accent 2" w:uiPriority="60"/>
-    <w:lsdException w:name="Light List Accent 2" w:uiPriority="61"/>
-    <w:lsdException w:name="Light Grid Accent 2" w:uiPriority="62"/>
-    <w:lsdException w:name="Medium Shading 1 Accent 2" w:uiPriority="63"/>
-    <w:lsdException w:name="Medium Shading 2 Accent 2" w:uiPriority="64"/>
-    <w:lsdException w:name="Medium List 1 Accent 2" w:uiPriority="65"/>
-    <w:lsdException w:name="Medium List 2 Accent 2" w:uiPriority="66"/>
-    <w:lsdException w:name="Medium Grid 1 Accent 2" w:uiPriority="67"/>
-    <w:lsdException w:name="Medium Grid 2 Accent 2" w:uiPriority="68"/>
-    <w:lsdException w:name="Medium Grid 3 Accent 2" w:uiPriority="69"/>
-    <w:lsdException w:name="Dark List Accent 2" w:uiPriority="70"/>
-    <w:lsdException w:name="Colorful Shading Accent 2" w:uiPriority="71"/>
-    <w:lsdException w:name="Colorful List Accent 2" w:uiPriority="72"/>
-    <w:lsdException w:name="Colorful Grid Accent 2" w:uiPriority="73"/>
-    <w:lsdException w:name="Light Shading Accent 3" w:uiPriority="60"/>
-    <w:lsdException w:name="Light List Accent 3" w:uiPriority="61"/>
-    <w:lsdException w:name="Light Grid Accent 3" w:uiPriority="62"/>
-    <w:lsdException w:name="Medium Shading 1 Accent 3" w:uiPriority="63"/>
-    <w:lsdException w:name="Medium Shading 2 Accent 3" w:uiPriority="64"/>
-    <w:lsdException w:name="Medium List 1 Accent 3" w:uiPriority="65"/>
-    <w:lsdException w:name="Medium List 2 Accent 3" w:uiPriority="66"/>
-    <w:lsdException w:name="Medium Grid 1 Accent 3" w:uiPriority="67"/>
-    <w:lsdException w:name="Medium Grid 2 Accent 3" w:uiPriority="68"/>
-    <w:lsdException w:name="Medium Grid 3 Accent 3" w:uiPriority="69"/>
-    <w:lsdException w:name="Dark List Accent 3" w:uiPriority="70"/>
-    <w:lsdException w:name="Colorful Shading Accent 3" w:uiPriority="71"/>
-    <w:lsdException w:name="Colorful List Accent 3" w:uiPriority="72"/>
-    <w:lsdException w:name="Colorful Grid Accent 3" w:uiPriority="73"/>
-    <w:lsdException w:name="Light Shading Accent 4" w:uiPriority="60"/>
-    <w:lsdException w:name="Light List Accent 4" w:uiPriority="61"/>
-    <w:lsdException w:name="Light Grid Accent 4" w:uiPriority="62"/>
-    <w:lsdException w:name="Medium Shading 1 Accent 4" w:uiPriority="63"/>
-    <w:lsdException w:name="Medium Shading 2 Accent 4" w:uiPriority="64"/>
-    <w:lsdException w:name="Medium List 1 Accent 4" w:uiPriority="65"/>
-    <w:lsdException w:name="Medium List 2 Accent 4" w:uiPriority="66"/>
-    <w:lsdException w:name="Medium Grid 1 Accent 4" w:uiPriority="67"/>
-    <w:lsdException w:name="Medium Grid 2 Accent 4" w:uiPriority="68"/>
-    <w:lsdException w:name="Medium Grid 3 Accent 4" w:uiPriority="69"/>
-    <w:lsdException w:name="Dark List Accent 4" w:uiPriority="70"/>
-    <w:lsdException w:name="Colorful Shading Accent 4" w:uiPriority="71"/>
-    <w:lsdException w:name="Colorful List Accent 4" w:uiPriority="72"/>
-    <w:lsdException w:name="Colorful Grid Accent 4" w:uiPriority="73"/>
-    <w:lsdException w:name="Light Shading Accent 5" w:uiPriority="60"/>
-    <w:lsdException w:name="Light List Accent 5" w:uiPriority="61"/>
-    <w:lsdException w:name="Light Grid Accent 5" w:uiPriority="62"/>
-    <w:lsdException w:name="Medium Shading 1 Accent 5" w:uiPriority="63"/>
-    <w:lsdException w:name="Medium Shading 2 Accent 5" w:uiPriority="64"/>
-    <w:lsdException w:name="Medium List 1 Accent 5" w:uiPriority="65"/>
-    <w:lsdException w:name="Medium List 2 Accent 5" w:uiPriority="66"/>
-    <w:lsdException w:name="Medium Grid 1 Accent 5" w:uiPriority="67"/>
-    <w:lsdException w:name="Medium Grid 2 Accent 5" w:uiPriority="68"/>
-    <w:lsdException w:name="Medium Grid 3 Accent 5" w:uiPriority="69"/>
-    <w:lsdException w:name="Dark List Accent 5" w:uiPriority="70"/>
-    <w:lsdException w:name="Colorful Shading Accent 5" w:uiPriority="71"/>
-    <w:lsdException w:name="Colorful List Accent 5" w:uiPriority="72"/>
-    <w:lsdException w:name="Colorful Grid Accent 5" w:uiPriority="73"/>
-    <w:lsdException w:name="Light Shading Accent 6" w:uiPriority="60"/>
-    <w:lsdException w:name="Light List Accent 6" w:uiPriority="61"/>
-    <w:lsdException w:name="Light Grid Accent 6" w:uiPriority="62"/>
-    <w:lsdException w:name="Medium Shading 1 Accent 6" w:uiPriority="63"/>
-    <w:lsdException w:name="Medium Shading 2 Accent 6" w:uiPriority="64"/>
-    <w:lsdException w:name="Medium List 1 Accent 6" w:uiPriority="65"/>
-    <w:lsdException w:name="Medium List 2 Accent 6" w:uiPriority="66"/>
-    <w:lsdException w:name="Medium Grid 1 Accent 6" w:uiPriority="67"/>
-    <w:lsdException w:name="Medium Grid 2 Accent 6" w:uiPriority="68"/>
-    <w:lsdException w:name="Medium Grid 3 Accent 6" w:uiPriority="69"/>
-    <w:lsdException w:name="Dark List Accent 6" w:uiPriority="70"/>
-    <w:lsdException w:name="Colorful Shading Accent 6" w:uiPriority="71"/>
-    <w:lsdException w:name="Colorful List Accent 6" w:uiPriority="72"/>
-    <w:lsdException w:name="Colorful Grid Accent 6" w:uiPriority="73"/>
-    <w:lsdException w:name="Subtle Emphasis" w:uiPriority="19" w:qFormat="1"/>
-    <w:lsdException w:name="Intense Emphasis" w:uiPriority="21" w:qFormat="1"/>
-    <w:lsdException w:name="Subtle Reference" w:uiPriority="31" w:qFormat="1"/>
-    <w:lsdException w:name="Intense Reference" w:uiPriority="32" w:qFormat="1"/>
-    <w:lsdException w:name="Book Title" w:uiPriority="33" w:qFormat="1"/>
-    <w:lsdException w:name="Bibliography" w:semiHidden="1" w:uiPriority="37" w:unhideWhenUsed="1"/>
-    <w:lsdException w:name="TOC Heading" w:semiHidden="1" w:uiPriority="39" w:unhideWhenUsed="1" w:qFormat="1"/>
-    <w:lsdException w:name="Plain Table 1" w:uiPriority="41"/>
-    <w:lsdException w:name="Plain Table 2" w:uiPriority="42"/>
-    <w:lsdException w:name="Plain Table 3" w:uiPriority="43"/>
-    <w:lsdException w:name="Plain Table 4" w:uiPriority="44"/>
-    <w:lsdException w:name="Plain Table 5" w:uiPriority="45"/>
-    <w:lsdException w:name="Grid Table Light" w:uiPriority="40"/>
-    <w:lsdException w:name="Grid Table 1 Light" w:uiPriority="46"/>
-    <w:lsdException w:name="Grid Table 2" w:uiPriority="47"/>
-    <w:lsdException w:name="Grid Table 3" w:uiPriority="48"/>
-    <w:lsdException w:name="Grid Table 4" w:uiPriority="49"/>
-    <w:lsdException w:name="Grid Table 5 Dark" w:uiPriority="50"/>
-    <w:lsdException w:name="Grid Table 6 Colorful" w:uiPriority="51"/>
-    <w:lsdException w:name="Grid Table 7 Colorful" w:uiPriority="52"/>
-    <w:lsdException w:name="Grid Table 1 Light Accent 1" w:uiPriority="46"/>
-    <w:lsdException w:name="Grid Table 2 Accent 1" w:uiPriority="47"/>
-    <w:lsdException w:name="Grid Table 3 Accent 1" w:uiPriority="48"/>
-    <w:lsdException w:name="Grid Table 4 Accent 1" w:uiPriority="49"/>
-    <w:lsdException w:name="Grid Table 5 Dark Accent 1" w:uiPriority="50"/>
-    <w:lsdException w:name="Grid Table 6 Colorful Accent 1" w:uiPriority="51"/>
-    <w:lsdException w:name="Grid Table 7 Colorful Accent 1" w:uiPriority="52"/>
-    <w:lsdException w:name="Grid Table 1 Light Accent 2" w:uiPriority="46"/>
-    <w:lsdException w:name="Grid Table 2 Accent 2" w:uiPriority="47"/>
-    <w:lsdException w:name="Grid Table 3 Accent 2" w:uiPriority="48"/>
-    <w:lsdException w:name="Grid Table 4 Accent 2" w:uiPriority="49"/>
-    <w:lsdException w:name="Grid Table 5 Dark Accent 2" w:uiPriority="50"/>
-    <w:lsdException w:name="Grid Table 6 Colorful Accent 2" w:uiPriority="51"/>
-    <w:lsdException w:name="Grid Table 7 Colorful Accent 2" w:uiPriority="52"/>
-    <w:lsdException w:name="Grid Table 1 Light Accent 3" w:uiPriority="46"/>
-    <w:lsdException w:name="Grid Table 2 Accent 3" w:uiPriority="47"/>
-    <w:lsdException w:name="Grid Table 3 Accent 3" w:uiPriority="48"/>
-    <w:lsdException w:name="Grid Table 4 Accent 3" w:uiPriority="49"/>
-    <w:lsdException w:name="Grid Table 5 Dark Accent 3" w:uiPriority="50"/>
-    <w:lsdException w:name="Grid Table 6 Colorful Accent 3" w:uiPriority="51"/>
-    <w:lsdException w:name="Grid Table 7 Colorful Accent 3" w:uiPriority="52"/>
-    <w:lsdException w:name="Grid Table 1 Light Accent 4" w:uiPriority="46"/>
-    <w:lsdException w:name="Grid Table 2 Accent 4" w:uiPriority="47"/>
-    <w:lsdException w:name="Grid Table 3 Accent 4" w:uiPriority="48"/>
-    <w:lsdException w:name="Grid Table 4 Accent 4" w:uiPriority="49"/>
-    <w:lsdException w:name="Grid Table 5 Dark Accent 4" w:uiPriority="50"/>
-    <w:lsdException w:name="Grid Table 6 Colorful Accent 4" w:uiPriority="51"/>
-    <w:lsdException w:name="Grid Table 7 Colorful Accent 4" w:uiPriority="52"/>
-    <w:lsdException w:name="Grid Table 1 Light Accent 5" w:uiPriority="46"/>
-    <w:lsdException w:name="Grid Table 2 Accent 5" w:uiPriority="47"/>
-    <w:lsdException w:name="Grid Table 3 Accent 5" w:uiPriority="48"/>
-    <w:lsdException w:name="Grid Table 4 Accent 5" w:uiPriority="49"/>
-    <w:lsdException w:name="Grid Table 5 Dark Accent 5" w:uiPriority="50"/>
-    <w:lsdException w:name="Grid Table 6 Colorful Accent 5" w:uiPriority="51"/>
-    <w:lsdException w:name="Grid Table 7 Colorful Accent 5" w:uiPriority="52"/>
-    <w:lsdException w:name="Grid Table 1 Light Accent 6" w:uiPriority="46"/>
-    <w:lsdException w:name="Grid Table 2 Accent 6" w:uiPriority="47"/>
-    <w:lsdException w:name="Grid Table 3 Accent 6" w:uiPriority="48"/>
-    <w:lsdException w:name="Grid Table 4 Accent 6" w:uiPriority="49"/>
-    <w:lsdException w:name="Grid Table 5 Dark Accent 6" w:uiPriority="50"/>
-    <w:lsdException w:name="Grid Table 6 Colorful Accent 6" w:uiPriority="51"/>
-    <w:lsdException w:name="Grid Table 7 Colorful Accent 6" w:uiPriority="52"/>
-    <w:lsdException w:name="List Table 1 Light" w:uiPriority="46"/>
-    <w:lsdException w:name="List Table 2" w:uiPriority="47"/>
-    <w:lsdException w:name="List Table 3" w:uiPriority="48"/>
-    <w:lsdException w:name="List Table 4" w:uiPriority="49"/>
-    <w:lsdException w:name="List Table 5 Dark" w:uiPriority="50"/>
-    <w:lsdException w:name="List Table 6 Colorful" w:uiPriority="51"/>
-    <w:lsdException w:name="List Table 7 Colorful" w:uiPriority="52"/>
-    <w:lsdException w:name="List Table 1 Light Accent 1" w:uiPriority="46"/>
-    <w:lsdException w:name="List Table 2 Accent 1" w:uiPriority="47"/>
-    <w:lsdException w:name="List Table 3 Accent 1" w:uiPriority="48"/>
-    <w:lsdException w:name="List Table 4 Accent 1" w:uiPriority="49"/>
-    <w:lsdException w:name="List Table 5 Dark Accent 1" w:uiPriority="50"/>
-    <w:lsdException w:name="List Table 6 Colorful Accent 1" w:uiPriority="51"/>
-    <w:lsdException w:name="List Table 7 Colorful Accent 1" w:uiPriority="52"/>
-    <w:lsdException w:name="List Table 1 Light Accent 2" w:uiPriority="46"/>
-    <w:lsdException w:name="List Table 2 Accent 2" w:uiPriority="47"/>
-    <w:lsdException w:name="List Table 3 Accent 2" w:uiPriority="48"/>
-    <w:lsdException w:name="List Table 4 Accent 2" w:uiPriority="49"/>
-    <w:lsdException w:name="List Table 5 Dark Accent 2" w:uiPriority="50"/>
-    <w:lsdException w:name="List Table 6 Colorful Accent 2" w:uiPriority="51"/>
-    <w:lsdException w:name="List Table 7 Colorful Accent 2" w:uiPriority="52"/>
-    <w:lsdException w:name="List Table 1 Light Accent 3" w:uiPriority="46"/>
-    <w:lsdException w:name="List Table 2 Accent 3" w:uiPriority="47"/>
-    <w:lsdException w:name="List Table 3 Accent 3" w:uiPriority="48"/>
-    <w:lsdException w:name="List Table 4 Accent 3" w:uiPriority="49"/>
-    <w:lsdException w:name="List Table 5 Dark Accent 3" w:uiPriority="50"/>
-    <w:lsdException w:name="List Table 6 Colorful Accent 3" w:uiPriority="51"/>
-    <w:lsdException w:name="List Table 7 Colorful Accent 3" w:uiPriority="52"/>
-    <w:lsdException w:name="List Table 1 Light Accent 4" w:uiPriority="46"/>
-    <w:lsdException w:name="List Table 2 Accent 4" w:uiPriority="47"/>
-    <w:lsdException w:name="List Table 3 Accent 4" w:uiPriority="48"/>
-    <w:lsdException w:name="List Table 4 Accent 4" w:uiPriority="49"/>
-    <w:lsdException w:name="List Table 5 Dark Accent 4" w:uiPriority="50"/>
-    <w:lsdException w:name="List Table 6 Colorful Accent 4" w:uiPriority="51"/>
-    <w:lsdException w:name="List Table 7 Colorful Accent 4" w:uiPriority="52"/>
-    <w:lsdException w:name="List Table 1 Light Accent 5" w:uiPriority="46"/>
-    <w:lsdException w:name="List Table 2 Accent 5" w:uiPriority="47"/>
-    <w:lsdException w:name="List Table 3 Accent 5" w:uiPriority="48"/>
-    <w:lsdException w:name="List Table 4 Accent 5" w:uiPriority="49"/>
-    <w:lsdException w:name="List Table 5 Dark Accent 5" w:uiPriority="50"/>
-    <w:lsdException w:name="List Table 6 Colorful Accent 5" w:uiPriority="51"/>
-    <w:lsdException w:name="List Table 7 Colorful Accent 5" w:uiPriority="52"/>
-    <w:lsdException w:name="List Table 1 Light Accent 6" w:uiPriority="46"/>
-    <w:lsdException w:name="List Table 2 Accent 6" w:uiPriority="47"/>
-    <w:lsdException w:name="List Table 3 Accent 6" w:uiPriority="48"/>
-    <w:lsdException w:name="List Table 4 Accent 6" w:uiPriority="49"/>
-    <w:lsdException w:name="List Table 5 Dark Accent 6" w:uiPriority="50"/>
-    <w:lsdException w:name="List Table 6 Colorful Accent 6" w:uiPriority="51"/>
-    <w:lsdException w:name="List Table 7 Colorful Accent 6" w:uiPriority="52"/>
-  </w:latentStyles>
-  <w:style w:type="paragraph" w:default="1" w:styleId="Normal">
-    <w:name w:val="Normal"/>
-    <w:qFormat/>
-  </w:style>
-  <w:style w:type="character" w:default="1" w:styleId="Policepardfaut">
-    <w:name w:val="Default Paragraph Font"/>
-    <w:uiPriority w:val="1"/>
-    <w:semiHidden/>
-    <w:unhideWhenUsed/>
-  </w:style>
-  <w:style w:type="table" w:default="1" w:styleId="TableauNormal">
-    <w:name w:val="Normal Table"/>
-    <w:uiPriority w:val="99"/>
-    <w:semiHidden/>
-    <w:unhideWhenUsed/>
-    <w:tblPr>
-      <w:tblInd w:w="0" w:type="dxa"/>
-      <w:tblCellMar>
-        <w:top w:w="0" w:type="dxa"/>
-        <w:left w:w="108" w:type="dxa"/>
-        <w:bottom w:w="0" w:type="dxa"/>
-        <w:right w:w="108" w:type="dxa"/>
-      </w:tblCellMar>
-    </w:tblPr>
-  </w:style>
-  <w:style w:type="numbering" w:default="1" w:styleId="Aucuneliste">
-    <w:name w:val="No List"/>
-    <w:uiPriority w:val="99"/>
-    <w:semiHidden/>
-    <w:unhideWhenUsed/>
-  </w:style>
-  <w:style w:type="paragraph" w:customStyle="1" w:styleId="44D8BCB5E895471585CB1BFCE72F1549">
-    <w:name w:val="44D8BCB5E895471585CB1BFCE72F1549"/>
-    <w:rsid w:val="00DF2CAC"/>
-  </w:style>
-  <w:style w:type="paragraph" w:customStyle="1" w:styleId="DE16CAE603A84D22B92FC7204FB795A2">
-    <w:name w:val="DE16CAE603A84D22B92FC7204FB795A2"/>
-    <w:rsid w:val="00DF2CAC"/>
-  </w:style>
-  <w:style w:type="paragraph" w:customStyle="1" w:styleId="9AC70CBE2BF140669EF299924253A81D">
-    <w:name w:val="9AC70CBE2BF140669EF299924253A81D"/>
-    <w:rsid w:val="00DF2CAC"/>
-  </w:style>
-  <w:style w:type="paragraph" w:customStyle="1" w:styleId="A91E391B43DE4AB5B1192AB7C6472D58">
-    <w:name w:val="A91E391B43DE4AB5B1192AB7C6472D58"/>
-    <w:rsid w:val="00DF2CAC"/>
-  </w:style>
-  <w:style w:type="paragraph" w:customStyle="1" w:styleId="D539BD6E2BEB4231A9A6003A55725C47">
-    <w:name w:val="D539BD6E2BEB4231A9A6003A55725C47"/>
-    <w:rsid w:val="00DF2CAC"/>
-  </w:style>
-  <w:style w:type="paragraph" w:customStyle="1" w:styleId="96F476CC32FE4BD2B102A234DC13DAC6">
-    <w:name w:val="96F476CC32FE4BD2B102A234DC13DAC6"/>
-    <w:rsid w:val="00DF2CAC"/>
-  </w:style>
-  <w:style w:type="paragraph" w:customStyle="1" w:styleId="818F73FC04FE4B61B38A3995745C4ACB">
-    <w:name w:val="818F73FC04FE4B61B38A3995745C4ACB"/>
-    <w:rsid w:val="00DF2CAC"/>
-  </w:style>
-</w:styles>
-</file>
-
-<file path=word/glossary/webSettings.xml><?xml version="1.0" encoding="utf-8"?>
-<w:webSettings xmlns:mc="http://schemas.openxmlformats.org/markup-compatibility/2006" xmlns:r="http://schemas.openxmlformats.org/officeDocument/2006/relationships" xmlns:w="http://schemas.openxmlformats.org/wordprocessingml/2006/main" xmlns:w14="http://schemas.microsoft.com/office/word/2010/wordml" xmlns:w15="http://schemas.microsoft.com/office/word/2012/wordml" mc:Ignorable="w14 w15">
-  <w:optimizeForBrowser/>
-  <w:allowPNG/>
-</w:webSettings>
-</file>
-
 <file path=word/theme/theme1.xml><?xml version="1.0" encoding="utf-8"?>
 <a:theme xmlns:a="http://schemas.openxmlformats.org/drawingml/2006/main" name="Aspect">
   <a:themeElements>
@@ -12860,7 +13196,7 @@
 </file>
 
 <file path=customXml/itemProps2.xml><?xml version="1.0" encoding="utf-8"?>
-<ds:datastoreItem xmlns:ds="http://schemas.openxmlformats.org/officeDocument/2006/customXml" ds:itemID="{1E063791-AA85-4B0D-9319-06E1D722C3D6}">
+<ds:datastoreItem xmlns:ds="http://schemas.openxmlformats.org/officeDocument/2006/customXml" ds:itemID="{26DFCC3D-17A9-4754-9E5A-BF8EBCFF5E38}">
   <ds:schemaRefs>
     <ds:schemaRef ds:uri="http://schemas.openxmlformats.org/officeDocument/2006/bibliography"/>
   </ds:schemaRefs>

</xml_diff>